<commit_message>
Requerimientos de casos de uso ADSI
</commit_message>
<xml_diff>
--- a/Sena/Registro de Aprendisaje - Analisis y desarrollo de sistemas informaticos/Fase 2. Análisis/Trabajos y sus directrises/1. Especificación de requerimientos con casos de uso./Resuelto. Evidencia AP02-AA3-EV02. Especificación de requerimientos con casos de uso.docx
+++ b/Sena/Registro de Aprendisaje - Analisis y desarrollo de sistemas informaticos/Fase 2. Análisis/Trabajos y sus directrises/1. Especificación de requerimientos con casos de uso./Resuelto. Evidencia AP02-AA3-EV02. Especificación de requerimientos con casos de uso.docx
@@ -12,6 +12,13 @@
         <w:jc w:val="center"/>
         <w:spacing w:lineRule="auto" w:line="259" w:before="0" w:after="160"/>
         <w:widowControl w:val="1"/>
+        <w:pBdr>
+          <w:top w:val="nil" w:sz="0" w:space="0" w:color="000000"/>
+          <w:bottom w:val="nil" w:sz="0" w:space="0" w:color="000000"/>
+          <w:left w:val="nil" w:sz="0" w:space="0" w:color="000000"/>
+          <w:right w:val="nil" w:sz="0" w:space="0" w:color="000000"/>
+          <w:between w:val="nil" w:sz="0" w:space="0" w:color="000000"/>
+        </w:pBdr>
         <w:ind w:right="0" w:left="0" w:firstLine="0"/>
         <w:rPr>
           <w:spacing w:val="0"/>
@@ -24,6 +31,8 @@
           <w:rFonts w:ascii="Helvetica Neue" w:eastAsia="Helvetica Neue" w:hAnsi="Helvetica Neue" w:hint="default"/>
         </w:rPr>
         <w:wordWrap w:val="0"/>
+        <w:autoSpaceDE w:val="1"/>
+        <w:autoSpaceDN w:val="1"/>
       </w:pPr>
       <w:r>
         <w:rPr>
@@ -48,6 +57,13 @@
         <w:jc w:val="center"/>
         <w:spacing w:lineRule="auto" w:line="259" w:before="0" w:after="160"/>
         <w:widowControl w:val="1"/>
+        <w:pBdr>
+          <w:top w:val="nil" w:sz="0" w:space="0" w:color="000000"/>
+          <w:bottom w:val="nil" w:sz="0" w:space="0" w:color="000000"/>
+          <w:left w:val="nil" w:sz="0" w:space="0" w:color="000000"/>
+          <w:right w:val="nil" w:sz="0" w:space="0" w:color="000000"/>
+          <w:between w:val="nil" w:sz="0" w:space="0" w:color="000000"/>
+        </w:pBdr>
         <w:ind w:right="0" w:left="0" w:firstLine="0"/>
         <w:rPr>
           <w:spacing w:val="0"/>
@@ -60,6 +76,8 @@
           <w:rFonts w:ascii="Helvetica Neue" w:eastAsia="Helvetica Neue" w:hAnsi="Helvetica Neue" w:hint="default"/>
         </w:rPr>
         <w:wordWrap w:val="0"/>
+        <w:autoSpaceDE w:val="1"/>
+        <w:autoSpaceDN w:val="1"/>
       </w:pPr>
       <w:r>
         <w:rPr>
@@ -84,6 +102,13 @@
         <w:jc w:val="center"/>
         <w:spacing w:lineRule="auto" w:line="259" w:before="0" w:after="160"/>
         <w:widowControl w:val="1"/>
+        <w:pBdr>
+          <w:top w:val="nil" w:sz="0" w:space="0" w:color="000000"/>
+          <w:bottom w:val="nil" w:sz="0" w:space="0" w:color="000000"/>
+          <w:left w:val="nil" w:sz="0" w:space="0" w:color="000000"/>
+          <w:right w:val="nil" w:sz="0" w:space="0" w:color="000000"/>
+          <w:between w:val="nil" w:sz="0" w:space="0" w:color="000000"/>
+        </w:pBdr>
         <w:ind w:right="0" w:left="0" w:firstLine="0"/>
         <w:rPr>
           <w:spacing w:val="0"/>
@@ -96,6 +121,8 @@
           <w:rFonts w:ascii="Helvetica Neue" w:eastAsia="Helvetica Neue" w:hAnsi="Helvetica Neue" w:hint="default"/>
         </w:rPr>
         <w:wordWrap w:val="0"/>
+        <w:autoSpaceDE w:val="1"/>
+        <w:autoSpaceDN w:val="1"/>
       </w:pPr>
     </w:p>
     <w:p>
@@ -107,6 +134,13 @@
         <w:jc w:val="center"/>
         <w:spacing w:lineRule="auto" w:line="259" w:before="0" w:after="160"/>
         <w:widowControl w:val="1"/>
+        <w:pBdr>
+          <w:top w:val="nil" w:sz="0" w:space="0" w:color="000000"/>
+          <w:bottom w:val="nil" w:sz="0" w:space="0" w:color="000000"/>
+          <w:left w:val="nil" w:sz="0" w:space="0" w:color="000000"/>
+          <w:right w:val="nil" w:sz="0" w:space="0" w:color="000000"/>
+          <w:between w:val="nil" w:sz="0" w:space="0" w:color="000000"/>
+        </w:pBdr>
         <w:ind w:right="0" w:left="0" w:firstLine="0"/>
         <w:rPr>
           <w:color w:val="00000A"/>
@@ -115,6 +149,8 @@
           <w:rFonts w:ascii="Times New Roman" w:eastAsia="Times New Roman" w:hAnsi="Times New Roman" w:hint="default"/>
         </w:rPr>
         <w:wordWrap w:val="0"/>
+        <w:autoSpaceDE w:val="1"/>
+        <w:autoSpaceDN w:val="1"/>
       </w:pPr>
       <w:r>
         <w:rPr>
@@ -765,6 +801,15 @@
         <w:autoSpaceDE w:val="1"/>
         <w:autoSpaceDN w:val="1"/>
       </w:pPr>
+      <w:r>
+        <w:rPr>
+          <w:color w:val="00000A"/>
+          <w:sz w:val="20"/>
+          <w:szCs w:val="20"/>
+          <w:rFonts w:ascii="Arial" w:eastAsia="Arial" w:hAnsi="Arial" w:hint="default"/>
+        </w:rPr>
+        <w:t xml:space="preserve">Para esta evidencia se deben seguir los siguientes pasos:</w:t>
+      </w:r>
     </w:p>
     <w:p>
       <w:pPr>
@@ -793,15 +838,6 @@
         <w:autoSpaceDE w:val="1"/>
         <w:autoSpaceDN w:val="1"/>
       </w:pPr>
-      <w:r>
-        <w:rPr>
-          <w:color w:val="00000A"/>
-          <w:sz w:val="20"/>
-          <w:szCs w:val="20"/>
-          <w:rFonts w:ascii="Arial" w:eastAsia="Arial" w:hAnsi="Arial" w:hint="default"/>
-        </w:rPr>
-        <w:t xml:space="preserve">Para esta evidencia se deben seguir los siguientes pasos:</w:t>
-      </w:r>
     </w:p>
     <w:p>
       <w:pPr>
@@ -1146,9 +1182,9 @@
         </w:rPr>
         <w:drawing>
           <wp:inline distT="0" distB="0" distL="0" distR="0">
-            <wp:extent cx="8258810" cy="4470400"/>
+            <wp:extent cx="8258810" cy="4279900"/>
             <wp:effectExtent l="0" t="0" r="0" b="0"/>
-            <wp:docPr id="33" name="Imagen 12"/>
+            <wp:docPr id="69" name="Imagen 9"/>
             <wp:cNvGraphicFramePr>
               <a:graphicFrameLocks xmlns:a="http://schemas.openxmlformats.org/drawingml/2006/main" noChangeAspect="1"/>
             </wp:cNvGraphicFramePr>
@@ -1156,7 +1192,7 @@
               <a:graphicData uri="http://schemas.openxmlformats.org/drawingml/2006/picture">
                 <pic:pic xmlns:pic="http://schemas.openxmlformats.org/drawingml/2006/picture">
                   <pic:nvPicPr>
-                    <pic:cNvPr id="1" name="Picture 1" descr="/Users/robertovelasquezdean/Library/Group Containers/L48J367XN4.com.infraware.PolarisOffice/EngineTemp/733/fImage195845335238.png"/>
+                    <pic:cNvPr id="1" name="Picture 1" descr="/Users/robertovelasquezdean/Library/Group Containers/L48J367XN4.com.infraware.PolarisOffice/EngineTemp/20389/fImage210257695481.png"/>
                     <pic:cNvPicPr>
                       <a:picLocks noChangeAspect="1" noChangeArrowheads="1"/>
                     </pic:cNvPicPr>
@@ -1176,7 +1212,7 @@
                   <pic:spPr>
                     <a:xfrm>
                       <a:off x="0" y="0"/>
-                      <a:ext cx="8259444" cy="4471035"/>
+                      <a:ext cx="8259444" cy="4280535"/>
                     </a:xfrm>
                     <a:prstGeom prst="rect"/>
                     <a:ln cap="flat"/>
@@ -1187,6 +1223,34 @@
           </wp:inline>
         </w:drawing>
       </w:r>
+    </w:p>
+    <w:p>
+      <w:pPr>
+        <w:numPr>
+          <w:ilvl w:val="0"/>
+          <w:numId w:val="0"/>
+        </w:numPr>
+        <w:jc w:val="both"/>
+        <w:spacing w:lineRule="auto" w:line="240" w:before="0" w:after="0"/>
+        <w:widowControl w:val="0"/>
+        <w:pBdr>
+          <w:top w:val="nil" w:sz="0" w:space="0" w:color="000000"/>
+          <w:bottom w:val="nil" w:sz="0" w:space="0" w:color="000000"/>
+          <w:left w:val="nil" w:sz="0" w:space="0" w:color="000000"/>
+          <w:right w:val="nil" w:sz="0" w:space="0" w:color="000000"/>
+          <w:between w:val="nil" w:sz="0" w:space="0" w:color="000000"/>
+        </w:pBdr>
+        <w:ind w:right="0" w:left="0" w:firstLine="0"/>
+        <w:rPr>
+          <w:color w:val="00000A"/>
+          <w:sz w:val="20"/>
+          <w:szCs w:val="20"/>
+          <w:rFonts w:ascii="Arial" w:eastAsia="Arial" w:hAnsi="Arial" w:hint="default"/>
+        </w:rPr>
+        <w:wordWrap w:val="1"/>
+        <w:autoSpaceDE w:val="1"/>
+        <w:autoSpaceDN w:val="1"/>
+      </w:pPr>
     </w:p>
     <w:p>
       <w:pPr>
@@ -1349,9 +1413,9 @@
         </w:rPr>
         <w:drawing>
           <wp:inline distT="0" distB="0" distL="0" distR="0">
-            <wp:extent cx="6767830" cy="5300980"/>
+            <wp:extent cx="6768465" cy="5301615"/>
             <wp:effectExtent l="0" t="0" r="0" b="0"/>
-            <wp:docPr id="37" name="Imagen 9"/>
+            <wp:docPr id="13" name="Imagen 9"/>
             <wp:cNvGraphicFramePr>
               <a:graphicFrameLocks xmlns:a="http://schemas.openxmlformats.org/drawingml/2006/main" noChangeAspect="1"/>
             </wp:cNvGraphicFramePr>
@@ -1359,7 +1423,7 @@
               <a:graphicData uri="http://schemas.openxmlformats.org/drawingml/2006/picture">
                 <pic:pic xmlns:pic="http://schemas.openxmlformats.org/drawingml/2006/picture">
                   <pic:nvPicPr>
-                    <pic:cNvPr id="2" name="Picture 2" descr="/Users/robertovelasquezdean/Library/Group Containers/L48J367XN4.com.infraware.PolarisOffice/EngineTemp/733/fImage51283379094.png"/>
+                    <pic:cNvPr id="2" name="Picture 2" descr="/Users/robertovelasquezdean/Library/Group Containers/L48J367XN4.com.infraware.PolarisOffice/EngineTemp/20389/fImage51283379094.png"/>
                     <pic:cNvPicPr>
                       <a:picLocks noChangeAspect="1" noChangeArrowheads="1"/>
                     </pic:cNvPicPr>
@@ -1379,7 +1443,7 @@
                   <pic:spPr>
                     <a:xfrm>
                       <a:off x="0" y="0"/>
-                      <a:ext cx="6768465" cy="5301615"/>
+                      <a:ext cx="6769100" cy="5302250"/>
                     </a:xfrm>
                     <a:prstGeom prst="rect"/>
                     <a:ln cap="flat"/>
@@ -1437,62 +1501,6 @@
         </w:rPr>
         <w:t xml:space="preserve">: </w:t>
       </w:r>
-    </w:p>
-    <w:p>
-      <w:pPr>
-        <w:numPr>
-          <w:ilvl w:val="0"/>
-          <w:numId w:val="0"/>
-        </w:numPr>
-        <w:jc w:val="both"/>
-        <w:spacing w:lineRule="auto" w:line="240" w:before="0" w:after="0"/>
-        <w:widowControl w:val="0"/>
-        <w:pBdr>
-          <w:top w:val="nil" w:sz="0" w:space="0" w:color="000000"/>
-          <w:bottom w:val="nil" w:sz="0" w:space="0" w:color="000000"/>
-          <w:left w:val="nil" w:sz="0" w:space="0" w:color="000000"/>
-          <w:right w:val="nil" w:sz="0" w:space="0" w:color="000000"/>
-          <w:between w:val="nil" w:sz="0" w:space="0" w:color="000000"/>
-        </w:pBdr>
-        <w:ind w:right="0" w:left="0" w:firstLine="0"/>
-        <w:rPr>
-          <w:color w:val="00000A"/>
-          <w:sz w:val="20"/>
-          <w:szCs w:val="20"/>
-          <w:rFonts w:ascii="Arial" w:eastAsia="Arial" w:hAnsi="Arial" w:hint="default"/>
-        </w:rPr>
-        <w:wordWrap w:val="1"/>
-        <w:autoSpaceDE w:val="1"/>
-        <w:autoSpaceDN w:val="1"/>
-      </w:pPr>
-    </w:p>
-    <w:p>
-      <w:pPr>
-        <w:numPr>
-          <w:ilvl w:val="0"/>
-          <w:numId w:val="0"/>
-        </w:numPr>
-        <w:jc w:val="both"/>
-        <w:spacing w:lineRule="auto" w:line="240" w:before="0" w:after="0"/>
-        <w:widowControl w:val="0"/>
-        <w:pBdr>
-          <w:top w:val="nil" w:sz="0" w:space="0" w:color="000000"/>
-          <w:bottom w:val="nil" w:sz="0" w:space="0" w:color="000000"/>
-          <w:left w:val="nil" w:sz="0" w:space="0" w:color="000000"/>
-          <w:right w:val="nil" w:sz="0" w:space="0" w:color="000000"/>
-          <w:between w:val="nil" w:sz="0" w:space="0" w:color="000000"/>
-        </w:pBdr>
-        <w:ind w:right="0" w:left="0" w:firstLine="0"/>
-        <w:rPr>
-          <w:color w:val="00000A"/>
-          <w:sz w:val="20"/>
-          <w:szCs w:val="20"/>
-          <w:rFonts w:ascii="Arial" w:eastAsia="Arial" w:hAnsi="Arial" w:hint="default"/>
-        </w:rPr>
-        <w:wordWrap w:val="1"/>
-        <w:autoSpaceDE w:val="1"/>
-        <w:autoSpaceDN w:val="1"/>
-      </w:pPr>
     </w:p>
     <w:p>
       <w:pPr>
@@ -1588,7 +1596,6 @@
       <w:tr>
         <w:trPr>
           <w:trHeight w:hRule="atleast" w:val="860"/>
-          <w:hidden w:val="0"/>
         </w:trPr>
         <w:tc>
           <w:tcPr>
@@ -1754,7 +1761,6 @@
       <w:tr>
         <w:trPr>
           <w:trHeight w:hRule="atleast" w:val="860"/>
-          <w:hidden w:val="0"/>
         </w:trPr>
         <w:tc>
           <w:tcPr>
@@ -1985,7 +1991,6 @@
       <w:tr>
         <w:trPr>
           <w:trHeight w:hRule="atleast" w:val="860"/>
-          <w:hidden w:val="0"/>
         </w:trPr>
         <w:tc>
           <w:tcPr>
@@ -2151,7 +2156,6 @@
       <w:tr>
         <w:trPr>
           <w:trHeight w:hRule="atleast" w:val="860"/>
-          <w:hidden w:val="0"/>
         </w:trPr>
         <w:tc>
           <w:tcPr>
@@ -2317,7 +2321,6 @@
       <w:tr>
         <w:trPr>
           <w:trHeight w:hRule="atleast" w:val="860"/>
-          <w:hidden w:val="0"/>
         </w:trPr>
         <w:tc>
           <w:tcPr>
@@ -2473,7 +2476,6 @@
       <w:tr>
         <w:trPr>
           <w:trHeight w:hRule="atleast" w:val="860"/>
-          <w:hidden w:val="0"/>
         </w:trPr>
         <w:tc>
           <w:tcPr>
@@ -2611,9 +2613,9 @@
               </w:rPr>
               <w:drawing>
                 <wp:inline distT="0" distB="0" distL="0" distR="0">
-                  <wp:extent cx="1924049" cy="2990850"/>
+                  <wp:extent cx="1924685" cy="2991485"/>
                   <wp:effectExtent l="0" t="0" r="0" b="0"/>
-                  <wp:docPr id="70" name="Imagen 8"/>
+                  <wp:docPr id="17" name="Imagen 8"/>
                   <wp:cNvGraphicFramePr>
                     <a:graphicFrameLocks xmlns:a="http://schemas.openxmlformats.org/drawingml/2006/main" noChangeAspect="1"/>
                   </wp:cNvGraphicFramePr>
@@ -2621,7 +2623,7 @@
                     <a:graphicData uri="http://schemas.openxmlformats.org/drawingml/2006/picture">
                       <pic:pic xmlns:pic="http://schemas.openxmlformats.org/drawingml/2006/picture">
                         <pic:nvPicPr>
-                          <pic:cNvPr id="3" name="Picture 3" descr="/Users/robertovelasquezdean/Library/Group Containers/L48J367XN4.com.infraware.PolarisOffice/EngineTemp/733/fImage30716706220.png"/>
+                          <pic:cNvPr id="3" name="Picture 3" descr="/Users/robertovelasquezdean/Library/Group Containers/L48J367XN4.com.infraware.PolarisOffice/EngineTemp/20389/fImage30716706220.png"/>
                           <pic:cNvPicPr>
                             <a:picLocks noChangeAspect="1" noChangeArrowheads="1"/>
                           </pic:cNvPicPr>
@@ -2641,7 +2643,7 @@
                         <pic:spPr>
                           <a:xfrm>
                             <a:off x="0" y="0"/>
-                            <a:ext cx="1924685" cy="2991485"/>
+                            <a:ext cx="1925320" cy="2992120"/>
                           </a:xfrm>
                           <a:prstGeom prst="rect"/>
                           <a:ln cap="flat"/>
@@ -2686,9 +2688,9 @@
               </w:rPr>
               <w:drawing>
                 <wp:inline distT="0" distB="0" distL="0" distR="0">
-                  <wp:extent cx="1943100" cy="885825"/>
+                  <wp:extent cx="1943735" cy="886460"/>
                   <wp:effectExtent l="0" t="0" r="0" b="0"/>
-                  <wp:docPr id="72" name="Imagen 9"/>
+                  <wp:docPr id="18" name="Imagen 9"/>
                   <wp:cNvGraphicFramePr>
                     <a:graphicFrameLocks xmlns:a="http://schemas.openxmlformats.org/drawingml/2006/main" noChangeAspect="1"/>
                   </wp:cNvGraphicFramePr>
@@ -2696,7 +2698,7 @@
                     <a:graphicData uri="http://schemas.openxmlformats.org/drawingml/2006/picture">
                       <pic:pic xmlns:pic="http://schemas.openxmlformats.org/drawingml/2006/picture">
                         <pic:nvPicPr>
-                          <pic:cNvPr id="4" name="Picture 4" descr="/Users/robertovelasquezdean/Library/Group Containers/L48J367XN4.com.infraware.PolarisOffice/EngineTemp/733/fImage14309727844.png"/>
+                          <pic:cNvPr id="4" name="Picture 4" descr="/Users/robertovelasquezdean/Library/Group Containers/L48J367XN4.com.infraware.PolarisOffice/EngineTemp/20389/fImage14309727844.png"/>
                           <pic:cNvPicPr>
                             <a:picLocks noChangeAspect="1" noChangeArrowheads="1"/>
                           </pic:cNvPicPr>
@@ -2716,7 +2718,7 @@
                         <pic:spPr>
                           <a:xfrm>
                             <a:off x="0" y="0"/>
-                            <a:ext cx="1943735" cy="886460"/>
+                            <a:ext cx="1944370" cy="887095"/>
                           </a:xfrm>
                           <a:prstGeom prst="rect"/>
                           <a:ln cap="flat"/>
@@ -3020,34 +3022,6 @@
         </w:pBdr>
         <w:ind w:right="0" w:left="0" w:firstLine="0"/>
         <w:rPr>
-          <w:color w:val="00000A"/>
-          <w:sz w:val="20"/>
-          <w:szCs w:val="20"/>
-          <w:rFonts w:ascii="Arial" w:eastAsia="Arial" w:hAnsi="Arial" w:hint="default"/>
-        </w:rPr>
-        <w:wordWrap w:val="1"/>
-        <w:autoSpaceDE w:val="1"/>
-        <w:autoSpaceDN w:val="1"/>
-      </w:pPr>
-    </w:p>
-    <w:p>
-      <w:pPr>
-        <w:numPr>
-          <w:ilvl w:val="0"/>
-          <w:numId w:val="0"/>
-        </w:numPr>
-        <w:jc w:val="both"/>
-        <w:spacing w:lineRule="auto" w:line="240" w:before="0" w:after="0"/>
-        <w:widowControl w:val="0"/>
-        <w:pBdr>
-          <w:top w:val="nil" w:sz="0" w:space="0" w:color="000000"/>
-          <w:bottom w:val="nil" w:sz="0" w:space="0" w:color="000000"/>
-          <w:left w:val="nil" w:sz="0" w:space="0" w:color="000000"/>
-          <w:right w:val="nil" w:sz="0" w:space="0" w:color="000000"/>
-          <w:between w:val="nil" w:sz="0" w:space="0" w:color="000000"/>
-        </w:pBdr>
-        <w:ind w:right="0" w:left="0" w:firstLine="0"/>
-        <w:rPr>
           <w:color w:val="000000"/>
           <w:sz w:val="20"/>
           <w:szCs w:val="20"/>
@@ -3158,35 +3132,6 @@
     </w:p>
     <w:p>
       <w:pPr>
-        <w:numPr>
-          <w:ilvl w:val="0"/>
-          <w:numId w:val="0"/>
-        </w:numPr>
-        <w:jc w:val="both"/>
-        <w:spacing w:lineRule="auto" w:line="240" w:before="0" w:after="0"/>
-        <w:widowControl w:val="0"/>
-        <w:pBdr>
-          <w:top w:val="nil" w:sz="0" w:space="0" w:color="000000"/>
-          <w:bottom w:val="nil" w:sz="0" w:space="0" w:color="000000"/>
-          <w:left w:val="nil" w:sz="0" w:space="0" w:color="000000"/>
-          <w:right w:val="nil" w:sz="0" w:space="0" w:color="000000"/>
-          <w:between w:val="nil" w:sz="0" w:space="0" w:color="000000"/>
-        </w:pBdr>
-        <w:ind w:right="0" w:left="0" w:firstLine="0"/>
-        <w:rPr>
-          <w:color w:val="000000"/>
-          <w:sz w:val="20"/>
-          <w:szCs w:val="20"/>
-          <w:highlight w:val="white"/>
-          <w:rFonts w:ascii="Arial" w:eastAsia="Arial" w:hAnsi="Arial" w:hint="default"/>
-        </w:rPr>
-        <w:wordWrap w:val="1"/>
-        <w:autoSpaceDE w:val="1"/>
-        <w:autoSpaceDN w:val="1"/>
-      </w:pPr>
-    </w:p>
-    <w:p>
-      <w:pPr>
         <w:bidi w:val="0"/>
         <w:numPr>
           <w:ilvl w:val="0"/>
@@ -3224,35 +3169,6 @@
         </w:rPr>
         <w:t xml:space="preserve">Análisis DOFA del sistema de información actual. Este análisis además deberá incluir lo siguiente:</w:t>
       </w:r>
-    </w:p>
-    <w:p>
-      <w:pPr>
-        <w:numPr>
-          <w:ilvl w:val="0"/>
-          <w:numId w:val="0"/>
-        </w:numPr>
-        <w:jc w:val="both"/>
-        <w:spacing w:lineRule="auto" w:line="240" w:before="0" w:after="0"/>
-        <w:widowControl w:val="0"/>
-        <w:pBdr>
-          <w:top w:val="nil" w:sz="0" w:space="0" w:color="000000"/>
-          <w:bottom w:val="nil" w:sz="0" w:space="0" w:color="000000"/>
-          <w:left w:val="nil" w:sz="0" w:space="0" w:color="000000"/>
-          <w:right w:val="nil" w:sz="0" w:space="0" w:color="000000"/>
-          <w:between w:val="nil" w:sz="0" w:space="0" w:color="000000"/>
-        </w:pBdr>
-        <w:ind w:right="0" w:left="0" w:firstLine="0"/>
-        <w:rPr>
-          <w:color w:val="000000"/>
-          <w:sz w:val="20"/>
-          <w:szCs w:val="20"/>
-          <w:highlight w:val="white"/>
-          <w:rFonts w:ascii="Arial" w:eastAsia="Arial" w:hAnsi="Arial" w:hint="default"/>
-        </w:rPr>
-        <w:wordWrap w:val="1"/>
-        <w:autoSpaceDE w:val="1"/>
-        <w:autoSpaceDN w:val="1"/>
-      </w:pPr>
     </w:p>
     <w:p>
       <w:pPr>
@@ -3296,12 +3212,1413 @@
     </w:p>
     <w:p>
       <w:pPr>
+        <w:bidi w:val="0"/>
         <w:numPr>
           <w:ilvl w:val="0"/>
           <w:numId w:val="0"/>
         </w:numPr>
         <w:jc w:val="both"/>
         <w:spacing w:lineRule="auto" w:line="240" w:before="0" w:after="0"/>
+        <w:contextualSpacing w:val="1"/>
+        <w:widowControl w:val="0"/>
+        <w:pBdr>
+          <w:top w:val="nil" w:sz="0" w:space="0" w:color="000000"/>
+          <w:bottom w:val="nil" w:sz="0" w:space="0" w:color="000000"/>
+          <w:left w:val="nil" w:sz="0" w:space="0" w:color="000000"/>
+          <w:right w:val="nil" w:sz="0" w:space="0" w:color="000000"/>
+          <w:between w:val="nil" w:sz="0" w:space="0" w:color="000000"/>
+        </w:pBdr>
+        <w:ind w:left="1440" w:right="0" w:firstLine="0"/>
+        <w:rPr>
+          <w:color w:val="000000"/>
+          <w:sz w:val="20"/>
+          <w:szCs w:val="20"/>
+          <w:rFonts w:ascii="Arial" w:eastAsia="Arial" w:hAnsi="Arial" w:hint="default"/>
+        </w:rPr>
+        <w:wordWrap w:val="1"/>
+        <w:autoSpaceDE w:val="1"/>
+        <w:autoSpaceDN w:val="1"/>
+      </w:pPr>
+    </w:p>
+    <w:tbl>
+      <w:tblID w:val="0"/>
+      <w:tblPr>
+        <w:tblStyle w:val="PO38"/>
+        <w:tblW w:w="13006" w:type="dxa"/>
+        <w:tblLook w:val="0004A0" w:firstRow="1" w:lastRow="0" w:firstColumn="1" w:lastColumn="0" w:noHBand="0" w:noVBand="1"/>
+        <w:shd w:val="clear"/>
+      </w:tblPr>
+      <w:tblGrid>
+        <w:gridCol w:w="6503"/>
+        <w:gridCol w:w="6503"/>
+      </w:tblGrid>
+      <w:tr>
+        <w:trPr/>
+        <w:tc>
+          <w:tcPr>
+            <w:tcW w:type="dxa" w:w="6503"/>
+            <w:vAlign w:val="top"/>
+          </w:tcPr>
+          <w:p>
+            <w:pPr>
+              <w:numPr>
+                <w:ilvl w:val="0"/>
+                <w:numId w:val="0"/>
+              </w:numPr>
+              <w:jc w:val="both"/>
+              <w:spacing w:lineRule="auto" w:line="240" w:before="0" w:after="0"/>
+              <w:widowControl w:val="0"/>
+              <w:ind w:right="0" w:left="0" w:firstLine="0"/>
+              <w:rPr>
+                <w:b w:val="1"/>
+                <w:shadow w:val="0"/>
+                <w:color w:val="00000A"/>
+                <w:sz w:val="20"/>
+                <w:szCs w:val="20"/>
+                <w:highlight w:val="white"/>
+                <w:rFonts w:ascii="Arial" w:eastAsia="Arial" w:hAnsi="Arial" w:hint="default"/>
+              </w:rPr>
+              <w:wordWrap w:val="1"/>
+              <w:autoSpaceDE w:val="1"/>
+              <w:autoSpaceDN w:val="1"/>
+            </w:pPr>
+            <w:r>
+              <w:rPr>
+                <w:b w:val="1"/>
+                <w:shadow w:val="0"/>
+                <w:color w:val="00000A"/>
+                <w:sz w:val="20"/>
+                <w:szCs w:val="20"/>
+                <w:highlight w:val="white"/>
+                <w:rFonts w:ascii="Arial" w:eastAsia="Arial" w:hAnsi="Arial" w:hint="default"/>
+              </w:rPr>
+              <w:t>DEBILIDADES</w:t>
+            </w:r>
+          </w:p>
+        </w:tc>
+        <w:tc>
+          <w:tcPr>
+            <w:tcW w:type="dxa" w:w="6503"/>
+            <w:vAlign w:val="top"/>
+          </w:tcPr>
+          <w:p>
+            <w:pPr>
+              <w:numPr>
+                <w:ilvl w:val="0"/>
+                <w:numId w:val="0"/>
+              </w:numPr>
+              <w:jc w:val="both"/>
+              <w:spacing w:lineRule="auto" w:line="240" w:before="0" w:after="0"/>
+              <w:widowControl w:val="0"/>
+              <w:ind w:right="0" w:left="0" w:firstLine="0"/>
+              <w:rPr>
+                <w:b w:val="1"/>
+                <w:shadow w:val="0"/>
+                <w:color w:val="00000A"/>
+                <w:sz w:val="20"/>
+                <w:szCs w:val="20"/>
+                <w:highlight w:val="white"/>
+                <w:rFonts w:ascii="Arial" w:eastAsia="Arial" w:hAnsi="Arial" w:hint="default"/>
+              </w:rPr>
+              <w:wordWrap w:val="1"/>
+              <w:autoSpaceDE w:val="1"/>
+              <w:autoSpaceDN w:val="1"/>
+            </w:pPr>
+            <w:r>
+              <w:rPr>
+                <w:b w:val="1"/>
+                <w:shadow w:val="0"/>
+                <w:color w:val="00000A"/>
+                <w:sz w:val="20"/>
+                <w:szCs w:val="20"/>
+                <w:highlight w:val="white"/>
+                <w:rFonts w:ascii="Arial" w:eastAsia="Arial" w:hAnsi="Arial" w:hint="default"/>
+              </w:rPr>
+              <w:t>AMENAZAS</w:t>
+            </w:r>
+          </w:p>
+        </w:tc>
+      </w:tr>
+      <w:tr>
+        <w:trPr/>
+        <w:tc>
+          <w:tcPr>
+            <w:tcW w:type="dxa" w:w="6503"/>
+            <w:vAlign w:val="top"/>
+          </w:tcPr>
+          <w:p>
+            <w:pPr>
+              <w:numPr>
+                <w:ilvl w:val="0"/>
+                <w:numId w:val="0"/>
+              </w:numPr>
+              <w:jc w:val="both"/>
+              <w:spacing w:lineRule="auto" w:line="240" w:before="0" w:after="0"/>
+              <w:widowControl w:val="0"/>
+              <w:ind w:right="0" w:left="0" w:firstLine="0"/>
+              <w:rPr>
+                <w:shadow w:val="0"/>
+                <w:color w:val="00000A"/>
+                <w:sz w:val="20"/>
+                <w:szCs w:val="20"/>
+                <w:highlight w:val="white"/>
+                <w:rFonts w:ascii="Arial" w:eastAsia="Arial" w:hAnsi="Arial" w:hint="default"/>
+              </w:rPr>
+              <w:wordWrap w:val="1"/>
+              <w:autoSpaceDE w:val="1"/>
+              <w:autoSpaceDN w:val="1"/>
+            </w:pPr>
+            <w:r>
+              <w:rPr>
+                <w:shadow w:val="0"/>
+                <w:color w:val="00000A"/>
+                <w:sz w:val="20"/>
+                <w:szCs w:val="20"/>
+                <w:highlight w:val="white"/>
+                <w:rFonts w:ascii="Arial" w:eastAsia="Arial" w:hAnsi="Arial" w:hint="default"/>
+              </w:rPr>
+              <w:t xml:space="preserve">1. Falta de un inventario digital que permita llevar un mayor control y </w:t>
+            </w:r>
+            <w:r>
+              <w:rPr>
+                <w:shadow w:val="0"/>
+                <w:color w:val="00000A"/>
+                <w:sz w:val="20"/>
+                <w:szCs w:val="20"/>
+                <w:highlight w:val="white"/>
+                <w:rFonts w:ascii="Arial" w:eastAsia="Arial" w:hAnsi="Arial" w:hint="default"/>
+              </w:rPr>
+              <w:t>orden.</w:t>
+            </w:r>
+          </w:p>
+          <w:p>
+            <w:pPr>
+              <w:numPr>
+                <w:ilvl w:val="0"/>
+                <w:numId w:val="0"/>
+              </w:numPr>
+              <w:jc w:val="both"/>
+              <w:spacing w:lineRule="auto" w:line="240" w:before="0" w:after="0"/>
+              <w:widowControl w:val="0"/>
+              <w:ind w:right="0" w:left="0" w:firstLine="0"/>
+              <w:rPr>
+                <w:shadow w:val="0"/>
+                <w:color w:val="00000A"/>
+                <w:sz w:val="20"/>
+                <w:szCs w:val="20"/>
+                <w:highlight w:val="white"/>
+                <w:rFonts w:ascii="Arial" w:eastAsia="Arial" w:hAnsi="Arial" w:hint="default"/>
+              </w:rPr>
+              <w:wordWrap w:val="1"/>
+              <w:autoSpaceDE w:val="1"/>
+              <w:autoSpaceDN w:val="1"/>
+            </w:pPr>
+            <w:r>
+              <w:rPr>
+                <w:shadow w:val="0"/>
+                <w:color w:val="00000A"/>
+                <w:sz w:val="20"/>
+                <w:szCs w:val="20"/>
+                <w:highlight w:val="white"/>
+                <w:rFonts w:ascii="Arial" w:eastAsia="Arial" w:hAnsi="Arial" w:hint="default"/>
+              </w:rPr>
+              <w:t xml:space="preserve">2. Falta de apoyo tecnológico para llevar las cuentas de la empresa (lo </w:t>
+            </w:r>
+            <w:r>
+              <w:rPr>
+                <w:shadow w:val="0"/>
+                <w:color w:val="00000A"/>
+                <w:sz w:val="20"/>
+                <w:szCs w:val="20"/>
+                <w:highlight w:val="white"/>
+                <w:rFonts w:ascii="Arial" w:eastAsia="Arial" w:hAnsi="Arial" w:hint="default"/>
+              </w:rPr>
+              <w:t xml:space="preserve">que se compra, lo que se vende, los clientes y los distribuidores).</w:t>
+            </w:r>
+          </w:p>
+          <w:p>
+            <w:pPr>
+              <w:numPr>
+                <w:ilvl w:val="0"/>
+                <w:numId w:val="0"/>
+              </w:numPr>
+              <w:jc w:val="both"/>
+              <w:spacing w:lineRule="auto" w:line="240" w:before="0" w:after="0"/>
+              <w:widowControl w:val="0"/>
+              <w:ind w:right="0" w:left="0" w:firstLine="0"/>
+              <w:rPr>
+                <w:shadow w:val="0"/>
+                <w:color w:val="00000A"/>
+                <w:sz w:val="20"/>
+                <w:szCs w:val="20"/>
+                <w:highlight w:val="white"/>
+                <w:rFonts w:ascii="Arial" w:eastAsia="Arial" w:hAnsi="Arial" w:hint="default"/>
+              </w:rPr>
+              <w:wordWrap w:val="1"/>
+              <w:autoSpaceDE w:val="1"/>
+              <w:autoSpaceDN w:val="1"/>
+            </w:pPr>
+            <w:r>
+              <w:rPr>
+                <w:shadow w:val="0"/>
+                <w:color w:val="00000A"/>
+                <w:sz w:val="20"/>
+                <w:szCs w:val="20"/>
+                <w:highlight w:val="white"/>
+                <w:rFonts w:ascii="Arial" w:eastAsia="Arial" w:hAnsi="Arial" w:hint="default"/>
+              </w:rPr>
+              <w:t xml:space="preserve">3. Falta de factura electrónica.</w:t>
+            </w:r>
+          </w:p>
+          <w:p>
+            <w:pPr>
+              <w:numPr>
+                <w:ilvl w:val="0"/>
+                <w:numId w:val="0"/>
+              </w:numPr>
+              <w:jc w:val="both"/>
+              <w:spacing w:lineRule="auto" w:line="240" w:before="0" w:after="0"/>
+              <w:widowControl w:val="0"/>
+              <w:ind w:right="0" w:left="0" w:firstLine="0"/>
+              <w:rPr>
+                <w:shadow w:val="0"/>
+                <w:color w:val="00000A"/>
+                <w:sz w:val="20"/>
+                <w:szCs w:val="20"/>
+                <w:highlight w:val="white"/>
+                <w:rFonts w:ascii="Arial" w:eastAsia="Arial" w:hAnsi="Arial" w:hint="default"/>
+              </w:rPr>
+              <w:wordWrap w:val="1"/>
+              <w:autoSpaceDE w:val="1"/>
+              <w:autoSpaceDN w:val="1"/>
+            </w:pPr>
+            <w:r>
+              <w:rPr>
+                <w:shadow w:val="0"/>
+                <w:color w:val="00000A"/>
+                <w:sz w:val="20"/>
+                <w:szCs w:val="20"/>
+                <w:highlight w:val="white"/>
+                <w:rFonts w:ascii="Arial" w:eastAsia="Arial" w:hAnsi="Arial" w:hint="default"/>
+              </w:rPr>
+              <w:t xml:space="preserve">4. Optimización de página web y redes sociales.</w:t>
+            </w:r>
+          </w:p>
+        </w:tc>
+        <w:tc>
+          <w:tcPr>
+            <w:tcW w:type="dxa" w:w="6503"/>
+            <w:vAlign w:val="top"/>
+          </w:tcPr>
+          <w:p>
+            <w:pPr>
+              <w:numPr>
+                <w:ilvl w:val="0"/>
+                <w:numId w:val="0"/>
+              </w:numPr>
+              <w:jc w:val="both"/>
+              <w:spacing w:lineRule="auto" w:line="240" w:before="0" w:after="0"/>
+              <w:widowControl w:val="0"/>
+              <w:ind w:right="0" w:left="0" w:firstLine="0"/>
+              <w:rPr>
+                <w:shadow w:val="0"/>
+                <w:color w:val="00000A"/>
+                <w:sz w:val="20"/>
+                <w:szCs w:val="20"/>
+                <w:highlight w:val="white"/>
+                <w:rFonts w:ascii="Arial" w:eastAsia="Arial" w:hAnsi="Arial" w:hint="default"/>
+              </w:rPr>
+              <w:wordWrap w:val="1"/>
+              <w:autoSpaceDE w:val="1"/>
+              <w:autoSpaceDN w:val="1"/>
+            </w:pPr>
+            <w:r>
+              <w:rPr>
+                <w:shadow w:val="0"/>
+                <w:color w:val="00000A"/>
+                <w:sz w:val="20"/>
+                <w:szCs w:val="20"/>
+                <w:highlight w:val="white"/>
+                <w:rFonts w:ascii="Arial" w:eastAsia="Arial" w:hAnsi="Arial" w:hint="default"/>
+              </w:rPr>
+              <w:t xml:space="preserve">1. Alza en los materiales tras la pandemia y algunos bloqueos del </w:t>
+            </w:r>
+            <w:r>
+              <w:rPr>
+                <w:shadow w:val="0"/>
+                <w:color w:val="00000A"/>
+                <w:sz w:val="20"/>
+                <w:szCs w:val="20"/>
+                <w:highlight w:val="white"/>
+                <w:rFonts w:ascii="Arial" w:eastAsia="Arial" w:hAnsi="Arial" w:hint="default"/>
+              </w:rPr>
+              <w:t>Paro.</w:t>
+            </w:r>
+          </w:p>
+          <w:p>
+            <w:pPr>
+              <w:numPr>
+                <w:ilvl w:val="0"/>
+                <w:numId w:val="0"/>
+              </w:numPr>
+              <w:jc w:val="both"/>
+              <w:spacing w:lineRule="auto" w:line="240" w:before="0" w:after="0"/>
+              <w:widowControl w:val="0"/>
+              <w:ind w:right="0" w:left="0" w:firstLine="0"/>
+              <w:rPr>
+                <w:shadow w:val="0"/>
+                <w:color w:val="00000A"/>
+                <w:sz w:val="20"/>
+                <w:szCs w:val="20"/>
+                <w:highlight w:val="white"/>
+                <w:rFonts w:ascii="Arial" w:eastAsia="Arial" w:hAnsi="Arial" w:hint="default"/>
+              </w:rPr>
+              <w:wordWrap w:val="1"/>
+              <w:autoSpaceDE w:val="1"/>
+              <w:autoSpaceDN w:val="1"/>
+            </w:pPr>
+            <w:r>
+              <w:rPr>
+                <w:shadow w:val="0"/>
+                <w:color w:val="00000A"/>
+                <w:sz w:val="20"/>
+                <w:szCs w:val="20"/>
+                <w:highlight w:val="white"/>
+                <w:rFonts w:ascii="Arial" w:eastAsia="Arial" w:hAnsi="Arial" w:hint="default"/>
+              </w:rPr>
+              <w:t xml:space="preserve">2. Incremento del IVA en algunos materiales.</w:t>
+            </w:r>
+          </w:p>
+          <w:p>
+            <w:pPr>
+              <w:numPr>
+                <w:ilvl w:val="0"/>
+                <w:numId w:val="0"/>
+              </w:numPr>
+              <w:jc w:val="both"/>
+              <w:spacing w:lineRule="auto" w:line="240" w:before="0" w:after="0"/>
+              <w:widowControl w:val="0"/>
+              <w:ind w:right="0" w:left="0" w:firstLine="0"/>
+              <w:rPr>
+                <w:shadow w:val="0"/>
+                <w:color w:val="00000A"/>
+                <w:sz w:val="20"/>
+                <w:szCs w:val="20"/>
+                <w:highlight w:val="white"/>
+                <w:rFonts w:ascii="Arial" w:eastAsia="Arial" w:hAnsi="Arial" w:hint="default"/>
+              </w:rPr>
+              <w:wordWrap w:val="1"/>
+              <w:autoSpaceDE w:val="1"/>
+              <w:autoSpaceDN w:val="1"/>
+            </w:pPr>
+            <w:r>
+              <w:rPr>
+                <w:shadow w:val="0"/>
+                <w:color w:val="00000A"/>
+                <w:sz w:val="20"/>
+                <w:szCs w:val="20"/>
+                <w:highlight w:val="white"/>
+                <w:rFonts w:ascii="Arial" w:eastAsia="Arial" w:hAnsi="Arial" w:hint="default"/>
+              </w:rPr>
+              <w:t xml:space="preserve">3. Escasez de materiales que se requieren en gran cantidad.</w:t>
+            </w:r>
+          </w:p>
+        </w:tc>
+      </w:tr>
+      <w:tr>
+        <w:trPr/>
+        <w:tc>
+          <w:tcPr>
+            <w:tcW w:type="dxa" w:w="6503"/>
+            <w:vAlign w:val="top"/>
+          </w:tcPr>
+          <w:p>
+            <w:pPr>
+              <w:numPr>
+                <w:ilvl w:val="0"/>
+                <w:numId w:val="0"/>
+              </w:numPr>
+              <w:jc w:val="both"/>
+              <w:spacing w:lineRule="auto" w:line="240" w:before="0" w:after="0"/>
+              <w:widowControl w:val="0"/>
+              <w:ind w:right="0" w:left="0" w:firstLine="0"/>
+              <w:rPr>
+                <w:b w:val="1"/>
+                <w:shadow w:val="0"/>
+                <w:color w:val="00000A"/>
+                <w:sz w:val="20"/>
+                <w:szCs w:val="20"/>
+                <w:highlight w:val="white"/>
+                <w:rFonts w:ascii="Arial" w:eastAsia="Arial" w:hAnsi="Arial" w:hint="default"/>
+              </w:rPr>
+              <w:wordWrap w:val="1"/>
+              <w:autoSpaceDE w:val="1"/>
+              <w:autoSpaceDN w:val="1"/>
+            </w:pPr>
+            <w:r>
+              <w:rPr>
+                <w:b w:val="1"/>
+                <w:shadow w:val="0"/>
+                <w:color w:val="00000A"/>
+                <w:sz w:val="20"/>
+                <w:szCs w:val="20"/>
+                <w:highlight w:val="white"/>
+                <w:rFonts w:ascii="Arial" w:eastAsia="Arial" w:hAnsi="Arial" w:hint="default"/>
+              </w:rPr>
+              <w:t xml:space="preserve">ACCIONES PARA CORREGIR DEBILIDADES</w:t>
+            </w:r>
+          </w:p>
+        </w:tc>
+        <w:tc>
+          <w:tcPr>
+            <w:tcW w:type="dxa" w:w="6503"/>
+            <w:vAlign w:val="top"/>
+          </w:tcPr>
+          <w:p>
+            <w:pPr>
+              <w:numPr>
+                <w:ilvl w:val="0"/>
+                <w:numId w:val="0"/>
+              </w:numPr>
+              <w:jc w:val="both"/>
+              <w:spacing w:lineRule="auto" w:line="240" w:before="0" w:after="0"/>
+              <w:widowControl w:val="0"/>
+              <w:ind w:right="0" w:left="0" w:firstLine="0"/>
+              <w:rPr>
+                <w:b w:val="1"/>
+                <w:shadow w:val="0"/>
+                <w:color w:val="00000A"/>
+                <w:sz w:val="20"/>
+                <w:szCs w:val="20"/>
+                <w:highlight w:val="white"/>
+                <w:rFonts w:ascii="Arial" w:eastAsia="Arial" w:hAnsi="Arial" w:hint="default"/>
+              </w:rPr>
+              <w:wordWrap w:val="1"/>
+              <w:autoSpaceDE w:val="1"/>
+              <w:autoSpaceDN w:val="1"/>
+            </w:pPr>
+            <w:r>
+              <w:rPr>
+                <w:b w:val="1"/>
+                <w:shadow w:val="0"/>
+                <w:color w:val="00000A"/>
+                <w:sz w:val="20"/>
+                <w:szCs w:val="20"/>
+                <w:highlight w:val="white"/>
+                <w:rFonts w:ascii="Arial" w:eastAsia="Arial" w:hAnsi="Arial" w:hint="default"/>
+              </w:rPr>
+              <w:t xml:space="preserve">ACCIONES PARA AFRONTAR AMENAZAS</w:t>
+            </w:r>
+          </w:p>
+        </w:tc>
+      </w:tr>
+      <w:tr>
+        <w:trPr/>
+        <w:tc>
+          <w:tcPr>
+            <w:tcW w:type="dxa" w:w="6503"/>
+            <w:vAlign w:val="top"/>
+          </w:tcPr>
+          <w:p>
+            <w:pPr>
+              <w:numPr>
+                <w:ilvl w:val="0"/>
+                <w:numId w:val="0"/>
+              </w:numPr>
+              <w:jc w:val="both"/>
+              <w:spacing w:lineRule="auto" w:line="240" w:before="0" w:after="0"/>
+              <w:widowControl w:val="0"/>
+              <w:ind w:right="0" w:left="0" w:firstLine="0"/>
+              <w:rPr>
+                <w:shadow w:val="0"/>
+                <w:color w:val="00000A"/>
+                <w:sz w:val="20"/>
+                <w:szCs w:val="20"/>
+                <w:highlight w:val="white"/>
+                <w:rFonts w:ascii="Arial" w:eastAsia="Arial" w:hAnsi="Arial" w:hint="default"/>
+              </w:rPr>
+              <w:wordWrap w:val="1"/>
+              <w:autoSpaceDE w:val="1"/>
+              <w:autoSpaceDN w:val="1"/>
+            </w:pPr>
+            <w:r>
+              <w:rPr>
+                <w:shadow w:val="0"/>
+                <w:color w:val="00000A"/>
+                <w:sz w:val="20"/>
+                <w:szCs w:val="20"/>
+                <w:highlight w:val="white"/>
+                <w:rFonts w:ascii="Arial" w:eastAsia="Arial" w:hAnsi="Arial" w:hint="default"/>
+              </w:rPr>
+              <w:t xml:space="preserve">1. Creación de sistema de información computarizado, acompañado </w:t>
+            </w:r>
+            <w:r>
+              <w:rPr>
+                <w:shadow w:val="0"/>
+                <w:color w:val="00000A"/>
+                <w:sz w:val="20"/>
+                <w:szCs w:val="20"/>
+                <w:highlight w:val="white"/>
+                <w:rFonts w:ascii="Arial" w:eastAsia="Arial" w:hAnsi="Arial" w:hint="default"/>
+              </w:rPr>
+              <w:t xml:space="preserve">de una base de datos sofisticada, que permita automatizar y hacer </w:t>
+            </w:r>
+            <w:r>
+              <w:rPr>
+                <w:shadow w:val="0"/>
+                <w:color w:val="00000A"/>
+                <w:sz w:val="20"/>
+                <w:szCs w:val="20"/>
+                <w:highlight w:val="white"/>
+                <w:rFonts w:ascii="Arial" w:eastAsia="Arial" w:hAnsi="Arial" w:hint="default"/>
+              </w:rPr>
+              <w:t xml:space="preserve">más eficiente los procesos de inventario y facturación.</w:t>
+            </w:r>
+          </w:p>
+          <w:p>
+            <w:pPr>
+              <w:numPr>
+                <w:ilvl w:val="0"/>
+                <w:numId w:val="0"/>
+              </w:numPr>
+              <w:jc w:val="both"/>
+              <w:spacing w:lineRule="auto" w:line="240" w:before="0" w:after="0"/>
+              <w:widowControl w:val="0"/>
+              <w:ind w:right="0" w:left="0" w:firstLine="0"/>
+              <w:rPr>
+                <w:shadow w:val="0"/>
+                <w:color w:val="00000A"/>
+                <w:sz w:val="20"/>
+                <w:szCs w:val="20"/>
+                <w:highlight w:val="white"/>
+                <w:rFonts w:ascii="Arial" w:eastAsia="Arial" w:hAnsi="Arial" w:hint="default"/>
+              </w:rPr>
+              <w:wordWrap w:val="1"/>
+              <w:autoSpaceDE w:val="1"/>
+              <w:autoSpaceDN w:val="1"/>
+            </w:pPr>
+            <w:r>
+              <w:rPr>
+                <w:shadow w:val="0"/>
+                <w:color w:val="00000A"/>
+                <w:sz w:val="20"/>
+                <w:szCs w:val="20"/>
+                <w:highlight w:val="white"/>
+                <w:rFonts w:ascii="Arial" w:eastAsia="Arial" w:hAnsi="Arial" w:hint="default"/>
+              </w:rPr>
+              <w:t xml:space="preserve">2. El sistema de información se elaborará a partir de un aplicativo web </w:t>
+            </w:r>
+            <w:r>
+              <w:rPr>
+                <w:shadow w:val="0"/>
+                <w:color w:val="00000A"/>
+                <w:sz w:val="20"/>
+                <w:szCs w:val="20"/>
+                <w:highlight w:val="white"/>
+                <w:rFonts w:ascii="Arial" w:eastAsia="Arial" w:hAnsi="Arial" w:hint="default"/>
+              </w:rPr>
+              <w:t xml:space="preserve">que servirá, también, como medio o plataforma virtual para dar acceso </w:t>
+            </w:r>
+            <w:r>
+              <w:rPr>
+                <w:shadow w:val="0"/>
+                <w:color w:val="00000A"/>
+                <w:sz w:val="20"/>
+                <w:szCs w:val="20"/>
+                <w:highlight w:val="white"/>
+                <w:rFonts w:ascii="Arial" w:eastAsia="Arial" w:hAnsi="Arial" w:hint="default"/>
+              </w:rPr>
+              <w:t xml:space="preserve">a clientes (y potenciales), contactar con la empresa y hacer encargos.</w:t>
+            </w:r>
+          </w:p>
+        </w:tc>
+        <w:tc>
+          <w:tcPr>
+            <w:tcW w:type="dxa" w:w="6503"/>
+            <w:vAlign w:val="top"/>
+          </w:tcPr>
+          <w:p>
+            <w:pPr>
+              <w:numPr>
+                <w:ilvl w:val="0"/>
+                <w:numId w:val="0"/>
+              </w:numPr>
+              <w:jc w:val="both"/>
+              <w:spacing w:lineRule="auto" w:line="240" w:before="0" w:after="0"/>
+              <w:widowControl w:val="0"/>
+              <w:ind w:right="0" w:left="0" w:firstLine="0"/>
+              <w:rPr>
+                <w:shadow w:val="0"/>
+                <w:color w:val="00000A"/>
+                <w:sz w:val="20"/>
+                <w:szCs w:val="20"/>
+                <w:highlight w:val="white"/>
+                <w:rFonts w:ascii="Arial" w:eastAsia="Arial" w:hAnsi="Arial" w:hint="default"/>
+              </w:rPr>
+              <w:wordWrap w:val="1"/>
+              <w:autoSpaceDE w:val="1"/>
+              <w:autoSpaceDN w:val="1"/>
+            </w:pPr>
+            <w:r>
+              <w:rPr>
+                <w:shadow w:val="0"/>
+                <w:color w:val="00000A"/>
+                <w:sz w:val="20"/>
+                <w:szCs w:val="20"/>
+                <w:highlight w:val="white"/>
+                <w:rFonts w:ascii="Arial" w:eastAsia="Arial" w:hAnsi="Arial" w:hint="default"/>
+              </w:rPr>
+              <w:t xml:space="preserve">1. Considerar la idea de comprar el material a vendedores y </w:t>
+            </w:r>
+            <w:r>
+              <w:rPr>
+                <w:shadow w:val="0"/>
+                <w:color w:val="00000A"/>
+                <w:sz w:val="20"/>
+                <w:szCs w:val="20"/>
+                <w:highlight w:val="white"/>
+                <w:rFonts w:ascii="Arial" w:eastAsia="Arial" w:hAnsi="Arial" w:hint="default"/>
+              </w:rPr>
+              <w:t xml:space="preserve">productores minoristas también, que la experiencia de compra sea </w:t>
+            </w:r>
+            <w:r>
+              <w:rPr>
+                <w:shadow w:val="0"/>
+                <w:color w:val="00000A"/>
+                <w:sz w:val="20"/>
+                <w:szCs w:val="20"/>
+                <w:highlight w:val="white"/>
+                <w:rFonts w:ascii="Arial" w:eastAsia="Arial" w:hAnsi="Arial" w:hint="default"/>
+              </w:rPr>
+              <w:t xml:space="preserve">más cálida y flexible y que estén ubicados más cerca de la compañia.</w:t>
+            </w:r>
+          </w:p>
+          <w:p>
+            <w:pPr>
+              <w:numPr>
+                <w:ilvl w:val="0"/>
+                <w:numId w:val="0"/>
+              </w:numPr>
+              <w:jc w:val="both"/>
+              <w:spacing w:lineRule="auto" w:line="240" w:before="0" w:after="0"/>
+              <w:widowControl w:val="0"/>
+              <w:ind w:right="0" w:left="0" w:firstLine="0"/>
+              <w:rPr>
+                <w:shadow w:val="0"/>
+                <w:color w:val="00000A"/>
+                <w:sz w:val="20"/>
+                <w:szCs w:val="20"/>
+                <w:highlight w:val="white"/>
+                <w:rFonts w:ascii="Arial" w:eastAsia="Arial" w:hAnsi="Arial" w:hint="default"/>
+              </w:rPr>
+              <w:wordWrap w:val="1"/>
+              <w:autoSpaceDE w:val="1"/>
+              <w:autoSpaceDN w:val="1"/>
+            </w:pPr>
+            <w:r>
+              <w:rPr>
+                <w:shadow w:val="0"/>
+                <w:color w:val="00000A"/>
+                <w:sz w:val="20"/>
+                <w:szCs w:val="20"/>
+                <w:highlight w:val="white"/>
+                <w:rFonts w:ascii="Arial" w:eastAsia="Arial" w:hAnsi="Arial" w:hint="default"/>
+              </w:rPr>
+              <w:t xml:space="preserve">2. Si es posible, ante el incremento generalizado del precio de algunos </w:t>
+            </w:r>
+            <w:r>
+              <w:rPr>
+                <w:shadow w:val="0"/>
+                <w:color w:val="00000A"/>
+                <w:sz w:val="20"/>
+                <w:szCs w:val="20"/>
+                <w:highlight w:val="white"/>
+                <w:rFonts w:ascii="Arial" w:eastAsia="Arial" w:hAnsi="Arial" w:hint="default"/>
+              </w:rPr>
+              <w:t xml:space="preserve">materiales y/o ante escasez de los mismos, trate de considerar la </w:t>
+            </w:r>
+            <w:r>
+              <w:rPr>
+                <w:shadow w:val="0"/>
+                <w:color w:val="00000A"/>
+                <w:sz w:val="20"/>
+                <w:szCs w:val="20"/>
+                <w:highlight w:val="white"/>
+                <w:rFonts w:ascii="Arial" w:eastAsia="Arial" w:hAnsi="Arial" w:hint="default"/>
+              </w:rPr>
+              <w:t xml:space="preserve">compra de materiales sustitutos a ellos que respondan de igual forma </w:t>
+            </w:r>
+            <w:r>
+              <w:rPr>
+                <w:shadow w:val="0"/>
+                <w:color w:val="00000A"/>
+                <w:sz w:val="20"/>
+                <w:szCs w:val="20"/>
+                <w:highlight w:val="white"/>
+                <w:rFonts w:ascii="Arial" w:eastAsia="Arial" w:hAnsi="Arial" w:hint="default"/>
+              </w:rPr>
+              <w:t xml:space="preserve">a la solución de una necesidad.</w:t>
+            </w:r>
+          </w:p>
+        </w:tc>
+      </w:tr>
+      <w:tr>
+        <w:trPr/>
+        <w:tc>
+          <w:tcPr>
+            <w:tcW w:type="dxa" w:w="6503"/>
+            <w:vAlign w:val="top"/>
+          </w:tcPr>
+          <w:p>
+            <w:pPr>
+              <w:numPr>
+                <w:ilvl w:val="0"/>
+                <w:numId w:val="0"/>
+              </w:numPr>
+              <w:jc w:val="both"/>
+              <w:spacing w:lineRule="auto" w:line="240" w:before="0" w:after="0"/>
+              <w:widowControl w:val="0"/>
+              <w:ind w:right="0" w:left="0" w:firstLine="0"/>
+              <w:rPr>
+                <w:b w:val="1"/>
+                <w:shadow w:val="0"/>
+                <w:color w:val="00000A"/>
+                <w:sz w:val="20"/>
+                <w:szCs w:val="20"/>
+                <w:highlight w:val="white"/>
+                <w:rFonts w:ascii="Arial" w:eastAsia="Arial" w:hAnsi="Arial" w:hint="default"/>
+              </w:rPr>
+              <w:wordWrap w:val="1"/>
+              <w:autoSpaceDE w:val="1"/>
+              <w:autoSpaceDN w:val="1"/>
+            </w:pPr>
+            <w:r>
+              <w:rPr>
+                <w:b w:val="1"/>
+                <w:shadow w:val="0"/>
+                <w:color w:val="00000A"/>
+                <w:sz w:val="20"/>
+                <w:szCs w:val="20"/>
+                <w:highlight w:val="white"/>
+                <w:rFonts w:ascii="Arial" w:eastAsia="Arial" w:hAnsi="Arial" w:hint="default"/>
+              </w:rPr>
+              <w:t>FORTALEZAS</w:t>
+            </w:r>
+          </w:p>
+        </w:tc>
+        <w:tc>
+          <w:tcPr>
+            <w:tcW w:type="dxa" w:w="6503"/>
+            <w:vAlign w:val="top"/>
+          </w:tcPr>
+          <w:p>
+            <w:pPr>
+              <w:numPr>
+                <w:ilvl w:val="0"/>
+                <w:numId w:val="0"/>
+              </w:numPr>
+              <w:jc w:val="both"/>
+              <w:spacing w:lineRule="auto" w:line="240" w:before="0" w:after="0"/>
+              <w:widowControl w:val="0"/>
+              <w:ind w:right="0" w:left="0" w:firstLine="0"/>
+              <w:rPr>
+                <w:b w:val="1"/>
+                <w:shadow w:val="0"/>
+                <w:color w:val="00000A"/>
+                <w:sz w:val="20"/>
+                <w:szCs w:val="20"/>
+                <w:highlight w:val="white"/>
+                <w:rFonts w:ascii="Arial" w:eastAsia="Arial" w:hAnsi="Arial" w:hint="default"/>
+              </w:rPr>
+              <w:wordWrap w:val="1"/>
+              <w:autoSpaceDE w:val="1"/>
+              <w:autoSpaceDN w:val="1"/>
+            </w:pPr>
+            <w:r>
+              <w:rPr>
+                <w:b w:val="1"/>
+                <w:shadow w:val="0"/>
+                <w:color w:val="00000A"/>
+                <w:sz w:val="20"/>
+                <w:szCs w:val="20"/>
+                <w:highlight w:val="white"/>
+                <w:rFonts w:ascii="Arial" w:eastAsia="Arial" w:hAnsi="Arial" w:hint="default"/>
+              </w:rPr>
+              <w:t>OPORTUNIDADES</w:t>
+            </w:r>
+          </w:p>
+        </w:tc>
+      </w:tr>
+      <w:tr>
+        <w:trPr>
+          <w:trHeight w:hRule="atleast" w:val="1290"/>
+        </w:trPr>
+        <w:tc>
+          <w:tcPr>
+            <w:tcW w:type="dxa" w:w="6503"/>
+            <w:vAlign w:val="top"/>
+          </w:tcPr>
+          <w:p>
+            <w:pPr>
+              <w:numPr>
+                <w:ilvl w:val="0"/>
+                <w:numId w:val="0"/>
+              </w:numPr>
+              <w:jc w:val="both"/>
+              <w:spacing w:lineRule="auto" w:line="240" w:before="0" w:after="0"/>
+              <w:widowControl w:val="0"/>
+              <w:ind w:right="0" w:left="0" w:firstLine="0"/>
+              <w:rPr>
+                <w:shadow w:val="0"/>
+                <w:color w:val="00000A"/>
+                <w:sz w:val="20"/>
+                <w:szCs w:val="20"/>
+                <w:highlight w:val="white"/>
+                <w:rFonts w:ascii="Arial" w:eastAsia="Arial" w:hAnsi="Arial" w:hint="default"/>
+              </w:rPr>
+              <w:wordWrap w:val="1"/>
+              <w:autoSpaceDE w:val="1"/>
+              <w:autoSpaceDN w:val="1"/>
+            </w:pPr>
+            <w:r>
+              <w:rPr>
+                <w:shadow w:val="0"/>
+                <w:color w:val="00000A"/>
+                <w:sz w:val="20"/>
+                <w:szCs w:val="20"/>
+                <w:highlight w:val="white"/>
+                <w:rFonts w:ascii="Arial" w:eastAsia="Arial" w:hAnsi="Arial" w:hint="default"/>
+              </w:rPr>
+              <w:t xml:space="preserve">1. Reconocimiento de la empresa en el sector de Kennedy.</w:t>
+            </w:r>
+          </w:p>
+          <w:p>
+            <w:pPr>
+              <w:numPr>
+                <w:ilvl w:val="0"/>
+                <w:numId w:val="0"/>
+              </w:numPr>
+              <w:jc w:val="both"/>
+              <w:spacing w:lineRule="auto" w:line="240" w:before="0" w:after="0"/>
+              <w:widowControl w:val="0"/>
+              <w:ind w:right="0" w:left="0" w:firstLine="0"/>
+              <w:rPr>
+                <w:shadow w:val="0"/>
+                <w:color w:val="00000A"/>
+                <w:sz w:val="20"/>
+                <w:szCs w:val="20"/>
+                <w:highlight w:val="white"/>
+                <w:rFonts w:ascii="Arial" w:eastAsia="Arial" w:hAnsi="Arial" w:hint="default"/>
+              </w:rPr>
+              <w:wordWrap w:val="1"/>
+              <w:autoSpaceDE w:val="1"/>
+              <w:autoSpaceDN w:val="1"/>
+            </w:pPr>
+            <w:r>
+              <w:rPr>
+                <w:shadow w:val="0"/>
+                <w:color w:val="00000A"/>
+                <w:sz w:val="20"/>
+                <w:szCs w:val="20"/>
+                <w:highlight w:val="white"/>
+                <w:rFonts w:ascii="Arial" w:eastAsia="Arial" w:hAnsi="Arial" w:hint="default"/>
+              </w:rPr>
+              <w:t xml:space="preserve">2. Diversidad de servicios y áreas de trabajo.</w:t>
+            </w:r>
+          </w:p>
+          <w:p>
+            <w:pPr>
+              <w:numPr>
+                <w:ilvl w:val="0"/>
+                <w:numId w:val="0"/>
+              </w:numPr>
+              <w:jc w:val="both"/>
+              <w:spacing w:lineRule="auto" w:line="240" w:before="0" w:after="0"/>
+              <w:widowControl w:val="0"/>
+              <w:ind w:right="0" w:left="0" w:firstLine="0"/>
+              <w:rPr>
+                <w:shadow w:val="0"/>
+                <w:color w:val="00000A"/>
+                <w:sz w:val="20"/>
+                <w:szCs w:val="20"/>
+                <w:highlight w:val="white"/>
+                <w:rFonts w:ascii="Arial" w:eastAsia="Arial" w:hAnsi="Arial" w:hint="default"/>
+              </w:rPr>
+              <w:wordWrap w:val="1"/>
+              <w:autoSpaceDE w:val="1"/>
+              <w:autoSpaceDN w:val="1"/>
+            </w:pPr>
+            <w:r>
+              <w:rPr>
+                <w:shadow w:val="0"/>
+                <w:color w:val="00000A"/>
+                <w:sz w:val="20"/>
+                <w:szCs w:val="20"/>
+                <w:highlight w:val="white"/>
+                <w:rFonts w:ascii="Arial" w:eastAsia="Arial" w:hAnsi="Arial" w:hint="default"/>
+              </w:rPr>
+              <w:t xml:space="preserve">3. Precios módicos.</w:t>
+            </w:r>
+          </w:p>
+        </w:tc>
+        <w:tc>
+          <w:tcPr>
+            <w:tcW w:type="dxa" w:w="6503"/>
+            <w:vAlign w:val="top"/>
+          </w:tcPr>
+          <w:p>
+            <w:pPr>
+              <w:numPr>
+                <w:ilvl w:val="0"/>
+                <w:numId w:val="0"/>
+              </w:numPr>
+              <w:jc w:val="both"/>
+              <w:spacing w:lineRule="auto" w:line="240" w:before="0" w:after="0"/>
+              <w:widowControl w:val="0"/>
+              <w:ind w:right="0" w:left="0" w:firstLine="0"/>
+              <w:rPr>
+                <w:shadow w:val="0"/>
+                <w:color w:val="00000A"/>
+                <w:sz w:val="20"/>
+                <w:szCs w:val="20"/>
+                <w:highlight w:val="white"/>
+                <w:rFonts w:ascii="Arial" w:eastAsia="Arial" w:hAnsi="Arial" w:hint="default"/>
+              </w:rPr>
+              <w:wordWrap w:val="1"/>
+              <w:autoSpaceDE w:val="1"/>
+              <w:autoSpaceDN w:val="1"/>
+            </w:pPr>
+            <w:r>
+              <w:rPr>
+                <w:shadow w:val="0"/>
+                <w:color w:val="00000A"/>
+                <w:sz w:val="20"/>
+                <w:szCs w:val="20"/>
+                <w:highlight w:val="white"/>
+                <w:rFonts w:ascii="Arial" w:eastAsia="Arial" w:hAnsi="Arial" w:hint="default"/>
+              </w:rPr>
+              <w:t xml:space="preserve">1. Diversas formas de llegar a diferentes públicos por medio de las </w:t>
+            </w:r>
+            <w:r>
+              <w:rPr>
+                <w:shadow w:val="0"/>
+                <w:color w:val="00000A"/>
+                <w:sz w:val="20"/>
+                <w:szCs w:val="20"/>
+                <w:highlight w:val="white"/>
+                <w:rFonts w:ascii="Arial" w:eastAsia="Arial" w:hAnsi="Arial" w:hint="default"/>
+              </w:rPr>
+              <w:t xml:space="preserve">redes sociales y/o diferentes plataformas.</w:t>
+            </w:r>
+          </w:p>
+          <w:p>
+            <w:pPr>
+              <w:numPr>
+                <w:ilvl w:val="0"/>
+                <w:numId w:val="0"/>
+              </w:numPr>
+              <w:jc w:val="both"/>
+              <w:spacing w:lineRule="auto" w:line="240" w:before="0" w:after="0"/>
+              <w:widowControl w:val="0"/>
+              <w:ind w:right="0" w:left="0" w:firstLine="0"/>
+              <w:rPr>
+                <w:shadow w:val="0"/>
+                <w:color w:val="00000A"/>
+                <w:sz w:val="20"/>
+                <w:szCs w:val="20"/>
+                <w:highlight w:val="white"/>
+                <w:rFonts w:ascii="Arial" w:eastAsia="Arial" w:hAnsi="Arial" w:hint="default"/>
+              </w:rPr>
+              <w:wordWrap w:val="1"/>
+              <w:autoSpaceDE w:val="1"/>
+              <w:autoSpaceDN w:val="1"/>
+            </w:pPr>
+            <w:r>
+              <w:rPr>
+                <w:shadow w:val="0"/>
+                <w:color w:val="00000A"/>
+                <w:sz w:val="20"/>
+                <w:szCs w:val="20"/>
+                <w:highlight w:val="white"/>
+                <w:rFonts w:ascii="Arial" w:eastAsia="Arial" w:hAnsi="Arial" w:hint="default"/>
+              </w:rPr>
+              <w:t xml:space="preserve">2. Alcance en nuevos mercados que puedan permitir mejoras en la </w:t>
+            </w:r>
+            <w:r>
+              <w:rPr>
+                <w:shadow w:val="0"/>
+                <w:color w:val="00000A"/>
+                <w:sz w:val="20"/>
+                <w:szCs w:val="20"/>
+                <w:highlight w:val="white"/>
+                <w:rFonts w:ascii="Arial" w:eastAsia="Arial" w:hAnsi="Arial" w:hint="default"/>
+              </w:rPr>
+              <w:t xml:space="preserve">situación económica.</w:t>
+            </w:r>
+          </w:p>
+          <w:p>
+            <w:pPr>
+              <w:numPr>
+                <w:ilvl w:val="0"/>
+                <w:numId w:val="0"/>
+              </w:numPr>
+              <w:jc w:val="both"/>
+              <w:spacing w:lineRule="auto" w:line="240" w:before="0" w:after="0"/>
+              <w:widowControl w:val="0"/>
+              <w:ind w:right="0" w:left="0" w:firstLine="0"/>
+              <w:rPr>
+                <w:shadow w:val="0"/>
+                <w:color w:val="00000A"/>
+                <w:sz w:val="20"/>
+                <w:szCs w:val="20"/>
+                <w:highlight w:val="white"/>
+                <w:rFonts w:ascii="Arial" w:eastAsia="Arial" w:hAnsi="Arial" w:hint="default"/>
+              </w:rPr>
+              <w:wordWrap w:val="1"/>
+              <w:autoSpaceDE w:val="1"/>
+              <w:autoSpaceDN w:val="1"/>
+            </w:pPr>
+            <w:r>
+              <w:rPr>
+                <w:shadow w:val="0"/>
+                <w:color w:val="00000A"/>
+                <w:sz w:val="20"/>
+                <w:szCs w:val="20"/>
+                <w:highlight w:val="white"/>
+                <w:rFonts w:ascii="Arial" w:eastAsia="Arial" w:hAnsi="Arial" w:hint="default"/>
+              </w:rPr>
+              <w:t xml:space="preserve">3. Crecimiento en otras áreas afines, donde ofrecemos diferentes </w:t>
+            </w:r>
+            <w:r>
+              <w:rPr>
+                <w:shadow w:val="0"/>
+                <w:color w:val="00000A"/>
+                <w:sz w:val="20"/>
+                <w:szCs w:val="20"/>
+                <w:highlight w:val="white"/>
+                <w:rFonts w:ascii="Arial" w:eastAsia="Arial" w:hAnsi="Arial" w:hint="default"/>
+              </w:rPr>
+              <w:t xml:space="preserve">productos hechos con vidrios, madera, aluminio, entre otros.</w:t>
+            </w:r>
+          </w:p>
+        </w:tc>
+      </w:tr>
+      <w:tr>
+        <w:trPr/>
+        <w:tc>
+          <w:tcPr>
+            <w:tcW w:type="dxa" w:w="6503"/>
+            <w:vAlign w:val="top"/>
+          </w:tcPr>
+          <w:p>
+            <w:pPr>
+              <w:numPr>
+                <w:ilvl w:val="0"/>
+                <w:numId w:val="0"/>
+              </w:numPr>
+              <w:jc w:val="both"/>
+              <w:spacing w:lineRule="auto" w:line="240" w:before="0" w:after="0"/>
+              <w:widowControl w:val="0"/>
+              <w:ind w:right="0" w:left="0" w:firstLine="0"/>
+              <w:rPr>
+                <w:b w:val="1"/>
+                <w:shadow w:val="0"/>
+                <w:color w:val="00000A"/>
+                <w:sz w:val="20"/>
+                <w:szCs w:val="20"/>
+                <w:highlight w:val="white"/>
+                <w:rFonts w:ascii="Arial" w:eastAsia="Arial" w:hAnsi="Arial" w:hint="default"/>
+              </w:rPr>
+              <w:wordWrap w:val="1"/>
+              <w:autoSpaceDE w:val="1"/>
+              <w:autoSpaceDN w:val="1"/>
+            </w:pPr>
+            <w:r>
+              <w:rPr>
+                <w:b w:val="1"/>
+                <w:shadow w:val="0"/>
+                <w:color w:val="00000A"/>
+                <w:sz w:val="20"/>
+                <w:szCs w:val="20"/>
+                <w:highlight w:val="white"/>
+                <w:rFonts w:ascii="Arial" w:eastAsia="Arial" w:hAnsi="Arial" w:hint="default"/>
+              </w:rPr>
+              <w:t xml:space="preserve">ACCIONES PARA MANTENER FORTALEZAS</w:t>
+            </w:r>
+          </w:p>
+        </w:tc>
+        <w:tc>
+          <w:tcPr>
+            <w:tcW w:type="dxa" w:w="6503"/>
+            <w:vAlign w:val="top"/>
+          </w:tcPr>
+          <w:p>
+            <w:pPr>
+              <w:numPr>
+                <w:ilvl w:val="0"/>
+                <w:numId w:val="0"/>
+              </w:numPr>
+              <w:jc w:val="both"/>
+              <w:spacing w:lineRule="auto" w:line="240" w:before="0" w:after="0"/>
+              <w:widowControl w:val="0"/>
+              <w:ind w:right="0" w:left="0" w:firstLine="0"/>
+              <w:rPr>
+                <w:b w:val="1"/>
+                <w:shadow w:val="0"/>
+                <w:color w:val="00000A"/>
+                <w:sz w:val="20"/>
+                <w:szCs w:val="20"/>
+                <w:highlight w:val="white"/>
+                <w:rFonts w:ascii="Arial" w:eastAsia="Arial" w:hAnsi="Arial" w:hint="default"/>
+              </w:rPr>
+              <w:wordWrap w:val="1"/>
+              <w:autoSpaceDE w:val="1"/>
+              <w:autoSpaceDN w:val="1"/>
+            </w:pPr>
+            <w:r>
+              <w:rPr>
+                <w:b w:val="1"/>
+                <w:shadow w:val="0"/>
+                <w:color w:val="00000A"/>
+                <w:sz w:val="20"/>
+                <w:szCs w:val="20"/>
+                <w:highlight w:val="white"/>
+                <w:rFonts w:ascii="Arial" w:eastAsia="Arial" w:hAnsi="Arial" w:hint="default"/>
+              </w:rPr>
+              <w:t xml:space="preserve">ACCIONES PARA EXPLOTAR OPORTUNIDADES</w:t>
+            </w:r>
+          </w:p>
+        </w:tc>
+      </w:tr>
+      <w:tr>
+        <w:trPr/>
+        <w:tc>
+          <w:tcPr>
+            <w:tcW w:type="dxa" w:w="6503"/>
+            <w:vAlign w:val="top"/>
+          </w:tcPr>
+          <w:p>
+            <w:pPr>
+              <w:numPr>
+                <w:ilvl w:val="0"/>
+                <w:numId w:val="0"/>
+              </w:numPr>
+              <w:jc w:val="both"/>
+              <w:spacing w:lineRule="auto" w:line="240" w:before="0" w:after="0"/>
+              <w:widowControl w:val="0"/>
+              <w:ind w:right="0" w:left="0" w:firstLine="0"/>
+              <w:rPr>
+                <w:shadow w:val="0"/>
+                <w:color w:val="00000A"/>
+                <w:sz w:val="20"/>
+                <w:szCs w:val="20"/>
+                <w:highlight w:val="white"/>
+                <w:rFonts w:ascii="Arial" w:eastAsia="Arial" w:hAnsi="Arial" w:hint="default"/>
+              </w:rPr>
+              <w:wordWrap w:val="1"/>
+              <w:autoSpaceDE w:val="1"/>
+              <w:autoSpaceDN w:val="1"/>
+            </w:pPr>
+            <w:r>
+              <w:rPr>
+                <w:shadow w:val="0"/>
+                <w:color w:val="00000A"/>
+                <w:sz w:val="20"/>
+                <w:szCs w:val="20"/>
+                <w:highlight w:val="white"/>
+                <w:rFonts w:ascii="Arial" w:eastAsia="Arial" w:hAnsi="Arial" w:hint="default"/>
+              </w:rPr>
+              <w:t xml:space="preserve">1. Continue ofreciendo un buen servicio al cliente local.</w:t>
+            </w:r>
+          </w:p>
+          <w:p>
+            <w:pPr>
+              <w:numPr>
+                <w:ilvl w:val="0"/>
+                <w:numId w:val="0"/>
+              </w:numPr>
+              <w:jc w:val="both"/>
+              <w:spacing w:lineRule="auto" w:line="240" w:before="0" w:after="0"/>
+              <w:widowControl w:val="0"/>
+              <w:ind w:right="0" w:left="0" w:firstLine="0"/>
+              <w:rPr>
+                <w:shadow w:val="0"/>
+                <w:color w:val="00000A"/>
+                <w:sz w:val="20"/>
+                <w:szCs w:val="20"/>
+                <w:highlight w:val="white"/>
+                <w:rFonts w:ascii="Arial" w:eastAsia="Arial" w:hAnsi="Arial" w:hint="default"/>
+              </w:rPr>
+              <w:wordWrap w:val="1"/>
+              <w:autoSpaceDE w:val="1"/>
+              <w:autoSpaceDN w:val="1"/>
+            </w:pPr>
+            <w:r>
+              <w:rPr>
+                <w:shadow w:val="0"/>
+                <w:color w:val="00000A"/>
+                <w:sz w:val="20"/>
+                <w:szCs w:val="20"/>
+                <w:highlight w:val="white"/>
+                <w:rFonts w:ascii="Arial" w:eastAsia="Arial" w:hAnsi="Arial" w:hint="default"/>
+              </w:rPr>
+              <w:t xml:space="preserve">2. Mantenga capacitado técnicamente al personal de trabajo.</w:t>
+            </w:r>
+          </w:p>
+          <w:p>
+            <w:pPr>
+              <w:numPr>
+                <w:ilvl w:val="0"/>
+                <w:numId w:val="0"/>
+              </w:numPr>
+              <w:jc w:val="both"/>
+              <w:spacing w:lineRule="auto" w:line="240" w:before="0" w:after="0"/>
+              <w:widowControl w:val="0"/>
+              <w:ind w:right="0" w:left="0" w:firstLine="0"/>
+              <w:rPr>
+                <w:shadow w:val="0"/>
+                <w:color w:val="00000A"/>
+                <w:sz w:val="20"/>
+                <w:szCs w:val="20"/>
+                <w:highlight w:val="white"/>
+                <w:rFonts w:ascii="Arial" w:eastAsia="Arial" w:hAnsi="Arial" w:hint="default"/>
+              </w:rPr>
+              <w:wordWrap w:val="1"/>
+              <w:autoSpaceDE w:val="1"/>
+              <w:autoSpaceDN w:val="1"/>
+            </w:pPr>
+            <w:r>
+              <w:rPr>
+                <w:shadow w:val="0"/>
+                <w:color w:val="00000A"/>
+                <w:sz w:val="20"/>
+                <w:szCs w:val="20"/>
+                <w:highlight w:val="white"/>
+                <w:rFonts w:ascii="Arial" w:eastAsia="Arial" w:hAnsi="Arial" w:hint="default"/>
+              </w:rPr>
+              <w:t xml:space="preserve">3. Trate siempre de ofrecer la mejor relación costo-beneficio del </w:t>
+            </w:r>
+            <w:r>
+              <w:rPr>
+                <w:shadow w:val="0"/>
+                <w:color w:val="00000A"/>
+                <w:sz w:val="20"/>
+                <w:szCs w:val="20"/>
+                <w:highlight w:val="white"/>
+                <w:rFonts w:ascii="Arial" w:eastAsia="Arial" w:hAnsi="Arial" w:hint="default"/>
+              </w:rPr>
+              <w:t>mercado.</w:t>
+            </w:r>
+          </w:p>
+        </w:tc>
+        <w:tc>
+          <w:tcPr>
+            <w:tcW w:type="dxa" w:w="6503"/>
+            <w:vAlign w:val="top"/>
+          </w:tcPr>
+          <w:p>
+            <w:pPr>
+              <w:numPr>
+                <w:ilvl w:val="0"/>
+                <w:numId w:val="0"/>
+              </w:numPr>
+              <w:jc w:val="both"/>
+              <w:spacing w:lineRule="auto" w:line="240" w:before="0" w:after="0"/>
+              <w:widowControl w:val="0"/>
+              <w:ind w:right="0" w:left="0" w:firstLine="0"/>
+              <w:rPr>
+                <w:shadow w:val="0"/>
+                <w:color w:val="00000A"/>
+                <w:sz w:val="20"/>
+                <w:szCs w:val="20"/>
+                <w:highlight w:val="white"/>
+                <w:rFonts w:ascii="Arial" w:eastAsia="Arial" w:hAnsi="Arial" w:hint="default"/>
+              </w:rPr>
+              <w:wordWrap w:val="1"/>
+              <w:autoSpaceDE w:val="1"/>
+              <w:autoSpaceDN w:val="1"/>
+            </w:pPr>
+            <w:r>
+              <w:rPr>
+                <w:shadow w:val="0"/>
+                <w:color w:val="00000A"/>
+                <w:sz w:val="20"/>
+                <w:szCs w:val="20"/>
+                <w:highlight w:val="white"/>
+                <w:rFonts w:ascii="Arial" w:eastAsia="Arial" w:hAnsi="Arial" w:hint="default"/>
+              </w:rPr>
+              <w:t xml:space="preserve">1. Trabaje en el aplicativo web para mejorar la experiencia de usuario </w:t>
+            </w:r>
+            <w:r>
+              <w:rPr>
+                <w:shadow w:val="0"/>
+                <w:color w:val="00000A"/>
+                <w:sz w:val="20"/>
+                <w:szCs w:val="20"/>
+                <w:highlight w:val="white"/>
+                <w:rFonts w:ascii="Arial" w:eastAsia="Arial" w:hAnsi="Arial" w:hint="default"/>
+              </w:rPr>
+              <w:t xml:space="preserve">desde la comodidad de su casa, más en estos tiempos de pandemia.</w:t>
+            </w:r>
+          </w:p>
+          <w:p>
+            <w:pPr>
+              <w:numPr>
+                <w:ilvl w:val="0"/>
+                <w:numId w:val="0"/>
+              </w:numPr>
+              <w:jc w:val="both"/>
+              <w:spacing w:lineRule="auto" w:line="240" w:before="0" w:after="0"/>
+              <w:widowControl w:val="0"/>
+              <w:ind w:right="0" w:left="0" w:firstLine="0"/>
+              <w:rPr>
+                <w:shadow w:val="0"/>
+                <w:color w:val="00000A"/>
+                <w:sz w:val="20"/>
+                <w:szCs w:val="20"/>
+                <w:highlight w:val="white"/>
+                <w:rFonts w:ascii="Arial" w:eastAsia="Arial" w:hAnsi="Arial" w:hint="default"/>
+              </w:rPr>
+              <w:wordWrap w:val="1"/>
+              <w:autoSpaceDE w:val="1"/>
+              <w:autoSpaceDN w:val="1"/>
+            </w:pPr>
+            <w:r>
+              <w:rPr>
+                <w:shadow w:val="0"/>
+                <w:color w:val="00000A"/>
+                <w:sz w:val="20"/>
+                <w:szCs w:val="20"/>
+                <w:highlight w:val="white"/>
+                <w:rFonts w:ascii="Arial" w:eastAsia="Arial" w:hAnsi="Arial" w:hint="default"/>
+              </w:rPr>
+              <w:t xml:space="preserve">2. Insista en tener el reconocimiento que tiene, dentro de Kennedy, en </w:t>
+            </w:r>
+            <w:r>
+              <w:rPr>
+                <w:shadow w:val="0"/>
+                <w:color w:val="00000A"/>
+                <w:sz w:val="20"/>
+                <w:szCs w:val="20"/>
+                <w:highlight w:val="white"/>
+                <w:rFonts w:ascii="Arial" w:eastAsia="Arial" w:hAnsi="Arial" w:hint="default"/>
+              </w:rPr>
+              <w:t xml:space="preserve">otras localidades de Bogotá y, porqué no, a nivel nacional.</w:t>
+            </w:r>
+          </w:p>
+        </w:tc>
+      </w:tr>
+    </w:tbl>
+    <w:p>
+      <w:pPr>
+        <w:bidi w:val="0"/>
+        <w:numPr>
+          <w:ilvl w:val="0"/>
+          <w:numId w:val="0"/>
+        </w:numPr>
+        <w:jc w:val="both"/>
+        <w:spacing w:lineRule="auto" w:line="240" w:before="0" w:after="0"/>
+        <w:contextualSpacing w:val="1"/>
         <w:widowControl w:val="0"/>
         <w:pBdr>
           <w:top w:val="nil" w:sz="0" w:space="0" w:color="000000"/>
@@ -3322,23 +4639,13 @@
         <w:autoSpaceDE w:val="1"/>
         <w:autoSpaceDN w:val="1"/>
       </w:pPr>
-      <w:r>
-        <w:rPr>
-          <w:color w:val="000000"/>
-          <w:sz w:val="20"/>
-          <w:szCs w:val="20"/>
-          <w:highlight w:val="white"/>
-          <w:rFonts w:ascii="Arial" w:eastAsia="Arial" w:hAnsi="Arial" w:hint="default"/>
-        </w:rPr>
-        <w:tab/>
-      </w:r>
     </w:p>
     <w:p>
       <w:pPr>
         <w:bidi w:val="0"/>
         <w:numPr>
           <w:ilvl w:val="0"/>
-          <w:numId w:val="2"/>
+          <w:numId w:val="0"/>
         </w:numPr>
         <w:jc w:val="both"/>
         <w:spacing w:lineRule="auto" w:line="240" w:before="0" w:after="0"/>
@@ -3351,7 +4658,7 @@
           <w:right w:val="nil" w:sz="0" w:space="0" w:color="000000"/>
           <w:between w:val="nil" w:sz="0" w:space="0" w:color="000000"/>
         </w:pBdr>
-        <w:ind w:left="720" w:right="0" w:hanging="360"/>
+        <w:ind w:right="0" w:left="0" w:firstLine="400"/>
         <w:rPr>
           <w:color w:val="000000"/>
           <w:sz w:val="20"/>
@@ -3370,8 +4677,39 @@
           <w:highlight w:val="white"/>
           <w:rFonts w:ascii="Arial" w:eastAsia="Arial" w:hAnsi="Arial" w:hint="default"/>
         </w:rPr>
-        <w:t xml:space="preserve">Identificación de las oportunidades de mejoramiento de acuerdo al análisis de los requerimientos como se muestra en la siguiente tabla:</w:t>
+        <w:t xml:space="preserve">2. Identificación de las oportunidades de mejoramiento de acuerdo al análisis de los requerimientos como se muestra en la siguiente tabla:</w:t>
       </w:r>
+    </w:p>
+    <w:p>
+      <w:pPr>
+        <w:bidi w:val="0"/>
+        <w:numPr>
+          <w:ilvl w:val="0"/>
+          <w:numId w:val="0"/>
+        </w:numPr>
+        <w:jc w:val="both"/>
+        <w:spacing w:lineRule="auto" w:line="240" w:before="0" w:after="0"/>
+        <w:contextualSpacing w:val="1"/>
+        <w:widowControl w:val="0"/>
+        <w:pBdr>
+          <w:top w:val="nil" w:sz="0" w:space="0" w:color="000000"/>
+          <w:bottom w:val="nil" w:sz="0" w:space="0" w:color="000000"/>
+          <w:left w:val="nil" w:sz="0" w:space="0" w:color="000000"/>
+          <w:right w:val="nil" w:sz="0" w:space="0" w:color="000000"/>
+          <w:between w:val="nil" w:sz="0" w:space="0" w:color="000000"/>
+        </w:pBdr>
+        <w:ind w:right="0" w:left="0" w:firstLine="0"/>
+        <w:rPr>
+          <w:color w:val="000000"/>
+          <w:sz w:val="20"/>
+          <w:szCs w:val="20"/>
+          <w:highlight w:val="white"/>
+          <w:rFonts w:ascii="Arial" w:eastAsia="Arial" w:hAnsi="Arial" w:hint="default"/>
+        </w:rPr>
+        <w:wordWrap w:val="1"/>
+        <w:autoSpaceDE w:val="1"/>
+        <w:autoSpaceDN w:val="1"/>
+      </w:pPr>
     </w:p>
     <w:p>
       <w:pPr>
@@ -3431,826 +4769,35 @@
         <w:autoSpaceDN w:val="1"/>
       </w:pPr>
     </w:p>
-    <w:tbl>
-      <w:tblID w:val="0"/>
-      <w:tblPr>
-        <w:tblBorders>
-          <w:top w:val="single" w:sz="8" w:space="0" w:color="000000"/>
-          <w:left w:val="single" w:sz="8" w:space="0" w:color="000000"/>
-          <w:bottom w:val="single" w:sz="8" w:space="0" w:color="000000"/>
-          <w:right w:val="single" w:sz="8" w:space="0" w:color="000000"/>
-          <w:insideH w:val="single" w:sz="8" w:space="0" w:color="000000"/>
-          <w:insideV w:val="single" w:sz="8" w:space="0" w:color="000000"/>
-        </w:tblBorders>
-        <w:tblCellMar>
-          <w:left w:w="0" w:type="dxa"/>
-          <w:top w:w="0" w:type="dxa"/>
-          <w:right w:w="0" w:type="dxa"/>
-          <w:bottom w:w="0" w:type="dxa"/>
-        </w:tblCellMar>
-        <w:tblW w:w="8838" w:type="dxa"/>
-        <w:tblInd w:w="100" w:type="dxa"/>
-        <w:tblLook w:val="000600" w:firstRow="0" w:lastRow="0" w:firstColumn="0" w:lastColumn="0" w:noHBand="1" w:noVBand="1"/>
-        <w:tblLayout w:type="fixed"/>
-      </w:tblPr>
-      <w:tblGrid>
-        <w:gridCol w:w="2946"/>
-        <w:gridCol w:w="2946"/>
-        <w:gridCol w:w="2946"/>
-      </w:tblGrid>
-      <w:tr>
-        <w:trPr/>
-        <w:tc>
-          <w:tcPr>
-            <w:tcW w:type="dxa" w:w="2946"/>
-            <w:tcMar>
-              <w:left w:w="100" w:type="dxa"/>
-              <w:right w:w="100" w:type="dxa"/>
-              <w:top w:w="100" w:type="dxa"/>
-              <w:bottom w:w="100" w:type="dxa"/>
-            </w:tcMar>
-            <w:vAlign w:val="top"/>
-            <w:shd w:val="clear" w:color="000000"/>
-          </w:tcPr>
-          <w:p>
-            <w:pPr>
-              <w:numPr>
-                <w:ilvl w:val="0"/>
-                <w:numId w:val="0"/>
-              </w:numPr>
-              <w:jc w:val="both"/>
-              <w:spacing w:lineRule="auto" w:line="240" w:before="0" w:after="0"/>
-              <w:widowControl w:val="0"/>
-              <w:pBdr>
-                <w:top w:val="nil" w:sz="0" w:space="0" w:color="000000"/>
-                <w:bottom w:val="nil" w:sz="0" w:space="0" w:color="000000"/>
-                <w:left w:val="nil" w:sz="0" w:space="0" w:color="000000"/>
-                <w:right w:val="nil" w:sz="0" w:space="0" w:color="000000"/>
-                <w:between w:val="nil" w:sz="0" w:space="0" w:color="000000"/>
-              </w:pBdr>
-              <w:ind w:right="0" w:left="0" w:firstLine="0"/>
-              <w:rPr>
-                <w:b w:val="1"/>
-                <w:color w:val="000000"/>
-                <w:sz w:val="20"/>
-                <w:szCs w:val="20"/>
-                <w:highlight w:val="white"/>
-                <w:rFonts w:ascii="Arial" w:eastAsia="Arial" w:hAnsi="Arial" w:hint="default"/>
-              </w:rPr>
-              <w:wordWrap w:val="1"/>
-              <w:autoSpaceDE w:val="1"/>
-              <w:autoSpaceDN w:val="1"/>
-            </w:pPr>
-            <w:r>
-              <w:rPr>
-                <w:b w:val="1"/>
-                <w:color w:val="000000"/>
-                <w:sz w:val="20"/>
-                <w:szCs w:val="20"/>
-                <w:highlight w:val="white"/>
-                <w:rFonts w:ascii="Arial" w:eastAsia="Arial" w:hAnsi="Arial" w:hint="default"/>
-              </w:rPr>
-              <w:t xml:space="preserve">Nombre oportunidad</w:t>
-            </w:r>
-          </w:p>
-        </w:tc>
-        <w:tc>
-          <w:tcPr>
-            <w:tcW w:type="dxa" w:w="2946"/>
-            <w:tcMar>
-              <w:left w:w="100" w:type="dxa"/>
-              <w:right w:w="100" w:type="dxa"/>
-              <w:top w:w="100" w:type="dxa"/>
-              <w:bottom w:w="100" w:type="dxa"/>
-            </w:tcMar>
-            <w:vAlign w:val="top"/>
-            <w:shd w:val="clear" w:color="000000"/>
-          </w:tcPr>
-          <w:p>
-            <w:pPr>
-              <w:numPr>
-                <w:ilvl w:val="0"/>
-                <w:numId w:val="0"/>
-              </w:numPr>
-              <w:jc w:val="both"/>
-              <w:spacing w:lineRule="auto" w:line="240" w:before="0" w:after="0"/>
-              <w:widowControl w:val="0"/>
-              <w:pBdr>
-                <w:top w:val="nil" w:sz="0" w:space="0" w:color="000000"/>
-                <w:bottom w:val="nil" w:sz="0" w:space="0" w:color="000000"/>
-                <w:left w:val="nil" w:sz="0" w:space="0" w:color="000000"/>
-                <w:right w:val="nil" w:sz="0" w:space="0" w:color="000000"/>
-                <w:between w:val="nil" w:sz="0" w:space="0" w:color="000000"/>
-              </w:pBdr>
-              <w:ind w:right="0" w:left="0" w:firstLine="0"/>
-              <w:rPr>
-                <w:b w:val="1"/>
-                <w:color w:val="000000"/>
-                <w:sz w:val="20"/>
-                <w:szCs w:val="20"/>
-                <w:highlight w:val="white"/>
-                <w:rFonts w:ascii="Arial" w:eastAsia="Arial" w:hAnsi="Arial" w:hint="default"/>
-              </w:rPr>
-              <w:wordWrap w:val="1"/>
-              <w:autoSpaceDE w:val="1"/>
-              <w:autoSpaceDN w:val="1"/>
-            </w:pPr>
-            <w:r>
-              <w:rPr>
-                <w:b w:val="1"/>
-                <w:color w:val="000000"/>
-                <w:sz w:val="20"/>
-                <w:szCs w:val="20"/>
-                <w:highlight w:val="white"/>
-                <w:rFonts w:ascii="Arial" w:eastAsia="Arial" w:hAnsi="Arial" w:hint="default"/>
-              </w:rPr>
-              <w:t>Descripción</w:t>
-            </w:r>
-          </w:p>
-        </w:tc>
-        <w:tc>
-          <w:tcPr>
-            <w:tcW w:type="dxa" w:w="2946"/>
-            <w:tcMar>
-              <w:left w:w="100" w:type="dxa"/>
-              <w:right w:w="100" w:type="dxa"/>
-              <w:top w:w="100" w:type="dxa"/>
-              <w:bottom w:w="100" w:type="dxa"/>
-            </w:tcMar>
-            <w:vAlign w:val="top"/>
-            <w:shd w:val="clear" w:color="000000"/>
-          </w:tcPr>
-          <w:p>
-            <w:pPr>
-              <w:numPr>
-                <w:ilvl w:val="0"/>
-                <w:numId w:val="0"/>
-              </w:numPr>
-              <w:jc w:val="both"/>
-              <w:spacing w:lineRule="auto" w:line="240" w:before="0" w:after="0"/>
-              <w:widowControl w:val="0"/>
-              <w:pBdr>
-                <w:top w:val="nil" w:sz="0" w:space="0" w:color="000000"/>
-                <w:bottom w:val="nil" w:sz="0" w:space="0" w:color="000000"/>
-                <w:left w:val="nil" w:sz="0" w:space="0" w:color="000000"/>
-                <w:right w:val="nil" w:sz="0" w:space="0" w:color="000000"/>
-                <w:between w:val="nil" w:sz="0" w:space="0" w:color="000000"/>
-              </w:pBdr>
-              <w:ind w:right="0" w:left="0" w:firstLine="0"/>
-              <w:rPr>
-                <w:b w:val="1"/>
-                <w:color w:val="000000"/>
-                <w:sz w:val="20"/>
-                <w:szCs w:val="20"/>
-                <w:highlight w:val="white"/>
-                <w:rFonts w:ascii="Arial" w:eastAsia="Arial" w:hAnsi="Arial" w:hint="default"/>
-              </w:rPr>
-              <w:wordWrap w:val="1"/>
-              <w:autoSpaceDE w:val="1"/>
-              <w:autoSpaceDN w:val="1"/>
-            </w:pPr>
-            <w:r>
-              <w:rPr>
-                <w:b w:val="1"/>
-                <w:color w:val="000000"/>
-                <w:sz w:val="20"/>
-                <w:szCs w:val="20"/>
-                <w:highlight w:val="white"/>
-                <w:rFonts w:ascii="Arial" w:eastAsia="Arial" w:hAnsi="Arial" w:hint="default"/>
-              </w:rPr>
-              <w:t xml:space="preserve">Alcance de la </w:t>
-            </w:r>
-            <w:r>
-              <w:rPr>
-                <w:b w:val="1"/>
-                <w:color w:val="000000"/>
-                <w:sz w:val="20"/>
-                <w:szCs w:val="20"/>
-                <w:highlight w:val="white"/>
-                <w:rFonts w:ascii="Arial" w:eastAsia="Arial" w:hAnsi="Arial" w:hint="default"/>
-              </w:rPr>
-              <w:t>implementación</w:t>
-            </w:r>
-          </w:p>
-        </w:tc>
-      </w:tr>
-      <w:tr>
-        <w:trPr/>
-        <w:tc>
-          <w:tcPr>
-            <w:tcW w:type="dxa" w:w="2946"/>
-            <w:tcMar>
-              <w:left w:w="100" w:type="dxa"/>
-              <w:right w:w="100" w:type="dxa"/>
-              <w:top w:w="100" w:type="dxa"/>
-              <w:bottom w:w="100" w:type="dxa"/>
-            </w:tcMar>
-            <w:vAlign w:val="top"/>
-            <w:shd w:val="clear" w:color="000000"/>
-          </w:tcPr>
-          <w:p>
-            <w:pPr>
-              <w:numPr>
-                <w:ilvl w:val="0"/>
-                <w:numId w:val="0"/>
-              </w:numPr>
-              <w:jc w:val="both"/>
-              <w:spacing w:lineRule="auto" w:line="240" w:before="0" w:after="0"/>
-              <w:widowControl w:val="0"/>
-              <w:pBdr>
-                <w:top w:val="nil" w:sz="0" w:space="0" w:color="000000"/>
-                <w:bottom w:val="nil" w:sz="0" w:space="0" w:color="000000"/>
-                <w:left w:val="nil" w:sz="0" w:space="0" w:color="000000"/>
-                <w:right w:val="nil" w:sz="0" w:space="0" w:color="000000"/>
-                <w:between w:val="nil" w:sz="0" w:space="0" w:color="000000"/>
-              </w:pBdr>
-              <w:ind w:right="0" w:left="0" w:firstLine="0"/>
-              <w:rPr>
-                <w:color w:val="000000"/>
-                <w:sz w:val="20"/>
-                <w:szCs w:val="20"/>
-                <w:highlight w:val="white"/>
-                <w:rFonts w:ascii="Arial" w:eastAsia="Arial" w:hAnsi="Arial" w:hint="default"/>
-              </w:rPr>
-              <w:wordWrap w:val="1"/>
-              <w:autoSpaceDE w:val="1"/>
-              <w:autoSpaceDN w:val="1"/>
-            </w:pPr>
-            <w:r>
-              <w:rPr>
-                <w:color w:val="000000"/>
-                <w:sz w:val="20"/>
-                <w:szCs w:val="20"/>
-                <w:highlight w:val="white"/>
-                <w:rFonts w:ascii="Arial" w:eastAsia="Arial" w:hAnsi="Arial" w:hint="default"/>
-              </w:rPr>
-              <w:t xml:space="preserve">Ejemplo: Actualizar versión de </w:t>
-            </w:r>
-            <w:r>
-              <w:rPr>
-                <w:color w:val="000000"/>
-                <w:sz w:val="20"/>
-                <w:szCs w:val="20"/>
-                <w:highlight w:val="white"/>
-                <w:rFonts w:ascii="Arial" w:eastAsia="Arial" w:hAnsi="Arial" w:hint="default"/>
-              </w:rPr>
-              <w:t xml:space="preserve">base de datos.</w:t>
-            </w:r>
-          </w:p>
-        </w:tc>
-        <w:tc>
-          <w:tcPr>
-            <w:tcW w:type="dxa" w:w="2946"/>
-            <w:tcMar>
-              <w:left w:w="100" w:type="dxa"/>
-              <w:right w:w="100" w:type="dxa"/>
-              <w:top w:w="100" w:type="dxa"/>
-              <w:bottom w:w="100" w:type="dxa"/>
-            </w:tcMar>
-            <w:vAlign w:val="top"/>
-            <w:shd w:val="clear" w:color="000000"/>
-          </w:tcPr>
-          <w:p>
-            <w:pPr>
-              <w:numPr>
-                <w:ilvl w:val="0"/>
-                <w:numId w:val="0"/>
-              </w:numPr>
-              <w:jc w:val="both"/>
-              <w:spacing w:lineRule="auto" w:line="240" w:before="0" w:after="0"/>
-              <w:widowControl w:val="0"/>
-              <w:pBdr>
-                <w:top w:val="nil" w:sz="0" w:space="0" w:color="000000"/>
-                <w:bottom w:val="nil" w:sz="0" w:space="0" w:color="000000"/>
-                <w:left w:val="nil" w:sz="0" w:space="0" w:color="000000"/>
-                <w:right w:val="nil" w:sz="0" w:space="0" w:color="000000"/>
-                <w:between w:val="nil" w:sz="0" w:space="0" w:color="000000"/>
-              </w:pBdr>
-              <w:ind w:right="0" w:left="0" w:firstLine="0"/>
-              <w:rPr>
-                <w:color w:val="000000"/>
-                <w:sz w:val="20"/>
-                <w:szCs w:val="20"/>
-                <w:highlight w:val="white"/>
-                <w:rFonts w:ascii="Arial" w:eastAsia="Arial" w:hAnsi="Arial" w:hint="default"/>
-              </w:rPr>
-              <w:wordWrap w:val="1"/>
-              <w:autoSpaceDE w:val="1"/>
-              <w:autoSpaceDN w:val="1"/>
-            </w:pPr>
-            <w:r>
-              <w:rPr>
-                <w:color w:val="000000"/>
-                <w:sz w:val="20"/>
-                <w:szCs w:val="20"/>
-                <w:highlight w:val="white"/>
-                <w:rFonts w:ascii="Arial" w:eastAsia="Arial" w:hAnsi="Arial" w:hint="default"/>
-              </w:rPr>
-              <w:t xml:space="preserve">Ejemplo: Al actualizar la base </w:t>
-            </w:r>
-            <w:r>
-              <w:rPr>
-                <w:color w:val="000000"/>
-                <w:sz w:val="20"/>
-                <w:szCs w:val="20"/>
-                <w:highlight w:val="white"/>
-                <w:rFonts w:ascii="Arial" w:eastAsia="Arial" w:hAnsi="Arial" w:hint="default"/>
-              </w:rPr>
-              <w:t xml:space="preserve">de datos se podrá optimizar el </w:t>
-            </w:r>
-            <w:r>
-              <w:rPr>
-                <w:color w:val="000000"/>
-                <w:sz w:val="20"/>
-                <w:szCs w:val="20"/>
-                <w:highlight w:val="white"/>
-                <w:rFonts w:ascii="Arial" w:eastAsia="Arial" w:hAnsi="Arial" w:hint="default"/>
-              </w:rPr>
-              <w:t xml:space="preserve">servicio y mejorar la seguridad </w:t>
-            </w:r>
-            <w:r>
-              <w:rPr>
-                <w:color w:val="000000"/>
-                <w:sz w:val="20"/>
-                <w:szCs w:val="20"/>
-                <w:highlight w:val="white"/>
-                <w:rFonts w:ascii="Arial" w:eastAsia="Arial" w:hAnsi="Arial" w:hint="default"/>
-              </w:rPr>
-              <w:t xml:space="preserve">del sistema.</w:t>
-            </w:r>
-          </w:p>
-        </w:tc>
-        <w:tc>
-          <w:tcPr>
-            <w:tcW w:type="dxa" w:w="2946"/>
-            <w:tcMar>
-              <w:left w:w="100" w:type="dxa"/>
-              <w:right w:w="100" w:type="dxa"/>
-              <w:top w:w="100" w:type="dxa"/>
-              <w:bottom w:w="100" w:type="dxa"/>
-            </w:tcMar>
-            <w:vAlign w:val="top"/>
-            <w:shd w:val="clear" w:color="000000"/>
-          </w:tcPr>
-          <w:p>
-            <w:pPr>
-              <w:numPr>
-                <w:ilvl w:val="0"/>
-                <w:numId w:val="0"/>
-              </w:numPr>
-              <w:jc w:val="both"/>
-              <w:spacing w:lineRule="auto" w:line="240" w:before="0" w:after="0"/>
-              <w:widowControl w:val="0"/>
-              <w:pBdr>
-                <w:top w:val="nil" w:sz="0" w:space="0" w:color="000000"/>
-                <w:bottom w:val="nil" w:sz="0" w:space="0" w:color="000000"/>
-                <w:left w:val="nil" w:sz="0" w:space="0" w:color="000000"/>
-                <w:right w:val="nil" w:sz="0" w:space="0" w:color="000000"/>
-                <w:between w:val="nil" w:sz="0" w:space="0" w:color="000000"/>
-              </w:pBdr>
-              <w:ind w:right="0" w:left="0" w:firstLine="0"/>
-              <w:rPr>
-                <w:color w:val="000000"/>
-                <w:sz w:val="20"/>
-                <w:szCs w:val="20"/>
-                <w:highlight w:val="white"/>
-                <w:rFonts w:ascii="Arial" w:eastAsia="Arial" w:hAnsi="Arial" w:hint="default"/>
-              </w:rPr>
-              <w:wordWrap w:val="1"/>
-              <w:autoSpaceDE w:val="1"/>
-              <w:autoSpaceDN w:val="1"/>
-            </w:pPr>
-            <w:r>
-              <w:rPr>
-                <w:color w:val="000000"/>
-                <w:sz w:val="20"/>
-                <w:szCs w:val="20"/>
-                <w:highlight w:val="white"/>
-                <w:rFonts w:ascii="Arial" w:eastAsia="Arial" w:hAnsi="Arial" w:hint="default"/>
-              </w:rPr>
-              <w:t xml:space="preserve">Ejemplo: Se recomienda </w:t>
-            </w:r>
-            <w:r>
-              <w:rPr>
-                <w:color w:val="000000"/>
-                <w:sz w:val="20"/>
-                <w:szCs w:val="20"/>
-                <w:highlight w:val="white"/>
-                <w:rFonts w:ascii="Arial" w:eastAsia="Arial" w:hAnsi="Arial" w:hint="default"/>
-              </w:rPr>
-              <w:t xml:space="preserve">realizar plan de trabajo para la </w:t>
-            </w:r>
-            <w:r>
-              <w:rPr>
-                <w:color w:val="000000"/>
-                <w:sz w:val="20"/>
-                <w:szCs w:val="20"/>
-                <w:highlight w:val="white"/>
-                <w:rFonts w:ascii="Arial" w:eastAsia="Arial" w:hAnsi="Arial" w:hint="default"/>
-              </w:rPr>
-              <w:t xml:space="preserve">actualización de la base de </w:t>
-            </w:r>
-            <w:r>
-              <w:rPr>
-                <w:color w:val="000000"/>
-                <w:sz w:val="20"/>
-                <w:szCs w:val="20"/>
-                <w:highlight w:val="white"/>
-                <w:rFonts w:ascii="Arial" w:eastAsia="Arial" w:hAnsi="Arial" w:hint="default"/>
-              </w:rPr>
-              <w:t>datos.</w:t>
-            </w:r>
-          </w:p>
-        </w:tc>
-      </w:tr>
-      <w:tr>
-        <w:trPr/>
-        <w:tc>
-          <w:tcPr>
-            <w:tcW w:type="dxa" w:w="2946"/>
-            <w:tcMar>
-              <w:left w:w="100" w:type="dxa"/>
-              <w:right w:w="100" w:type="dxa"/>
-              <w:top w:w="100" w:type="dxa"/>
-              <w:bottom w:w="100" w:type="dxa"/>
-            </w:tcMar>
-            <w:vAlign w:val="top"/>
-            <w:shd w:val="clear" w:color="000000"/>
-          </w:tcPr>
-          <w:p>
-            <w:pPr>
-              <w:numPr>
-                <w:ilvl w:val="0"/>
-                <w:numId w:val="0"/>
-              </w:numPr>
-              <w:jc w:val="both"/>
-              <w:spacing w:lineRule="auto" w:line="240" w:before="0" w:after="0"/>
-              <w:widowControl w:val="0"/>
-              <w:pBdr>
-                <w:top w:val="nil" w:sz="0" w:space="0" w:color="000000"/>
-                <w:bottom w:val="nil" w:sz="0" w:space="0" w:color="000000"/>
-                <w:left w:val="nil" w:sz="0" w:space="0" w:color="000000"/>
-                <w:right w:val="nil" w:sz="0" w:space="0" w:color="000000"/>
-                <w:between w:val="nil" w:sz="0" w:space="0" w:color="000000"/>
-              </w:pBdr>
-              <w:ind w:right="0" w:left="0" w:firstLine="0"/>
-              <w:rPr>
-                <w:color w:val="000000"/>
-                <w:sz w:val="20"/>
-                <w:szCs w:val="20"/>
-                <w:highlight w:val="white"/>
-                <w:rFonts w:ascii="Arial" w:eastAsia="Arial" w:hAnsi="Arial" w:hint="default"/>
-              </w:rPr>
-              <w:wordWrap w:val="1"/>
-              <w:autoSpaceDE w:val="1"/>
-              <w:autoSpaceDN w:val="1"/>
-            </w:pPr>
-          </w:p>
-        </w:tc>
-        <w:tc>
-          <w:tcPr>
-            <w:tcW w:type="dxa" w:w="2946"/>
-            <w:tcMar>
-              <w:left w:w="100" w:type="dxa"/>
-              <w:right w:w="100" w:type="dxa"/>
-              <w:top w:w="100" w:type="dxa"/>
-              <w:bottom w:w="100" w:type="dxa"/>
-            </w:tcMar>
-            <w:vAlign w:val="top"/>
-            <w:shd w:val="clear" w:color="000000"/>
-          </w:tcPr>
-          <w:p>
-            <w:pPr>
-              <w:numPr>
-                <w:ilvl w:val="0"/>
-                <w:numId w:val="0"/>
-              </w:numPr>
-              <w:jc w:val="both"/>
-              <w:spacing w:lineRule="auto" w:line="240" w:before="0" w:after="0"/>
-              <w:widowControl w:val="0"/>
-              <w:pBdr>
-                <w:top w:val="nil" w:sz="0" w:space="0" w:color="000000"/>
-                <w:bottom w:val="nil" w:sz="0" w:space="0" w:color="000000"/>
-                <w:left w:val="nil" w:sz="0" w:space="0" w:color="000000"/>
-                <w:right w:val="nil" w:sz="0" w:space="0" w:color="000000"/>
-                <w:between w:val="nil" w:sz="0" w:space="0" w:color="000000"/>
-              </w:pBdr>
-              <w:ind w:right="0" w:left="0" w:firstLine="0"/>
-              <w:rPr>
-                <w:color w:val="000000"/>
-                <w:sz w:val="20"/>
-                <w:szCs w:val="20"/>
-                <w:highlight w:val="white"/>
-                <w:rFonts w:ascii="Arial" w:eastAsia="Arial" w:hAnsi="Arial" w:hint="default"/>
-              </w:rPr>
-              <w:wordWrap w:val="1"/>
-              <w:autoSpaceDE w:val="1"/>
-              <w:autoSpaceDN w:val="1"/>
-            </w:pPr>
-          </w:p>
-        </w:tc>
-        <w:tc>
-          <w:tcPr>
-            <w:tcW w:type="dxa" w:w="2946"/>
-            <w:tcMar>
-              <w:left w:w="100" w:type="dxa"/>
-              <w:right w:w="100" w:type="dxa"/>
-              <w:top w:w="100" w:type="dxa"/>
-              <w:bottom w:w="100" w:type="dxa"/>
-            </w:tcMar>
-            <w:vAlign w:val="top"/>
-            <w:shd w:val="clear" w:color="000000"/>
-          </w:tcPr>
-          <w:p>
-            <w:pPr>
-              <w:numPr>
-                <w:ilvl w:val="0"/>
-                <w:numId w:val="0"/>
-              </w:numPr>
-              <w:jc w:val="both"/>
-              <w:spacing w:lineRule="auto" w:line="240" w:before="0" w:after="0"/>
-              <w:widowControl w:val="0"/>
-              <w:pBdr>
-                <w:top w:val="nil" w:sz="0" w:space="0" w:color="000000"/>
-                <w:bottom w:val="nil" w:sz="0" w:space="0" w:color="000000"/>
-                <w:left w:val="nil" w:sz="0" w:space="0" w:color="000000"/>
-                <w:right w:val="nil" w:sz="0" w:space="0" w:color="000000"/>
-                <w:between w:val="nil" w:sz="0" w:space="0" w:color="000000"/>
-              </w:pBdr>
-              <w:ind w:right="0" w:left="0" w:firstLine="0"/>
-              <w:rPr>
-                <w:color w:val="000000"/>
-                <w:sz w:val="20"/>
-                <w:szCs w:val="20"/>
-                <w:highlight w:val="white"/>
-                <w:rFonts w:ascii="Arial" w:eastAsia="Arial" w:hAnsi="Arial" w:hint="default"/>
-              </w:rPr>
-              <w:wordWrap w:val="1"/>
-              <w:autoSpaceDE w:val="1"/>
-              <w:autoSpaceDN w:val="1"/>
-            </w:pPr>
-          </w:p>
-        </w:tc>
-      </w:tr>
-      <w:tr>
-        <w:trPr/>
-        <w:tc>
-          <w:tcPr>
-            <w:tcW w:type="dxa" w:w="2946"/>
-            <w:tcMar>
-              <w:left w:w="100" w:type="dxa"/>
-              <w:right w:w="100" w:type="dxa"/>
-              <w:top w:w="100" w:type="dxa"/>
-              <w:bottom w:w="100" w:type="dxa"/>
-            </w:tcMar>
-            <w:vAlign w:val="top"/>
-            <w:shd w:val="clear" w:color="000000"/>
-          </w:tcPr>
-          <w:p>
-            <w:pPr>
-              <w:numPr>
-                <w:ilvl w:val="0"/>
-                <w:numId w:val="0"/>
-              </w:numPr>
-              <w:jc w:val="both"/>
-              <w:spacing w:lineRule="auto" w:line="240" w:before="0" w:after="0"/>
-              <w:widowControl w:val="0"/>
-              <w:pBdr>
-                <w:top w:val="nil" w:sz="0" w:space="0" w:color="000000"/>
-                <w:bottom w:val="nil" w:sz="0" w:space="0" w:color="000000"/>
-                <w:left w:val="nil" w:sz="0" w:space="0" w:color="000000"/>
-                <w:right w:val="nil" w:sz="0" w:space="0" w:color="000000"/>
-                <w:between w:val="nil" w:sz="0" w:space="0" w:color="000000"/>
-              </w:pBdr>
-              <w:ind w:right="0" w:left="0" w:firstLine="0"/>
-              <w:rPr>
-                <w:color w:val="000000"/>
-                <w:sz w:val="20"/>
-                <w:szCs w:val="20"/>
-                <w:highlight w:val="white"/>
-                <w:rFonts w:ascii="Arial" w:eastAsia="Arial" w:hAnsi="Arial" w:hint="default"/>
-              </w:rPr>
-              <w:wordWrap w:val="1"/>
-              <w:autoSpaceDE w:val="1"/>
-              <w:autoSpaceDN w:val="1"/>
-            </w:pPr>
-          </w:p>
-        </w:tc>
-        <w:tc>
-          <w:tcPr>
-            <w:tcW w:type="dxa" w:w="2946"/>
-            <w:tcMar>
-              <w:left w:w="100" w:type="dxa"/>
-              <w:right w:w="100" w:type="dxa"/>
-              <w:top w:w="100" w:type="dxa"/>
-              <w:bottom w:w="100" w:type="dxa"/>
-            </w:tcMar>
-            <w:vAlign w:val="top"/>
-            <w:shd w:val="clear" w:color="000000"/>
-          </w:tcPr>
-          <w:p>
-            <w:pPr>
-              <w:numPr>
-                <w:ilvl w:val="0"/>
-                <w:numId w:val="0"/>
-              </w:numPr>
-              <w:jc w:val="both"/>
-              <w:spacing w:lineRule="auto" w:line="240" w:before="0" w:after="0"/>
-              <w:widowControl w:val="0"/>
-              <w:pBdr>
-                <w:top w:val="nil" w:sz="0" w:space="0" w:color="000000"/>
-                <w:bottom w:val="nil" w:sz="0" w:space="0" w:color="000000"/>
-                <w:left w:val="nil" w:sz="0" w:space="0" w:color="000000"/>
-                <w:right w:val="nil" w:sz="0" w:space="0" w:color="000000"/>
-                <w:between w:val="nil" w:sz="0" w:space="0" w:color="000000"/>
-              </w:pBdr>
-              <w:ind w:right="0" w:left="0" w:firstLine="0"/>
-              <w:rPr>
-                <w:color w:val="000000"/>
-                <w:sz w:val="20"/>
-                <w:szCs w:val="20"/>
-                <w:highlight w:val="white"/>
-                <w:rFonts w:ascii="Arial" w:eastAsia="Arial" w:hAnsi="Arial" w:hint="default"/>
-              </w:rPr>
-              <w:wordWrap w:val="1"/>
-              <w:autoSpaceDE w:val="1"/>
-              <w:autoSpaceDN w:val="1"/>
-            </w:pPr>
-          </w:p>
-        </w:tc>
-        <w:tc>
-          <w:tcPr>
-            <w:tcW w:type="dxa" w:w="2946"/>
-            <w:tcMar>
-              <w:left w:w="100" w:type="dxa"/>
-              <w:right w:w="100" w:type="dxa"/>
-              <w:top w:w="100" w:type="dxa"/>
-              <w:bottom w:w="100" w:type="dxa"/>
-            </w:tcMar>
-            <w:vAlign w:val="top"/>
-            <w:shd w:val="clear" w:color="000000"/>
-          </w:tcPr>
-          <w:p>
-            <w:pPr>
-              <w:numPr>
-                <w:ilvl w:val="0"/>
-                <w:numId w:val="0"/>
-              </w:numPr>
-              <w:jc w:val="both"/>
-              <w:spacing w:lineRule="auto" w:line="240" w:before="0" w:after="0"/>
-              <w:widowControl w:val="0"/>
-              <w:pBdr>
-                <w:top w:val="nil" w:sz="0" w:space="0" w:color="000000"/>
-                <w:bottom w:val="nil" w:sz="0" w:space="0" w:color="000000"/>
-                <w:left w:val="nil" w:sz="0" w:space="0" w:color="000000"/>
-                <w:right w:val="nil" w:sz="0" w:space="0" w:color="000000"/>
-                <w:between w:val="nil" w:sz="0" w:space="0" w:color="000000"/>
-              </w:pBdr>
-              <w:ind w:right="0" w:left="0" w:firstLine="0"/>
-              <w:rPr>
-                <w:color w:val="000000"/>
-                <w:sz w:val="20"/>
-                <w:szCs w:val="20"/>
-                <w:highlight w:val="white"/>
-                <w:rFonts w:ascii="Arial" w:eastAsia="Arial" w:hAnsi="Arial" w:hint="default"/>
-              </w:rPr>
-              <w:wordWrap w:val="1"/>
-              <w:autoSpaceDE w:val="1"/>
-              <w:autoSpaceDN w:val="1"/>
-            </w:pPr>
-          </w:p>
-        </w:tc>
-      </w:tr>
-      <w:tr>
-        <w:trPr/>
-        <w:tc>
-          <w:tcPr>
-            <w:tcW w:type="dxa" w:w="2946"/>
-            <w:tcMar>
-              <w:left w:w="100" w:type="dxa"/>
-              <w:right w:w="100" w:type="dxa"/>
-              <w:top w:w="100" w:type="dxa"/>
-              <w:bottom w:w="100" w:type="dxa"/>
-            </w:tcMar>
-            <w:vAlign w:val="top"/>
-            <w:shd w:val="clear" w:color="000000"/>
-          </w:tcPr>
-          <w:p>
-            <w:pPr>
-              <w:numPr>
-                <w:ilvl w:val="0"/>
-                <w:numId w:val="0"/>
-              </w:numPr>
-              <w:jc w:val="both"/>
-              <w:spacing w:lineRule="auto" w:line="240" w:before="0" w:after="0"/>
-              <w:widowControl w:val="0"/>
-              <w:pBdr>
-                <w:top w:val="nil" w:sz="0" w:space="0" w:color="000000"/>
-                <w:bottom w:val="nil" w:sz="0" w:space="0" w:color="000000"/>
-                <w:left w:val="nil" w:sz="0" w:space="0" w:color="000000"/>
-                <w:right w:val="nil" w:sz="0" w:space="0" w:color="000000"/>
-                <w:between w:val="nil" w:sz="0" w:space="0" w:color="000000"/>
-              </w:pBdr>
-              <w:ind w:right="0" w:left="0" w:firstLine="0"/>
-              <w:rPr>
-                <w:color w:val="000000"/>
-                <w:sz w:val="20"/>
-                <w:szCs w:val="20"/>
-                <w:highlight w:val="white"/>
-                <w:rFonts w:ascii="Arial" w:eastAsia="Arial" w:hAnsi="Arial" w:hint="default"/>
-              </w:rPr>
-              <w:wordWrap w:val="1"/>
-              <w:autoSpaceDE w:val="1"/>
-              <w:autoSpaceDN w:val="1"/>
-            </w:pPr>
-          </w:p>
-        </w:tc>
-        <w:tc>
-          <w:tcPr>
-            <w:tcW w:type="dxa" w:w="2946"/>
-            <w:tcMar>
-              <w:left w:w="100" w:type="dxa"/>
-              <w:right w:w="100" w:type="dxa"/>
-              <w:top w:w="100" w:type="dxa"/>
-              <w:bottom w:w="100" w:type="dxa"/>
-            </w:tcMar>
-            <w:vAlign w:val="top"/>
-            <w:shd w:val="clear" w:color="000000"/>
-          </w:tcPr>
-          <w:p>
-            <w:pPr>
-              <w:numPr>
-                <w:ilvl w:val="0"/>
-                <w:numId w:val="0"/>
-              </w:numPr>
-              <w:jc w:val="both"/>
-              <w:spacing w:lineRule="auto" w:line="240" w:before="0" w:after="0"/>
-              <w:widowControl w:val="0"/>
-              <w:pBdr>
-                <w:top w:val="nil" w:sz="0" w:space="0" w:color="000000"/>
-                <w:bottom w:val="nil" w:sz="0" w:space="0" w:color="000000"/>
-                <w:left w:val="nil" w:sz="0" w:space="0" w:color="000000"/>
-                <w:right w:val="nil" w:sz="0" w:space="0" w:color="000000"/>
-                <w:between w:val="nil" w:sz="0" w:space="0" w:color="000000"/>
-              </w:pBdr>
-              <w:ind w:right="0" w:left="0" w:firstLine="0"/>
-              <w:rPr>
-                <w:color w:val="000000"/>
-                <w:sz w:val="20"/>
-                <w:szCs w:val="20"/>
-                <w:highlight w:val="white"/>
-                <w:rFonts w:ascii="Arial" w:eastAsia="Arial" w:hAnsi="Arial" w:hint="default"/>
-              </w:rPr>
-              <w:wordWrap w:val="1"/>
-              <w:autoSpaceDE w:val="1"/>
-              <w:autoSpaceDN w:val="1"/>
-            </w:pPr>
-          </w:p>
-        </w:tc>
-        <w:tc>
-          <w:tcPr>
-            <w:tcW w:type="dxa" w:w="2946"/>
-            <w:tcMar>
-              <w:left w:w="100" w:type="dxa"/>
-              <w:right w:w="100" w:type="dxa"/>
-              <w:top w:w="100" w:type="dxa"/>
-              <w:bottom w:w="100" w:type="dxa"/>
-            </w:tcMar>
-            <w:vAlign w:val="top"/>
-            <w:shd w:val="clear" w:color="000000"/>
-          </w:tcPr>
-          <w:p>
-            <w:pPr>
-              <w:numPr>
-                <w:ilvl w:val="0"/>
-                <w:numId w:val="0"/>
-              </w:numPr>
-              <w:jc w:val="both"/>
-              <w:spacing w:lineRule="auto" w:line="240" w:before="0" w:after="0"/>
-              <w:widowControl w:val="0"/>
-              <w:pBdr>
-                <w:top w:val="nil" w:sz="0" w:space="0" w:color="000000"/>
-                <w:bottom w:val="nil" w:sz="0" w:space="0" w:color="000000"/>
-                <w:left w:val="nil" w:sz="0" w:space="0" w:color="000000"/>
-                <w:right w:val="nil" w:sz="0" w:space="0" w:color="000000"/>
-                <w:between w:val="nil" w:sz="0" w:space="0" w:color="000000"/>
-              </w:pBdr>
-              <w:ind w:right="0" w:left="0" w:firstLine="0"/>
-              <w:rPr>
-                <w:color w:val="000000"/>
-                <w:sz w:val="20"/>
-                <w:szCs w:val="20"/>
-                <w:highlight w:val="white"/>
-                <w:rFonts w:ascii="Arial" w:eastAsia="Arial" w:hAnsi="Arial" w:hint="default"/>
-              </w:rPr>
-              <w:wordWrap w:val="1"/>
-              <w:autoSpaceDE w:val="1"/>
-              <w:autoSpaceDN w:val="1"/>
-            </w:pPr>
-          </w:p>
-        </w:tc>
-      </w:tr>
-    </w:tbl>
+    <w:p>
+      <w:pPr>
+        <w:numPr>
+          <w:ilvl w:val="0"/>
+          <w:numId w:val="0"/>
+        </w:numPr>
+        <w:jc w:val="both"/>
+        <w:spacing w:lineRule="auto" w:line="240" w:before="0" w:after="0"/>
+        <w:widowControl w:val="0"/>
+        <w:pBdr>
+          <w:top w:val="nil" w:sz="0" w:space="0" w:color="000000"/>
+          <w:bottom w:val="nil" w:sz="0" w:space="0" w:color="000000"/>
+          <w:left w:val="nil" w:sz="0" w:space="0" w:color="000000"/>
+          <w:right w:val="nil" w:sz="0" w:space="0" w:color="000000"/>
+          <w:between w:val="nil" w:sz="0" w:space="0" w:color="000000"/>
+        </w:pBdr>
+        <w:ind w:right="0" w:left="0" w:firstLine="0"/>
+        <w:rPr>
+          <w:color w:val="000000"/>
+          <w:sz w:val="20"/>
+          <w:szCs w:val="20"/>
+          <w:highlight w:val="white"/>
+          <w:rFonts w:ascii="Arial" w:eastAsia="Arial" w:hAnsi="Arial" w:hint="default"/>
+        </w:rPr>
+        <w:wordWrap w:val="1"/>
+        <w:autoSpaceDE w:val="1"/>
+        <w:autoSpaceDN w:val="1"/>
+      </w:pPr>
+    </w:p>
     <w:p>
       <w:pPr>
         <w:numPr>
@@ -4488,7 +5035,7 @@
         <w:bidi w:val="0"/>
         <w:numPr>
           <w:ilvl w:val="0"/>
-          <w:numId w:val="2"/>
+          <w:numId w:val="0"/>
         </w:numPr>
         <w:jc w:val="both"/>
         <w:spacing w:lineRule="auto" w:line="240" w:before="0" w:after="0"/>
@@ -4501,7 +5048,7 @@
           <w:right w:val="nil" w:sz="0" w:space="0" w:color="000000"/>
           <w:between w:val="nil" w:sz="0" w:space="0" w:color="000000"/>
         </w:pBdr>
-        <w:ind w:left="720" w:right="0" w:hanging="360"/>
+        <w:ind w:left="720" w:right="0" w:firstLine="0"/>
         <w:rPr>
           <w:color w:val="000000"/>
           <w:sz w:val="20"/>
@@ -4520,7 +5067,7 @@
           <w:highlight w:val="white"/>
           <w:rFonts w:ascii="Arial" w:eastAsia="Arial" w:hAnsi="Arial" w:hint="default"/>
         </w:rPr>
-        <w:t xml:space="preserve">Elaboración del plan de trabajo con base en las oportunidades de mejora. El cual debe contener:</w:t>
+        <w:t xml:space="preserve">3. Elaboración del plan de trabajo con base en las oportunidades de mejora. El cual debe contener:</w:t>
       </w:r>
     </w:p>
     <w:p>
@@ -5687,38 +6234,6 @@
         <w:t xml:space="preserve"> Se requiere este recurso para actualización de equipos y compra de algunos para dotar a todos los usuarios que intervienen. </w:t>
       </w:r>
     </w:p>
-    <w:p>
-      <w:pPr>
-        <w:numPr>
-          <w:ilvl w:val="0"/>
-          <w:numId w:val="0"/>
-        </w:numPr>
-        <w:jc w:val="both"/>
-        <w:spacing w:lineRule="auto" w:line="240" w:before="0" w:after="0"/>
-        <w:widowControl w:val="0"/>
-        <w:pBdr>
-          <w:top w:val="nil" w:sz="0" w:space="0" w:color="000000"/>
-          <w:bottom w:val="nil" w:sz="0" w:space="0" w:color="000000"/>
-          <w:left w:val="nil" w:sz="0" w:space="0" w:color="000000"/>
-          <w:right w:val="nil" w:sz="0" w:space="0" w:color="000000"/>
-          <w:between w:val="nil" w:sz="0" w:space="0" w:color="000000"/>
-        </w:pBdr>
-        <w:ind w:right="0" w:left="0" w:firstLine="0"/>
-        <w:tabs>
-          <w:tab w:val="left" w:pos="3571"/>
-          <w:tab w:val="left" w:pos="6063"/>
-        </w:tabs>
-        <w:rPr>
-          <w:color w:val="00000A"/>
-          <w:sz w:val="22"/>
-          <w:szCs w:val="22"/>
-          <w:rFonts w:ascii="Times New Roman" w:eastAsia="Times New Roman" w:hAnsi="Times New Roman" w:hint="default"/>
-        </w:rPr>
-        <w:wordWrap w:val="1"/>
-        <w:autoSpaceDE w:val="1"/>
-        <w:autoSpaceDN w:val="1"/>
-      </w:pPr>
-    </w:p>
     <w:sectPr>
       <w:headerReference w:type="default" r:id="rId9"/>
       <w:pgSz w:w="15840" w:h="12240" w:orient="landscape"/>
@@ -5845,7 +6360,7 @@
             </w:rPr>
             <w:drawing>
               <wp:inline distT="0" distB="0" distL="0" distR="0">
-                <wp:extent cx="572770" cy="572770"/>
+                <wp:extent cx="573405" cy="573405"/>
                 <wp:effectExtent l="0" t="0" r="0" b="0"/>
                 <wp:docPr id="4" name="image2.jpg" descr="logo_membrete"/>
                 <wp:cNvGraphicFramePr>
@@ -5855,7 +6370,7 @@
                   <a:graphicData uri="http://schemas.openxmlformats.org/drawingml/2006/picture">
                     <pic:pic xmlns:pic="http://schemas.openxmlformats.org/drawingml/2006/picture">
                       <pic:nvPicPr>
-                        <pic:cNvPr id="5" name="Picture 5" descr="/Users/robertovelasquezdean/Library/Group Containers/L48J367XN4.com.infraware.PolarisOffice/EngineTemp/733/image1.jpg"/>
+                        <pic:cNvPr id="5" name="Picture 5" descr="/Users/robertovelasquezdean/Library/Group Containers/L48J367XN4.com.infraware.PolarisOffice/EngineTemp/20389/image1.jpg"/>
                         <pic:cNvPicPr preferRelativeResize="0">
                           <a:picLocks noChangeAspect="1" noChangeArrowheads="1"/>
                         </pic:cNvPicPr>
@@ -5870,7 +6385,7 @@
                       <pic:spPr>
                         <a:xfrm>
                           <a:off x="0" y="0"/>
-                          <a:ext cx="573405" cy="573405"/>
+                          <a:ext cx="574040" cy="574040"/>
                         </a:xfrm>
                         <a:prstGeom prst="rect"/>
                         <a:ln cap="flat"/>
@@ -6025,7 +6540,7 @@
   <w:abstractNum w:abstractNumId="0">
     <w:multiLevelType w:val="hybridMultilevel"/>
     <w:nsid w:val="2F000000"/>
-    <w:tmpl w:val="5BA39F97"/>
+    <w:tmpl w:val="31296974"/>
     <w:lvl w:ilvl="0">
       <w:lvlJc w:val="left"/>
       <w:numFmt w:val="bullet"/>
@@ -6192,7 +6707,7 @@
   <w:abstractNum w:abstractNumId="1">
     <w:multiLevelType w:val="hybridMultilevel"/>
     <w:nsid w:val="2F000001"/>
-    <w:tmpl w:val="3942919B"/>
+    <w:tmpl w:val="3BCA47FC"/>
     <w:lvl w:ilvl="0">
       <w:lvlJc w:val="left"/>
       <w:numFmt w:val="bullet"/>
@@ -6359,7 +6874,7 @@
   <w:abstractNum w:abstractNumId="2">
     <w:multiLevelType w:val="hybridMultilevel"/>
     <w:nsid w:val="2F000002"/>
-    <w:tmpl w:val="27656495"/>
+    <w:tmpl w:val="433C20FB"/>
     <w:lvl w:ilvl="0">
       <w:lvlJc w:val="left"/>
       <w:numFmt w:val="bullet"/>
@@ -6526,7 +7041,7 @@
   <w:abstractNum w:abstractNumId="3">
     <w:multiLevelType w:val="multilevel"/>
     <w:nsid w:val="2F000003"/>
-    <w:tmpl w:val="57AE7681"/>
+    <w:tmpl w:val="46997226"/>
     <w:lvl w:ilvl="0">
       <w:lvlJc w:val="left"/>
       <w:numFmt w:val="decimal"/>
@@ -6693,7 +7208,7 @@
   <w:abstractNum w:abstractNumId="4">
     <w:multiLevelType w:val="hybridMultilevel"/>
     <w:nsid w:val="2F000004"/>
-    <w:tmpl w:val="24E62C39"/>
+    <w:tmpl w:val="2A153119"/>
     <w:lvl w:ilvl="0">
       <w:lvlJc w:val="left"/>
       <w:numFmt w:val="bullet"/>
@@ -6860,7 +7375,7 @@
   <w:abstractNum w:abstractNumId="5">
     <w:multiLevelType w:val="hybridMultilevel"/>
     <w:nsid w:val="2F000005"/>
-    <w:tmpl w:val="29617609"/>
+    <w:tmpl w:val="3B4A86D1"/>
     <w:lvl w:ilvl="0">
       <w:lvlJc w:val="left"/>
       <w:numFmt w:val="bullet"/>
@@ -7027,7 +7542,7 @@
   <w:abstractNum w:abstractNumId="6">
     <w:multiLevelType w:val="hybridMultilevel"/>
     <w:nsid w:val="2F000006"/>
-    <w:tmpl w:val="238C4E32"/>
+    <w:tmpl w:val="3FD932AD"/>
     <w:lvl w:ilvl="0">
       <w:lvlJc w:val="left"/>
       <w:numFmt w:val="bullet"/>
@@ -7189,6 +7704,183 @@
         <w:w w:val="100"/>
       </w:rPr>
       <w:lvlText w:val="-"/>
+    </w:lvl>
+  </w:abstractNum>
+  <w:abstractNum w:abstractNumId="7">
+    <w:multiLevelType w:val="multilevel"/>
+    <w:nsid w:val="2F000007"/>
+    <w:tmpl w:val="328E0CB4"/>
+    <w:lvl w:ilvl="0">
+      <w:lvlJc w:val="left"/>
+      <w:numFmt w:val="decimal"/>
+      <w:start w:val="1"/>
+      <w:suff w:val="tab"/>
+      <w:pPr>
+        <w:ind w:left="720" w:hanging="360"/>
+        <w:jc w:val="both"/>
+      </w:pPr>
+      <w:rPr>
+        <w:color w:val="000000"/>
+        <w:rFonts w:ascii="Arial" w:eastAsia="Arial" w:hAnsi="Arial"/>
+        <w:shd w:val="clear"/>
+        <w:sz w:val="20"/>
+        <w:szCs w:val="20"/>
+        <w:u w:val="none"/>
+        <w:w w:val="100"/>
+      </w:rPr>
+      <w:lvlText w:val="%1."/>
+    </w:lvl>
+    <w:lvl w:ilvl="1">
+      <w:lvlJc w:val="left"/>
+      <w:numFmt w:val="lowerLetter"/>
+      <w:start w:val="1"/>
+      <w:suff w:val="tab"/>
+      <w:pPr>
+        <w:ind w:left="1440" w:hanging="360"/>
+        <w:jc w:val="both"/>
+      </w:pPr>
+      <w:rPr>
+        <w:rFonts w:ascii="Times New Roman" w:eastAsia="Times New Roman" w:hAnsi="Times New Roman"/>
+        <w:shd w:val="clear"/>
+        <w:sz w:val="20"/>
+        <w:szCs w:val="20"/>
+        <w:u w:val="none"/>
+        <w:w w:val="100"/>
+      </w:rPr>
+      <w:lvlText w:val="%2."/>
+    </w:lvl>
+    <w:lvl w:ilvl="2">
+      <w:lvlJc w:val="right"/>
+      <w:numFmt w:val="lowerRoman"/>
+      <w:start w:val="1"/>
+      <w:suff w:val="tab"/>
+      <w:pPr>
+        <w:ind w:left="2160" w:hanging="360"/>
+        <w:jc w:val="both"/>
+      </w:pPr>
+      <w:rPr>
+        <w:rFonts w:ascii="Times New Roman" w:eastAsia="Times New Roman" w:hAnsi="Times New Roman"/>
+        <w:shd w:val="clear"/>
+        <w:sz w:val="20"/>
+        <w:szCs w:val="20"/>
+        <w:u w:val="none"/>
+        <w:w w:val="100"/>
+      </w:rPr>
+      <w:lvlText w:val="%3."/>
+    </w:lvl>
+    <w:lvl w:ilvl="3">
+      <w:lvlJc w:val="left"/>
+      <w:numFmt w:val="decimal"/>
+      <w:start w:val="1"/>
+      <w:suff w:val="tab"/>
+      <w:pPr>
+        <w:ind w:left="2880" w:hanging="360"/>
+        <w:jc w:val="both"/>
+      </w:pPr>
+      <w:rPr>
+        <w:rFonts w:ascii="Times New Roman" w:eastAsia="Times New Roman" w:hAnsi="Times New Roman"/>
+        <w:shd w:val="clear"/>
+        <w:sz w:val="20"/>
+        <w:szCs w:val="20"/>
+        <w:u w:val="none"/>
+        <w:w w:val="100"/>
+      </w:rPr>
+      <w:lvlText w:val="%4."/>
+    </w:lvl>
+    <w:lvl w:ilvl="4">
+      <w:lvlJc w:val="left"/>
+      <w:numFmt w:val="lowerLetter"/>
+      <w:start w:val="1"/>
+      <w:suff w:val="tab"/>
+      <w:pPr>
+        <w:ind w:left="3600" w:hanging="360"/>
+        <w:jc w:val="both"/>
+      </w:pPr>
+      <w:rPr>
+        <w:rFonts w:ascii="Times New Roman" w:eastAsia="Times New Roman" w:hAnsi="Times New Roman"/>
+        <w:shd w:val="clear"/>
+        <w:sz w:val="20"/>
+        <w:szCs w:val="20"/>
+        <w:u w:val="none"/>
+        <w:w w:val="100"/>
+      </w:rPr>
+      <w:lvlText w:val="%5."/>
+    </w:lvl>
+    <w:lvl w:ilvl="5">
+      <w:lvlJc w:val="right"/>
+      <w:numFmt w:val="lowerRoman"/>
+      <w:start w:val="1"/>
+      <w:suff w:val="tab"/>
+      <w:pPr>
+        <w:ind w:left="4320" w:hanging="360"/>
+        <w:jc w:val="both"/>
+      </w:pPr>
+      <w:rPr>
+        <w:rFonts w:ascii="Times New Roman" w:eastAsia="Times New Roman" w:hAnsi="Times New Roman"/>
+        <w:shd w:val="clear"/>
+        <w:sz w:val="20"/>
+        <w:szCs w:val="20"/>
+        <w:u w:val="none"/>
+        <w:w w:val="100"/>
+      </w:rPr>
+      <w:lvlText w:val="%6."/>
+    </w:lvl>
+    <w:lvl w:ilvl="6">
+      <w:lvlJc w:val="left"/>
+      <w:numFmt w:val="decimal"/>
+      <w:start w:val="1"/>
+      <w:suff w:val="tab"/>
+      <w:pPr>
+        <w:ind w:left="5040" w:hanging="360"/>
+        <w:jc w:val="both"/>
+      </w:pPr>
+      <w:rPr>
+        <w:rFonts w:ascii="Times New Roman" w:eastAsia="Times New Roman" w:hAnsi="Times New Roman"/>
+        <w:shd w:val="clear"/>
+        <w:sz w:val="20"/>
+        <w:szCs w:val="20"/>
+        <w:u w:val="none"/>
+        <w:w w:val="100"/>
+      </w:rPr>
+      <w:lvlText w:val="%7."/>
+    </w:lvl>
+    <w:lvl w:ilvl="7">
+      <w:lvlJc w:val="left"/>
+      <w:numFmt w:val="lowerLetter"/>
+      <w:start w:val="1"/>
+      <w:suff w:val="tab"/>
+      <w:pPr>
+        <w:ind w:left="5760" w:hanging="360"/>
+        <w:jc w:val="both"/>
+      </w:pPr>
+      <w:rPr>
+        <w:rFonts w:ascii="Times New Roman" w:eastAsia="Times New Roman" w:hAnsi="Times New Roman"/>
+        <w:shd w:val="clear"/>
+        <w:sz w:val="20"/>
+        <w:szCs w:val="20"/>
+        <w:u w:val="none"/>
+        <w:w w:val="100"/>
+      </w:rPr>
+      <w:lvlText w:val="%8."/>
+    </w:lvl>
+    <w:lvl w:ilvl="8">
+      <w:lvlJc w:val="right"/>
+      <w:numFmt w:val="lowerRoman"/>
+      <w:start w:val="1"/>
+      <w:suff w:val="tab"/>
+      <w:pPr>
+        <w:ind w:left="6480" w:hanging="360"/>
+        <w:jc w:val="both"/>
+      </w:pPr>
+      <w:rPr>
+        <w:rFonts w:ascii="Times New Roman" w:eastAsia="Times New Roman" w:hAnsi="Times New Roman"/>
+        <w:shd w:val="clear"/>
+        <w:sz w:val="20"/>
+        <w:szCs w:val="20"/>
+        <w:u w:val="none"/>
+        <w:w w:val="100"/>
+      </w:rPr>
+      <w:lvlText w:val="%9."/>
     </w:lvl>
   </w:abstractNum>
   <w:num w:numId="1">
@@ -7211,6 +7903,9 @@
   </w:num>
   <w:num w:numId="7">
     <w:abstractNumId w:val="2"/>
+  </w:num>
+  <w:num w:numId="8">
+    <w:abstractNumId w:val="7"/>
   </w:num>
 </w:numbering>
 </file>

</xml_diff>

<commit_message>
bases de responsive design en CSS
</commit_message>
<xml_diff>
--- a/Sena/Registro de Aprendisaje - Analisis y desarrollo de sistemas informaticos/Fase 2. Análisis/Trabajos y sus directrises/1. Especificación de requerimientos con casos de uso./Resuelto. Evidencia AP02-AA3-EV02. Especificación de requerimientos con casos de uso.docx
+++ b/Sena/Registro de Aprendisaje - Analisis y desarrollo de sistemas informaticos/Fase 2. Análisis/Trabajos y sus directrises/1. Especificación de requerimientos con casos de uso./Resuelto. Evidencia AP02-AA3-EV02. Especificación de requerimientos con casos de uso.docx
@@ -1182,9 +1182,9 @@
         </w:rPr>
         <w:drawing>
           <wp:inline distT="0" distB="0" distL="0" distR="0">
-            <wp:extent cx="8258810" cy="4279900"/>
+            <wp:extent cx="8259444" cy="4280535"/>
             <wp:effectExtent l="0" t="0" r="0" b="0"/>
-            <wp:docPr id="69" name="Imagen 9"/>
+            <wp:docPr id="12" name="Imagen 9"/>
             <wp:cNvGraphicFramePr>
               <a:graphicFrameLocks xmlns:a="http://schemas.openxmlformats.org/drawingml/2006/main" noChangeAspect="1"/>
             </wp:cNvGraphicFramePr>
@@ -1192,7 +1192,7 @@
               <a:graphicData uri="http://schemas.openxmlformats.org/drawingml/2006/picture">
                 <pic:pic xmlns:pic="http://schemas.openxmlformats.org/drawingml/2006/picture">
                   <pic:nvPicPr>
-                    <pic:cNvPr id="1" name="Picture 1" descr="/Users/robertovelasquezdean/Library/Group Containers/L48J367XN4.com.infraware.PolarisOffice/EngineTemp/20389/fImage210257695481.png"/>
+                    <pic:cNvPr id="1" name="Picture 1" descr="/Users/robertovelasquezdean/Library/Group Containers/L48J367XN4.com.infraware.PolarisOffice/EngineTemp/55698/fImage210257695481.png"/>
                     <pic:cNvPicPr>
                       <a:picLocks noChangeAspect="1" noChangeArrowheads="1"/>
                     </pic:cNvPicPr>
@@ -1212,7 +1212,7 @@
                   <pic:spPr>
                     <a:xfrm>
                       <a:off x="0" y="0"/>
-                      <a:ext cx="8259444" cy="4280535"/>
+                      <a:ext cx="8260080" cy="4281170"/>
                     </a:xfrm>
                     <a:prstGeom prst="rect"/>
                     <a:ln cap="flat"/>
@@ -1413,7 +1413,7 @@
         </w:rPr>
         <w:drawing>
           <wp:inline distT="0" distB="0" distL="0" distR="0">
-            <wp:extent cx="6768465" cy="5301615"/>
+            <wp:extent cx="6769100" cy="5302250"/>
             <wp:effectExtent l="0" t="0" r="0" b="0"/>
             <wp:docPr id="13" name="Imagen 9"/>
             <wp:cNvGraphicFramePr>
@@ -1423,7 +1423,7 @@
               <a:graphicData uri="http://schemas.openxmlformats.org/drawingml/2006/picture">
                 <pic:pic xmlns:pic="http://schemas.openxmlformats.org/drawingml/2006/picture">
                   <pic:nvPicPr>
-                    <pic:cNvPr id="2" name="Picture 2" descr="/Users/robertovelasquezdean/Library/Group Containers/L48J367XN4.com.infraware.PolarisOffice/EngineTemp/20389/fImage51283379094.png"/>
+                    <pic:cNvPr id="2" name="Picture 2" descr="/Users/robertovelasquezdean/Library/Group Containers/L48J367XN4.com.infraware.PolarisOffice/EngineTemp/55698/fImage51283379094.png"/>
                     <pic:cNvPicPr>
                       <a:picLocks noChangeAspect="1" noChangeArrowheads="1"/>
                     </pic:cNvPicPr>
@@ -1443,7 +1443,7 @@
                   <pic:spPr>
                     <a:xfrm>
                       <a:off x="0" y="0"/>
-                      <a:ext cx="6769100" cy="5302250"/>
+                      <a:ext cx="6769735" cy="5302885"/>
                     </a:xfrm>
                     <a:prstGeom prst="rect"/>
                     <a:ln cap="flat"/>
@@ -2613,7 +2613,7 @@
               </w:rPr>
               <w:drawing>
                 <wp:inline distT="0" distB="0" distL="0" distR="0">
-                  <wp:extent cx="1924685" cy="2991485"/>
+                  <wp:extent cx="1925320" cy="2992120"/>
                   <wp:effectExtent l="0" t="0" r="0" b="0"/>
                   <wp:docPr id="17" name="Imagen 8"/>
                   <wp:cNvGraphicFramePr>
@@ -2623,7 +2623,7 @@
                     <a:graphicData uri="http://schemas.openxmlformats.org/drawingml/2006/picture">
                       <pic:pic xmlns:pic="http://schemas.openxmlformats.org/drawingml/2006/picture">
                         <pic:nvPicPr>
-                          <pic:cNvPr id="3" name="Picture 3" descr="/Users/robertovelasquezdean/Library/Group Containers/L48J367XN4.com.infraware.PolarisOffice/EngineTemp/20389/fImage30716706220.png"/>
+                          <pic:cNvPr id="3" name="Picture 3" descr="/Users/robertovelasquezdean/Library/Group Containers/L48J367XN4.com.infraware.PolarisOffice/EngineTemp/55698/fImage30716706220.png"/>
                           <pic:cNvPicPr>
                             <a:picLocks noChangeAspect="1" noChangeArrowheads="1"/>
                           </pic:cNvPicPr>
@@ -2643,7 +2643,7 @@
                         <pic:spPr>
                           <a:xfrm>
                             <a:off x="0" y="0"/>
-                            <a:ext cx="1925320" cy="2992120"/>
+                            <a:ext cx="1925955" cy="2992755"/>
                           </a:xfrm>
                           <a:prstGeom prst="rect"/>
                           <a:ln cap="flat"/>
@@ -2688,7 +2688,7 @@
               </w:rPr>
               <w:drawing>
                 <wp:inline distT="0" distB="0" distL="0" distR="0">
-                  <wp:extent cx="1943735" cy="886460"/>
+                  <wp:extent cx="1944370" cy="887095"/>
                   <wp:effectExtent l="0" t="0" r="0" b="0"/>
                   <wp:docPr id="18" name="Imagen 9"/>
                   <wp:cNvGraphicFramePr>
@@ -2698,7 +2698,7 @@
                     <a:graphicData uri="http://schemas.openxmlformats.org/drawingml/2006/picture">
                       <pic:pic xmlns:pic="http://schemas.openxmlformats.org/drawingml/2006/picture">
                         <pic:nvPicPr>
-                          <pic:cNvPr id="4" name="Picture 4" descr="/Users/robertovelasquezdean/Library/Group Containers/L48J367XN4.com.infraware.PolarisOffice/EngineTemp/20389/fImage14309727844.png"/>
+                          <pic:cNvPr id="4" name="Picture 4" descr="/Users/robertovelasquezdean/Library/Group Containers/L48J367XN4.com.infraware.PolarisOffice/EngineTemp/55698/fImage14309727844.png"/>
                           <pic:cNvPicPr>
                             <a:picLocks noChangeAspect="1" noChangeArrowheads="1"/>
                           </pic:cNvPicPr>
@@ -2718,7 +2718,7 @@
                         <pic:spPr>
                           <a:xfrm>
                             <a:off x="0" y="0"/>
-                            <a:ext cx="1944370" cy="887095"/>
+                            <a:ext cx="1945005" cy="887730"/>
                           </a:xfrm>
                           <a:prstGeom prst="rect"/>
                           <a:ln cap="flat"/>
@@ -3244,9 +3244,15 @@
       <w:tblID w:val="0"/>
       <w:tblPr>
         <w:tblStyle w:val="PO38"/>
+        <w:tblCellMar>
+          <w:left w:w="108" w:type="dxa"/>
+          <w:top w:w="0" w:type="dxa"/>
+          <w:right w:w="108" w:type="dxa"/>
+          <w:bottom w:w="0" w:type="dxa"/>
+        </w:tblCellMar>
         <w:tblW w:w="13006" w:type="dxa"/>
         <w:tblLook w:val="0004A0" w:firstRow="1" w:lastRow="0" w:firstColumn="1" w:lastColumn="0" w:noHBand="0" w:noVBand="1"/>
-        <w:shd w:val="clear"/>
+        <w:tblLayout w:type="fixed"/>
       </w:tblPr>
       <w:tblGrid>
         <w:gridCol w:w="6503"/>
@@ -3268,6 +3274,13 @@
               <w:jc w:val="both"/>
               <w:spacing w:lineRule="auto" w:line="240" w:before="0" w:after="0"/>
               <w:widowControl w:val="0"/>
+              <w:pBdr>
+                <w:top w:val="nil" w:sz="0" w:space="0" w:color="000000"/>
+                <w:bottom w:val="nil" w:sz="0" w:space="0" w:color="000000"/>
+                <w:left w:val="nil" w:sz="0" w:space="0" w:color="000000"/>
+                <w:right w:val="nil" w:sz="0" w:space="0" w:color="000000"/>
+                <w:between w:val="nil" w:sz="0" w:space="0" w:color="000000"/>
+              </w:pBdr>
               <w:ind w:right="0" w:left="0" w:firstLine="0"/>
               <w:rPr>
                 <w:b w:val="1"/>
@@ -3310,6 +3323,13 @@
               <w:jc w:val="both"/>
               <w:spacing w:lineRule="auto" w:line="240" w:before="0" w:after="0"/>
               <w:widowControl w:val="0"/>
+              <w:pBdr>
+                <w:top w:val="nil" w:sz="0" w:space="0" w:color="000000"/>
+                <w:bottom w:val="nil" w:sz="0" w:space="0" w:color="000000"/>
+                <w:left w:val="nil" w:sz="0" w:space="0" w:color="000000"/>
+                <w:right w:val="nil" w:sz="0" w:space="0" w:color="000000"/>
+                <w:between w:val="nil" w:sz="0" w:space="0" w:color="000000"/>
+              </w:pBdr>
               <w:ind w:right="0" w:left="0" w:firstLine="0"/>
               <w:rPr>
                 <w:b w:val="1"/>
@@ -3355,6 +3375,13 @@
               <w:jc w:val="both"/>
               <w:spacing w:lineRule="auto" w:line="240" w:before="0" w:after="0"/>
               <w:widowControl w:val="0"/>
+              <w:pBdr>
+                <w:top w:val="nil" w:sz="0" w:space="0" w:color="000000"/>
+                <w:bottom w:val="nil" w:sz="0" w:space="0" w:color="000000"/>
+                <w:left w:val="nil" w:sz="0" w:space="0" w:color="000000"/>
+                <w:right w:val="nil" w:sz="0" w:space="0" w:color="000000"/>
+                <w:between w:val="nil" w:sz="0" w:space="0" w:color="000000"/>
+              </w:pBdr>
               <w:ind w:right="0" w:left="0" w:firstLine="0"/>
               <w:rPr>
                 <w:shadow w:val="0"/>
@@ -3400,6 +3427,13 @@
               <w:jc w:val="both"/>
               <w:spacing w:lineRule="auto" w:line="240" w:before="0" w:after="0"/>
               <w:widowControl w:val="0"/>
+              <w:pBdr>
+                <w:top w:val="nil" w:sz="0" w:space="0" w:color="000000"/>
+                <w:bottom w:val="nil" w:sz="0" w:space="0" w:color="000000"/>
+                <w:left w:val="nil" w:sz="0" w:space="0" w:color="000000"/>
+                <w:right w:val="nil" w:sz="0" w:space="0" w:color="000000"/>
+                <w:between w:val="nil" w:sz="0" w:space="0" w:color="000000"/>
+              </w:pBdr>
               <w:ind w:right="0" w:left="0" w:firstLine="0"/>
               <w:rPr>
                 <w:shadow w:val="0"/>
@@ -3445,6 +3479,13 @@
               <w:jc w:val="both"/>
               <w:spacing w:lineRule="auto" w:line="240" w:before="0" w:after="0"/>
               <w:widowControl w:val="0"/>
+              <w:pBdr>
+                <w:top w:val="nil" w:sz="0" w:space="0" w:color="000000"/>
+                <w:bottom w:val="nil" w:sz="0" w:space="0" w:color="000000"/>
+                <w:left w:val="nil" w:sz="0" w:space="0" w:color="000000"/>
+                <w:right w:val="nil" w:sz="0" w:space="0" w:color="000000"/>
+                <w:between w:val="nil" w:sz="0" w:space="0" w:color="000000"/>
+              </w:pBdr>
               <w:ind w:right="0" w:left="0" w:firstLine="0"/>
               <w:rPr>
                 <w:shadow w:val="0"/>
@@ -3479,6 +3520,13 @@
               <w:jc w:val="both"/>
               <w:spacing w:lineRule="auto" w:line="240" w:before="0" w:after="0"/>
               <w:widowControl w:val="0"/>
+              <w:pBdr>
+                <w:top w:val="nil" w:sz="0" w:space="0" w:color="000000"/>
+                <w:bottom w:val="nil" w:sz="0" w:space="0" w:color="000000"/>
+                <w:left w:val="nil" w:sz="0" w:space="0" w:color="000000"/>
+                <w:right w:val="nil" w:sz="0" w:space="0" w:color="000000"/>
+                <w:between w:val="nil" w:sz="0" w:space="0" w:color="000000"/>
+              </w:pBdr>
               <w:ind w:right="0" w:left="0" w:firstLine="0"/>
               <w:rPr>
                 <w:shadow w:val="0"/>
@@ -3519,6 +3567,13 @@
               <w:jc w:val="both"/>
               <w:spacing w:lineRule="auto" w:line="240" w:before="0" w:after="0"/>
               <w:widowControl w:val="0"/>
+              <w:pBdr>
+                <w:top w:val="nil" w:sz="0" w:space="0" w:color="000000"/>
+                <w:bottom w:val="nil" w:sz="0" w:space="0" w:color="000000"/>
+                <w:left w:val="nil" w:sz="0" w:space="0" w:color="000000"/>
+                <w:right w:val="nil" w:sz="0" w:space="0" w:color="000000"/>
+                <w:between w:val="nil" w:sz="0" w:space="0" w:color="000000"/>
+              </w:pBdr>
               <w:ind w:right="0" w:left="0" w:firstLine="0"/>
               <w:rPr>
                 <w:shadow w:val="0"/>
@@ -3564,6 +3619,13 @@
               <w:jc w:val="both"/>
               <w:spacing w:lineRule="auto" w:line="240" w:before="0" w:after="0"/>
               <w:widowControl w:val="0"/>
+              <w:pBdr>
+                <w:top w:val="nil" w:sz="0" w:space="0" w:color="000000"/>
+                <w:bottom w:val="nil" w:sz="0" w:space="0" w:color="000000"/>
+                <w:left w:val="nil" w:sz="0" w:space="0" w:color="000000"/>
+                <w:right w:val="nil" w:sz="0" w:space="0" w:color="000000"/>
+                <w:between w:val="nil" w:sz="0" w:space="0" w:color="000000"/>
+              </w:pBdr>
               <w:ind w:right="0" w:left="0" w:firstLine="0"/>
               <w:rPr>
                 <w:shadow w:val="0"/>
@@ -3598,6 +3660,13 @@
               <w:jc w:val="both"/>
               <w:spacing w:lineRule="auto" w:line="240" w:before="0" w:after="0"/>
               <w:widowControl w:val="0"/>
+              <w:pBdr>
+                <w:top w:val="nil" w:sz="0" w:space="0" w:color="000000"/>
+                <w:bottom w:val="nil" w:sz="0" w:space="0" w:color="000000"/>
+                <w:left w:val="nil" w:sz="0" w:space="0" w:color="000000"/>
+                <w:right w:val="nil" w:sz="0" w:space="0" w:color="000000"/>
+                <w:between w:val="nil" w:sz="0" w:space="0" w:color="000000"/>
+              </w:pBdr>
               <w:ind w:right="0" w:left="0" w:firstLine="0"/>
               <w:rPr>
                 <w:shadow w:val="0"/>
@@ -3641,6 +3710,13 @@
               <w:jc w:val="both"/>
               <w:spacing w:lineRule="auto" w:line="240" w:before="0" w:after="0"/>
               <w:widowControl w:val="0"/>
+              <w:pBdr>
+                <w:top w:val="nil" w:sz="0" w:space="0" w:color="000000"/>
+                <w:bottom w:val="nil" w:sz="0" w:space="0" w:color="000000"/>
+                <w:left w:val="nil" w:sz="0" w:space="0" w:color="000000"/>
+                <w:right w:val="nil" w:sz="0" w:space="0" w:color="000000"/>
+                <w:between w:val="nil" w:sz="0" w:space="0" w:color="000000"/>
+              </w:pBdr>
               <w:ind w:right="0" w:left="0" w:firstLine="0"/>
               <w:rPr>
                 <w:b w:val="1"/>
@@ -3683,6 +3759,13 @@
               <w:jc w:val="both"/>
               <w:spacing w:lineRule="auto" w:line="240" w:before="0" w:after="0"/>
               <w:widowControl w:val="0"/>
+              <w:pBdr>
+                <w:top w:val="nil" w:sz="0" w:space="0" w:color="000000"/>
+                <w:bottom w:val="nil" w:sz="0" w:space="0" w:color="000000"/>
+                <w:left w:val="nil" w:sz="0" w:space="0" w:color="000000"/>
+                <w:right w:val="nil" w:sz="0" w:space="0" w:color="000000"/>
+                <w:between w:val="nil" w:sz="0" w:space="0" w:color="000000"/>
+              </w:pBdr>
               <w:ind w:right="0" w:left="0" w:firstLine="0"/>
               <w:rPr>
                 <w:b w:val="1"/>
@@ -3728,6 +3811,13 @@
               <w:jc w:val="both"/>
               <w:spacing w:lineRule="auto" w:line="240" w:before="0" w:after="0"/>
               <w:widowControl w:val="0"/>
+              <w:pBdr>
+                <w:top w:val="nil" w:sz="0" w:space="0" w:color="000000"/>
+                <w:bottom w:val="nil" w:sz="0" w:space="0" w:color="000000"/>
+                <w:left w:val="nil" w:sz="0" w:space="0" w:color="000000"/>
+                <w:right w:val="nil" w:sz="0" w:space="0" w:color="000000"/>
+                <w:between w:val="nil" w:sz="0" w:space="0" w:color="000000"/>
+              </w:pBdr>
               <w:ind w:right="0" w:left="0" w:firstLine="0"/>
               <w:rPr>
                 <w:shadow w:val="0"/>
@@ -3784,6 +3874,13 @@
               <w:jc w:val="both"/>
               <w:spacing w:lineRule="auto" w:line="240" w:before="0" w:after="0"/>
               <w:widowControl w:val="0"/>
+              <w:pBdr>
+                <w:top w:val="nil" w:sz="0" w:space="0" w:color="000000"/>
+                <w:bottom w:val="nil" w:sz="0" w:space="0" w:color="000000"/>
+                <w:left w:val="nil" w:sz="0" w:space="0" w:color="000000"/>
+                <w:right w:val="nil" w:sz="0" w:space="0" w:color="000000"/>
+                <w:between w:val="nil" w:sz="0" w:space="0" w:color="000000"/>
+              </w:pBdr>
               <w:ind w:right="0" w:left="0" w:firstLine="0"/>
               <w:rPr>
                 <w:shadow w:val="0"/>
@@ -3846,6 +3943,13 @@
               <w:jc w:val="both"/>
               <w:spacing w:lineRule="auto" w:line="240" w:before="0" w:after="0"/>
               <w:widowControl w:val="0"/>
+              <w:pBdr>
+                <w:top w:val="nil" w:sz="0" w:space="0" w:color="000000"/>
+                <w:bottom w:val="nil" w:sz="0" w:space="0" w:color="000000"/>
+                <w:left w:val="nil" w:sz="0" w:space="0" w:color="000000"/>
+                <w:right w:val="nil" w:sz="0" w:space="0" w:color="000000"/>
+                <w:between w:val="nil" w:sz="0" w:space="0" w:color="000000"/>
+              </w:pBdr>
               <w:ind w:right="0" w:left="0" w:firstLine="0"/>
               <w:rPr>
                 <w:shadow w:val="0"/>
@@ -3902,6 +4006,13 @@
               <w:jc w:val="both"/>
               <w:spacing w:lineRule="auto" w:line="240" w:before="0" w:after="0"/>
               <w:widowControl w:val="0"/>
+              <w:pBdr>
+                <w:top w:val="nil" w:sz="0" w:space="0" w:color="000000"/>
+                <w:bottom w:val="nil" w:sz="0" w:space="0" w:color="000000"/>
+                <w:left w:val="nil" w:sz="0" w:space="0" w:color="000000"/>
+                <w:right w:val="nil" w:sz="0" w:space="0" w:color="000000"/>
+                <w:between w:val="nil" w:sz="0" w:space="0" w:color="000000"/>
+              </w:pBdr>
               <w:ind w:right="0" w:left="0" w:firstLine="0"/>
               <w:rPr>
                 <w:shadow w:val="0"/>
@@ -3978,6 +4089,13 @@
               <w:jc w:val="both"/>
               <w:spacing w:lineRule="auto" w:line="240" w:before="0" w:after="0"/>
               <w:widowControl w:val="0"/>
+              <w:pBdr>
+                <w:top w:val="nil" w:sz="0" w:space="0" w:color="000000"/>
+                <w:bottom w:val="nil" w:sz="0" w:space="0" w:color="000000"/>
+                <w:left w:val="nil" w:sz="0" w:space="0" w:color="000000"/>
+                <w:right w:val="nil" w:sz="0" w:space="0" w:color="000000"/>
+                <w:between w:val="nil" w:sz="0" w:space="0" w:color="000000"/>
+              </w:pBdr>
               <w:ind w:right="0" w:left="0" w:firstLine="0"/>
               <w:rPr>
                 <w:b w:val="1"/>
@@ -4020,6 +4138,13 @@
               <w:jc w:val="both"/>
               <w:spacing w:lineRule="auto" w:line="240" w:before="0" w:after="0"/>
               <w:widowControl w:val="0"/>
+              <w:pBdr>
+                <w:top w:val="nil" w:sz="0" w:space="0" w:color="000000"/>
+                <w:bottom w:val="nil" w:sz="0" w:space="0" w:color="000000"/>
+                <w:left w:val="nil" w:sz="0" w:space="0" w:color="000000"/>
+                <w:right w:val="nil" w:sz="0" w:space="0" w:color="000000"/>
+                <w:between w:val="nil" w:sz="0" w:space="0" w:color="000000"/>
+              </w:pBdr>
               <w:ind w:right="0" w:left="0" w:firstLine="0"/>
               <w:rPr>
                 <w:b w:val="1"/>
@@ -4067,6 +4192,13 @@
               <w:jc w:val="both"/>
               <w:spacing w:lineRule="auto" w:line="240" w:before="0" w:after="0"/>
               <w:widowControl w:val="0"/>
+              <w:pBdr>
+                <w:top w:val="nil" w:sz="0" w:space="0" w:color="000000"/>
+                <w:bottom w:val="nil" w:sz="0" w:space="0" w:color="000000"/>
+                <w:left w:val="nil" w:sz="0" w:space="0" w:color="000000"/>
+                <w:right w:val="nil" w:sz="0" w:space="0" w:color="000000"/>
+                <w:between w:val="nil" w:sz="0" w:space="0" w:color="000000"/>
+              </w:pBdr>
               <w:ind w:right="0" w:left="0" w:firstLine="0"/>
               <w:rPr>
                 <w:shadow w:val="0"/>
@@ -4101,6 +4233,13 @@
               <w:jc w:val="both"/>
               <w:spacing w:lineRule="auto" w:line="240" w:before="0" w:after="0"/>
               <w:widowControl w:val="0"/>
+              <w:pBdr>
+                <w:top w:val="nil" w:sz="0" w:space="0" w:color="000000"/>
+                <w:bottom w:val="nil" w:sz="0" w:space="0" w:color="000000"/>
+                <w:left w:val="nil" w:sz="0" w:space="0" w:color="000000"/>
+                <w:right w:val="nil" w:sz="0" w:space="0" w:color="000000"/>
+                <w:between w:val="nil" w:sz="0" w:space="0" w:color="000000"/>
+              </w:pBdr>
               <w:ind w:right="0" w:left="0" w:firstLine="0"/>
               <w:rPr>
                 <w:shadow w:val="0"/>
@@ -4135,6 +4274,13 @@
               <w:jc w:val="both"/>
               <w:spacing w:lineRule="auto" w:line="240" w:before="0" w:after="0"/>
               <w:widowControl w:val="0"/>
+              <w:pBdr>
+                <w:top w:val="nil" w:sz="0" w:space="0" w:color="000000"/>
+                <w:bottom w:val="nil" w:sz="0" w:space="0" w:color="000000"/>
+                <w:left w:val="nil" w:sz="0" w:space="0" w:color="000000"/>
+                <w:right w:val="nil" w:sz="0" w:space="0" w:color="000000"/>
+                <w:between w:val="nil" w:sz="0" w:space="0" w:color="000000"/>
+              </w:pBdr>
               <w:ind w:right="0" w:left="0" w:firstLine="0"/>
               <w:rPr>
                 <w:shadow w:val="0"/>
@@ -4175,6 +4321,13 @@
               <w:jc w:val="both"/>
               <w:spacing w:lineRule="auto" w:line="240" w:before="0" w:after="0"/>
               <w:widowControl w:val="0"/>
+              <w:pBdr>
+                <w:top w:val="nil" w:sz="0" w:space="0" w:color="000000"/>
+                <w:bottom w:val="nil" w:sz="0" w:space="0" w:color="000000"/>
+                <w:left w:val="nil" w:sz="0" w:space="0" w:color="000000"/>
+                <w:right w:val="nil" w:sz="0" w:space="0" w:color="000000"/>
+                <w:between w:val="nil" w:sz="0" w:space="0" w:color="000000"/>
+              </w:pBdr>
               <w:ind w:right="0" w:left="0" w:firstLine="0"/>
               <w:rPr>
                 <w:shadow w:val="0"/>
@@ -4220,6 +4373,13 @@
               <w:jc w:val="both"/>
               <w:spacing w:lineRule="auto" w:line="240" w:before="0" w:after="0"/>
               <w:widowControl w:val="0"/>
+              <w:pBdr>
+                <w:top w:val="nil" w:sz="0" w:space="0" w:color="000000"/>
+                <w:bottom w:val="nil" w:sz="0" w:space="0" w:color="000000"/>
+                <w:left w:val="nil" w:sz="0" w:space="0" w:color="000000"/>
+                <w:right w:val="nil" w:sz="0" w:space="0" w:color="000000"/>
+                <w:between w:val="nil" w:sz="0" w:space="0" w:color="000000"/>
+              </w:pBdr>
               <w:ind w:right="0" w:left="0" w:firstLine="0"/>
               <w:rPr>
                 <w:shadow w:val="0"/>
@@ -4265,6 +4425,13 @@
               <w:jc w:val="both"/>
               <w:spacing w:lineRule="auto" w:line="240" w:before="0" w:after="0"/>
               <w:widowControl w:val="0"/>
+              <w:pBdr>
+                <w:top w:val="nil" w:sz="0" w:space="0" w:color="000000"/>
+                <w:bottom w:val="nil" w:sz="0" w:space="0" w:color="000000"/>
+                <w:left w:val="nil" w:sz="0" w:space="0" w:color="000000"/>
+                <w:right w:val="nil" w:sz="0" w:space="0" w:color="000000"/>
+                <w:between w:val="nil" w:sz="0" w:space="0" w:color="000000"/>
+              </w:pBdr>
               <w:ind w:right="0" w:left="0" w:firstLine="0"/>
               <w:rPr>
                 <w:shadow w:val="0"/>
@@ -4319,6 +4486,13 @@
               <w:jc w:val="both"/>
               <w:spacing w:lineRule="auto" w:line="240" w:before="0" w:after="0"/>
               <w:widowControl w:val="0"/>
+              <w:pBdr>
+                <w:top w:val="nil" w:sz="0" w:space="0" w:color="000000"/>
+                <w:bottom w:val="nil" w:sz="0" w:space="0" w:color="000000"/>
+                <w:left w:val="nil" w:sz="0" w:space="0" w:color="000000"/>
+                <w:right w:val="nil" w:sz="0" w:space="0" w:color="000000"/>
+                <w:between w:val="nil" w:sz="0" w:space="0" w:color="000000"/>
+              </w:pBdr>
               <w:ind w:right="0" w:left="0" w:firstLine="0"/>
               <w:rPr>
                 <w:b w:val="1"/>
@@ -4361,6 +4535,13 @@
               <w:jc w:val="both"/>
               <w:spacing w:lineRule="auto" w:line="240" w:before="0" w:after="0"/>
               <w:widowControl w:val="0"/>
+              <w:pBdr>
+                <w:top w:val="nil" w:sz="0" w:space="0" w:color="000000"/>
+                <w:bottom w:val="nil" w:sz="0" w:space="0" w:color="000000"/>
+                <w:left w:val="nil" w:sz="0" w:space="0" w:color="000000"/>
+                <w:right w:val="nil" w:sz="0" w:space="0" w:color="000000"/>
+                <w:between w:val="nil" w:sz="0" w:space="0" w:color="000000"/>
+              </w:pBdr>
               <w:ind w:right="0" w:left="0" w:firstLine="0"/>
               <w:rPr>
                 <w:b w:val="1"/>
@@ -4406,6 +4587,13 @@
               <w:jc w:val="both"/>
               <w:spacing w:lineRule="auto" w:line="240" w:before="0" w:after="0"/>
               <w:widowControl w:val="0"/>
+              <w:pBdr>
+                <w:top w:val="nil" w:sz="0" w:space="0" w:color="000000"/>
+                <w:bottom w:val="nil" w:sz="0" w:space="0" w:color="000000"/>
+                <w:left w:val="nil" w:sz="0" w:space="0" w:color="000000"/>
+                <w:right w:val="nil" w:sz="0" w:space="0" w:color="000000"/>
+                <w:between w:val="nil" w:sz="0" w:space="0" w:color="000000"/>
+              </w:pBdr>
               <w:ind w:right="0" w:left="0" w:firstLine="0"/>
               <w:rPr>
                 <w:shadow w:val="0"/>
@@ -4440,6 +4628,13 @@
               <w:jc w:val="both"/>
               <w:spacing w:lineRule="auto" w:line="240" w:before="0" w:after="0"/>
               <w:widowControl w:val="0"/>
+              <w:pBdr>
+                <w:top w:val="nil" w:sz="0" w:space="0" w:color="000000"/>
+                <w:bottom w:val="nil" w:sz="0" w:space="0" w:color="000000"/>
+                <w:left w:val="nil" w:sz="0" w:space="0" w:color="000000"/>
+                <w:right w:val="nil" w:sz="0" w:space="0" w:color="000000"/>
+                <w:between w:val="nil" w:sz="0" w:space="0" w:color="000000"/>
+              </w:pBdr>
               <w:ind w:right="0" w:left="0" w:firstLine="0"/>
               <w:rPr>
                 <w:shadow w:val="0"/>
@@ -4474,6 +4669,13 @@
               <w:jc w:val="both"/>
               <w:spacing w:lineRule="auto" w:line="240" w:before="0" w:after="0"/>
               <w:widowControl w:val="0"/>
+              <w:pBdr>
+                <w:top w:val="nil" w:sz="0" w:space="0" w:color="000000"/>
+                <w:bottom w:val="nil" w:sz="0" w:space="0" w:color="000000"/>
+                <w:left w:val="nil" w:sz="0" w:space="0" w:color="000000"/>
+                <w:right w:val="nil" w:sz="0" w:space="0" w:color="000000"/>
+                <w:between w:val="nil" w:sz="0" w:space="0" w:color="000000"/>
+              </w:pBdr>
               <w:ind w:right="0" w:left="0" w:firstLine="0"/>
               <w:rPr>
                 <w:shadow w:val="0"/>
@@ -4525,6 +4727,13 @@
               <w:jc w:val="both"/>
               <w:spacing w:lineRule="auto" w:line="240" w:before="0" w:after="0"/>
               <w:widowControl w:val="0"/>
+              <w:pBdr>
+                <w:top w:val="nil" w:sz="0" w:space="0" w:color="000000"/>
+                <w:bottom w:val="nil" w:sz="0" w:space="0" w:color="000000"/>
+                <w:left w:val="nil" w:sz="0" w:space="0" w:color="000000"/>
+                <w:right w:val="nil" w:sz="0" w:space="0" w:color="000000"/>
+                <w:between w:val="nil" w:sz="0" w:space="0" w:color="000000"/>
+              </w:pBdr>
               <w:ind w:right="0" w:left="0" w:firstLine="0"/>
               <w:rPr>
                 <w:shadow w:val="0"/>
@@ -4570,6 +4779,13 @@
               <w:jc w:val="both"/>
               <w:spacing w:lineRule="auto" w:line="240" w:before="0" w:after="0"/>
               <w:widowControl w:val="0"/>
+              <w:pBdr>
+                <w:top w:val="nil" w:sz="0" w:space="0" w:color="000000"/>
+                <w:bottom w:val="nil" w:sz="0" w:space="0" w:color="000000"/>
+                <w:left w:val="nil" w:sz="0" w:space="0" w:color="000000"/>
+                <w:right w:val="nil" w:sz="0" w:space="0" w:color="000000"/>
+                <w:between w:val="nil" w:sz="0" w:space="0" w:color="000000"/>
+              </w:pBdr>
               <w:ind w:right="0" w:left="0" w:firstLine="0"/>
               <w:rPr>
                 <w:shadow w:val="0"/>
@@ -4711,296 +4927,843 @@
         <w:autoSpaceDN w:val="1"/>
       </w:pPr>
     </w:p>
-    <w:p>
-      <w:pPr>
-        <w:numPr>
-          <w:ilvl w:val="0"/>
-          <w:numId w:val="0"/>
-        </w:numPr>
-        <w:jc w:val="both"/>
-        <w:spacing w:lineRule="auto" w:line="240" w:before="0" w:after="0"/>
-        <w:widowControl w:val="0"/>
-        <w:pBdr>
-          <w:top w:val="nil" w:sz="0" w:space="0" w:color="000000"/>
-          <w:bottom w:val="nil" w:sz="0" w:space="0" w:color="000000"/>
-          <w:left w:val="nil" w:sz="0" w:space="0" w:color="000000"/>
-          <w:right w:val="nil" w:sz="0" w:space="0" w:color="000000"/>
-          <w:between w:val="nil" w:sz="0" w:space="0" w:color="000000"/>
-        </w:pBdr>
-        <w:ind w:right="0" w:left="0" w:firstLine="0"/>
-        <w:rPr>
-          <w:color w:val="000000"/>
-          <w:sz w:val="20"/>
-          <w:szCs w:val="20"/>
-          <w:highlight w:val="white"/>
-          <w:rFonts w:ascii="Arial" w:eastAsia="Arial" w:hAnsi="Arial" w:hint="default"/>
-        </w:rPr>
-        <w:wordWrap w:val="1"/>
-        <w:autoSpaceDE w:val="1"/>
-        <w:autoSpaceDN w:val="1"/>
-      </w:pPr>
-    </w:p>
-    <w:p>
-      <w:pPr>
-        <w:numPr>
-          <w:ilvl w:val="0"/>
-          <w:numId w:val="0"/>
-        </w:numPr>
-        <w:jc w:val="both"/>
-        <w:spacing w:lineRule="auto" w:line="240" w:before="0" w:after="0"/>
-        <w:widowControl w:val="0"/>
-        <w:pBdr>
-          <w:top w:val="nil" w:sz="0" w:space="0" w:color="000000"/>
-          <w:bottom w:val="nil" w:sz="0" w:space="0" w:color="000000"/>
-          <w:left w:val="nil" w:sz="0" w:space="0" w:color="000000"/>
-          <w:right w:val="nil" w:sz="0" w:space="0" w:color="000000"/>
-          <w:between w:val="nil" w:sz="0" w:space="0" w:color="000000"/>
-        </w:pBdr>
-        <w:ind w:right="0" w:left="0" w:firstLine="0"/>
-        <w:rPr>
-          <w:color w:val="000000"/>
-          <w:sz w:val="20"/>
-          <w:szCs w:val="20"/>
-          <w:highlight w:val="white"/>
-          <w:rFonts w:ascii="Arial" w:eastAsia="Arial" w:hAnsi="Arial" w:hint="default"/>
-        </w:rPr>
-        <w:wordWrap w:val="1"/>
-        <w:autoSpaceDE w:val="1"/>
-        <w:autoSpaceDN w:val="1"/>
-      </w:pPr>
-    </w:p>
-    <w:p>
-      <w:pPr>
-        <w:numPr>
-          <w:ilvl w:val="0"/>
-          <w:numId w:val="0"/>
-        </w:numPr>
-        <w:jc w:val="both"/>
-        <w:spacing w:lineRule="auto" w:line="240" w:before="0" w:after="0"/>
-        <w:widowControl w:val="0"/>
-        <w:pBdr>
-          <w:top w:val="nil" w:sz="0" w:space="0" w:color="000000"/>
-          <w:bottom w:val="nil" w:sz="0" w:space="0" w:color="000000"/>
-          <w:left w:val="nil" w:sz="0" w:space="0" w:color="000000"/>
-          <w:right w:val="nil" w:sz="0" w:space="0" w:color="000000"/>
-          <w:between w:val="nil" w:sz="0" w:space="0" w:color="000000"/>
-        </w:pBdr>
-        <w:ind w:right="0" w:left="0" w:firstLine="0"/>
-        <w:rPr>
-          <w:color w:val="000000"/>
-          <w:sz w:val="20"/>
-          <w:szCs w:val="20"/>
-          <w:highlight w:val="white"/>
-          <w:rFonts w:ascii="Arial" w:eastAsia="Arial" w:hAnsi="Arial" w:hint="default"/>
-        </w:rPr>
-        <w:wordWrap w:val="1"/>
-        <w:autoSpaceDE w:val="1"/>
-        <w:autoSpaceDN w:val="1"/>
-      </w:pPr>
-    </w:p>
-    <w:p>
-      <w:pPr>
-        <w:numPr>
-          <w:ilvl w:val="0"/>
-          <w:numId w:val="0"/>
-        </w:numPr>
-        <w:jc w:val="both"/>
-        <w:spacing w:lineRule="auto" w:line="240" w:before="0" w:after="0"/>
-        <w:widowControl w:val="0"/>
-        <w:pBdr>
-          <w:top w:val="nil" w:sz="0" w:space="0" w:color="000000"/>
-          <w:bottom w:val="nil" w:sz="0" w:space="0" w:color="000000"/>
-          <w:left w:val="nil" w:sz="0" w:space="0" w:color="000000"/>
-          <w:right w:val="nil" w:sz="0" w:space="0" w:color="000000"/>
-          <w:between w:val="nil" w:sz="0" w:space="0" w:color="000000"/>
-        </w:pBdr>
-        <w:ind w:right="0" w:left="0" w:firstLine="0"/>
-        <w:rPr>
-          <w:color w:val="000000"/>
-          <w:sz w:val="20"/>
-          <w:szCs w:val="20"/>
-          <w:highlight w:val="white"/>
-          <w:rFonts w:ascii="Arial" w:eastAsia="Arial" w:hAnsi="Arial" w:hint="default"/>
-        </w:rPr>
-        <w:wordWrap w:val="1"/>
-        <w:autoSpaceDE w:val="1"/>
-        <w:autoSpaceDN w:val="1"/>
-      </w:pPr>
-    </w:p>
-    <w:p>
-      <w:pPr>
-        <w:numPr>
-          <w:ilvl w:val="0"/>
-          <w:numId w:val="0"/>
-        </w:numPr>
-        <w:jc w:val="both"/>
-        <w:spacing w:lineRule="auto" w:line="240" w:before="0" w:after="0"/>
-        <w:widowControl w:val="0"/>
-        <w:pBdr>
-          <w:top w:val="nil" w:sz="0" w:space="0" w:color="000000"/>
-          <w:bottom w:val="nil" w:sz="0" w:space="0" w:color="000000"/>
-          <w:left w:val="nil" w:sz="0" w:space="0" w:color="000000"/>
-          <w:right w:val="nil" w:sz="0" w:space="0" w:color="000000"/>
-          <w:between w:val="nil" w:sz="0" w:space="0" w:color="000000"/>
-        </w:pBdr>
-        <w:ind w:right="0" w:left="0" w:firstLine="0"/>
-        <w:rPr>
-          <w:color w:val="000000"/>
-          <w:sz w:val="20"/>
-          <w:szCs w:val="20"/>
-          <w:highlight w:val="white"/>
-          <w:rFonts w:ascii="Arial" w:eastAsia="Arial" w:hAnsi="Arial" w:hint="default"/>
-        </w:rPr>
-        <w:wordWrap w:val="1"/>
-        <w:autoSpaceDE w:val="1"/>
-        <w:autoSpaceDN w:val="1"/>
-      </w:pPr>
-    </w:p>
-    <w:p>
-      <w:pPr>
-        <w:numPr>
-          <w:ilvl w:val="0"/>
-          <w:numId w:val="0"/>
-        </w:numPr>
-        <w:jc w:val="both"/>
-        <w:spacing w:lineRule="auto" w:line="240" w:before="0" w:after="0"/>
-        <w:widowControl w:val="0"/>
-        <w:pBdr>
-          <w:top w:val="nil" w:sz="0" w:space="0" w:color="000000"/>
-          <w:bottom w:val="nil" w:sz="0" w:space="0" w:color="000000"/>
-          <w:left w:val="nil" w:sz="0" w:space="0" w:color="000000"/>
-          <w:right w:val="nil" w:sz="0" w:space="0" w:color="000000"/>
-          <w:between w:val="nil" w:sz="0" w:space="0" w:color="000000"/>
-        </w:pBdr>
-        <w:ind w:right="0" w:left="0" w:firstLine="0"/>
-        <w:rPr>
-          <w:color w:val="000000"/>
-          <w:sz w:val="20"/>
-          <w:szCs w:val="20"/>
-          <w:highlight w:val="white"/>
-          <w:rFonts w:ascii="Arial" w:eastAsia="Arial" w:hAnsi="Arial" w:hint="default"/>
-        </w:rPr>
-        <w:wordWrap w:val="1"/>
-        <w:autoSpaceDE w:val="1"/>
-        <w:autoSpaceDN w:val="1"/>
-      </w:pPr>
-    </w:p>
-    <w:p>
-      <w:pPr>
-        <w:numPr>
-          <w:ilvl w:val="0"/>
-          <w:numId w:val="0"/>
-        </w:numPr>
-        <w:jc w:val="both"/>
-        <w:spacing w:lineRule="auto" w:line="240" w:before="0" w:after="0"/>
-        <w:widowControl w:val="0"/>
-        <w:pBdr>
-          <w:top w:val="nil" w:sz="0" w:space="0" w:color="000000"/>
-          <w:bottom w:val="nil" w:sz="0" w:space="0" w:color="000000"/>
-          <w:left w:val="nil" w:sz="0" w:space="0" w:color="000000"/>
-          <w:right w:val="nil" w:sz="0" w:space="0" w:color="000000"/>
-          <w:between w:val="nil" w:sz="0" w:space="0" w:color="000000"/>
-        </w:pBdr>
-        <w:ind w:right="0" w:left="0" w:firstLine="0"/>
-        <w:rPr>
-          <w:color w:val="000000"/>
-          <w:sz w:val="20"/>
-          <w:szCs w:val="20"/>
-          <w:highlight w:val="white"/>
-          <w:rFonts w:ascii="Arial" w:eastAsia="Arial" w:hAnsi="Arial" w:hint="default"/>
-        </w:rPr>
-        <w:wordWrap w:val="1"/>
-        <w:autoSpaceDE w:val="1"/>
-        <w:autoSpaceDN w:val="1"/>
-      </w:pPr>
-    </w:p>
-    <w:p>
-      <w:pPr>
-        <w:numPr>
-          <w:ilvl w:val="0"/>
-          <w:numId w:val="0"/>
-        </w:numPr>
-        <w:jc w:val="both"/>
-        <w:spacing w:lineRule="auto" w:line="240" w:before="0" w:after="0"/>
-        <w:widowControl w:val="0"/>
-        <w:pBdr>
-          <w:top w:val="nil" w:sz="0" w:space="0" w:color="000000"/>
-          <w:bottom w:val="nil" w:sz="0" w:space="0" w:color="000000"/>
-          <w:left w:val="nil" w:sz="0" w:space="0" w:color="000000"/>
-          <w:right w:val="nil" w:sz="0" w:space="0" w:color="000000"/>
-          <w:between w:val="nil" w:sz="0" w:space="0" w:color="000000"/>
-        </w:pBdr>
-        <w:ind w:right="0" w:left="0" w:firstLine="0"/>
-        <w:rPr>
-          <w:color w:val="000000"/>
-          <w:sz w:val="20"/>
-          <w:szCs w:val="20"/>
-          <w:highlight w:val="white"/>
-          <w:rFonts w:ascii="Arial" w:eastAsia="Arial" w:hAnsi="Arial" w:hint="default"/>
-        </w:rPr>
-        <w:wordWrap w:val="1"/>
-        <w:autoSpaceDE w:val="1"/>
-        <w:autoSpaceDN w:val="1"/>
-      </w:pPr>
-    </w:p>
-    <w:p>
-      <w:pPr>
-        <w:numPr>
-          <w:ilvl w:val="0"/>
-          <w:numId w:val="0"/>
-        </w:numPr>
-        <w:jc w:val="both"/>
-        <w:spacing w:lineRule="auto" w:line="240" w:before="0" w:after="0"/>
-        <w:widowControl w:val="0"/>
-        <w:pBdr>
-          <w:top w:val="nil" w:sz="0" w:space="0" w:color="000000"/>
-          <w:bottom w:val="nil" w:sz="0" w:space="0" w:color="000000"/>
-          <w:left w:val="nil" w:sz="0" w:space="0" w:color="000000"/>
-          <w:right w:val="nil" w:sz="0" w:space="0" w:color="000000"/>
-          <w:between w:val="nil" w:sz="0" w:space="0" w:color="000000"/>
-        </w:pBdr>
-        <w:ind w:right="0" w:left="0" w:firstLine="0"/>
-        <w:rPr>
-          <w:color w:val="000000"/>
-          <w:sz w:val="20"/>
-          <w:szCs w:val="20"/>
-          <w:highlight w:val="white"/>
-          <w:rFonts w:ascii="Arial" w:eastAsia="Arial" w:hAnsi="Arial" w:hint="default"/>
-        </w:rPr>
-        <w:wordWrap w:val="1"/>
-        <w:autoSpaceDE w:val="1"/>
-        <w:autoSpaceDN w:val="1"/>
-      </w:pPr>
-    </w:p>
-    <w:p>
-      <w:pPr>
-        <w:numPr>
-          <w:ilvl w:val="0"/>
-          <w:numId w:val="0"/>
-        </w:numPr>
-        <w:jc w:val="both"/>
-        <w:spacing w:lineRule="auto" w:line="240" w:before="0" w:after="0"/>
-        <w:widowControl w:val="0"/>
-        <w:pBdr>
-          <w:top w:val="nil" w:sz="0" w:space="0" w:color="000000"/>
-          <w:bottom w:val="nil" w:sz="0" w:space="0" w:color="000000"/>
-          <w:left w:val="nil" w:sz="0" w:space="0" w:color="000000"/>
-          <w:right w:val="nil" w:sz="0" w:space="0" w:color="000000"/>
-          <w:between w:val="nil" w:sz="0" w:space="0" w:color="000000"/>
-        </w:pBdr>
-        <w:ind w:right="0" w:left="0" w:firstLine="0"/>
-        <w:rPr>
-          <w:color w:val="000000"/>
-          <w:sz w:val="20"/>
-          <w:szCs w:val="20"/>
-          <w:highlight w:val="white"/>
-          <w:rFonts w:ascii="Arial" w:eastAsia="Arial" w:hAnsi="Arial" w:hint="default"/>
-        </w:rPr>
-        <w:wordWrap w:val="1"/>
-        <w:autoSpaceDE w:val="1"/>
-        <w:autoSpaceDN w:val="1"/>
-      </w:pPr>
-    </w:p>
+    <w:tbl>
+      <w:tblID w:val="0"/>
+      <w:tblPr>
+        <w:tblBorders>
+          <w:top w:val="single" w:sz="8" w:space="0" w:color="000000"/>
+          <w:left w:val="single" w:sz="8" w:space="0" w:color="000000"/>
+          <w:bottom w:val="single" w:sz="8" w:space="0" w:color="000000"/>
+          <w:right w:val="single" w:sz="8" w:space="0" w:color="000000"/>
+          <w:insideH w:val="single" w:sz="8" w:space="0" w:color="000000"/>
+          <w:insideV w:val="single" w:sz="8" w:space="0" w:color="000000"/>
+        </w:tblBorders>
+        <w:tblW w:w="8838" w:type="dxa"/>
+        <w:tblLook w:val="000600" w:firstRow="0" w:lastRow="0" w:firstColumn="0" w:lastColumn="0" w:noHBand="1" w:noVBand="1"/>
+      </w:tblPr>
+      <w:tblGrid>
+        <w:gridCol w:w="2946"/>
+        <w:gridCol w:w="2946"/>
+        <w:gridCol w:w="2946"/>
+      </w:tblGrid>
+      <w:tr>
+        <w:trPr/>
+        <w:tc>
+          <w:tcPr>
+            <w:tcW w:type="dxa" w:w="2946"/>
+            <w:tcMar>
+              <w:left w:w="100" w:type="dxa"/>
+              <w:right w:w="100" w:type="dxa"/>
+            </w:tcMar>
+            <w:vAlign w:val="top"/>
+            <w:tcBorders>
+              <w:bottom w:val="single" w:color="000000" w:sz="8"/>
+              <w:left w:val="single" w:color="000000" w:sz="8"/>
+              <w:right w:val="single" w:color="000000" w:sz="8"/>
+              <w:top w:val="single" w:color="000000" w:sz="8"/>
+            </w:tcBorders>
+            <w:shd w:val="clear" w:color="000000"/>
+          </w:tcPr>
+          <w:p>
+            <w:pPr>
+              <w:numPr>
+                <w:ilvl w:val="0"/>
+                <w:numId w:val="0"/>
+              </w:numPr>
+              <w:jc w:val="both"/>
+              <w:spacing w:lineRule="auto" w:line="240" w:before="0" w:after="0"/>
+              <w:widowControl w:val="0"/>
+              <w:ind w:right="0" w:left="0" w:firstLine="0"/>
+              <w:rPr>
+                <w:b w:val="1"/>
+                <w:color w:val="000000"/>
+                <w:sz w:val="20"/>
+                <w:szCs w:val="20"/>
+                <w:highlight w:val="white"/>
+                <w:rFonts w:ascii="Arial" w:eastAsia="Arial" w:hAnsi="Arial" w:hint="default"/>
+              </w:rPr>
+              <w:wordWrap w:val="0"/>
+            </w:pPr>
+            <w:r>
+              <w:rPr>
+                <w:b w:val="1"/>
+                <w:color w:val="000000"/>
+                <w:sz w:val="20"/>
+                <w:szCs w:val="20"/>
+                <w:highlight w:val="white"/>
+                <w:rFonts w:ascii="Arial" w:eastAsia="Arial" w:hAnsi="Arial" w:hint="default"/>
+              </w:rPr>
+              <w:t xml:space="preserve">Nombre oportunidad</w:t>
+            </w:r>
+          </w:p>
+        </w:tc>
+        <w:tc>
+          <w:tcPr>
+            <w:tcW w:type="dxa" w:w="2946"/>
+            <w:tcMar>
+              <w:left w:w="100" w:type="dxa"/>
+              <w:right w:w="100" w:type="dxa"/>
+            </w:tcMar>
+            <w:vAlign w:val="top"/>
+            <w:tcBorders>
+              <w:bottom w:val="single" w:color="000000" w:sz="8"/>
+              <w:left w:val="single" w:color="000000" w:sz="8"/>
+              <w:right w:val="single" w:color="000000" w:sz="8"/>
+              <w:top w:val="single" w:color="000000" w:sz="8"/>
+            </w:tcBorders>
+            <w:shd w:val="clear" w:color="000000"/>
+          </w:tcPr>
+          <w:p>
+            <w:pPr>
+              <w:numPr>
+                <w:ilvl w:val="0"/>
+                <w:numId w:val="0"/>
+              </w:numPr>
+              <w:jc w:val="both"/>
+              <w:spacing w:lineRule="auto" w:line="240" w:before="0" w:after="0"/>
+              <w:widowControl w:val="0"/>
+              <w:ind w:right="0" w:left="0" w:firstLine="0"/>
+              <w:rPr>
+                <w:b w:val="1"/>
+                <w:color w:val="000000"/>
+                <w:sz w:val="20"/>
+                <w:szCs w:val="20"/>
+                <w:highlight w:val="white"/>
+                <w:rFonts w:ascii="Arial" w:eastAsia="Arial" w:hAnsi="Arial" w:hint="default"/>
+              </w:rPr>
+              <w:wordWrap w:val="0"/>
+            </w:pPr>
+            <w:r>
+              <w:rPr>
+                <w:b w:val="1"/>
+                <w:color w:val="000000"/>
+                <w:sz w:val="20"/>
+                <w:szCs w:val="20"/>
+                <w:highlight w:val="white"/>
+                <w:rFonts w:ascii="Arial" w:eastAsia="Arial" w:hAnsi="Arial" w:hint="default"/>
+              </w:rPr>
+              <w:t>Descripción</w:t>
+            </w:r>
+          </w:p>
+        </w:tc>
+        <w:tc>
+          <w:tcPr>
+            <w:tcW w:type="dxa" w:w="2946"/>
+            <w:tcMar>
+              <w:left w:w="100" w:type="dxa"/>
+              <w:right w:w="100" w:type="dxa"/>
+            </w:tcMar>
+            <w:vAlign w:val="top"/>
+            <w:tcBorders>
+              <w:bottom w:val="single" w:color="000000" w:sz="8"/>
+              <w:left w:val="single" w:color="000000" w:sz="8"/>
+              <w:right w:val="single" w:color="000000" w:sz="8"/>
+              <w:top w:val="single" w:color="000000" w:sz="8"/>
+            </w:tcBorders>
+            <w:shd w:val="clear" w:color="000000"/>
+          </w:tcPr>
+          <w:p>
+            <w:pPr>
+              <w:numPr>
+                <w:ilvl w:val="0"/>
+                <w:numId w:val="0"/>
+              </w:numPr>
+              <w:jc w:val="both"/>
+              <w:spacing w:lineRule="auto" w:line="240" w:before="0" w:after="0"/>
+              <w:widowControl w:val="0"/>
+              <w:ind w:right="0" w:left="0" w:firstLine="0"/>
+              <w:rPr>
+                <w:b w:val="1"/>
+                <w:color w:val="000000"/>
+                <w:sz w:val="20"/>
+                <w:szCs w:val="20"/>
+                <w:highlight w:val="white"/>
+                <w:rFonts w:ascii="Arial" w:eastAsia="Arial" w:hAnsi="Arial" w:hint="default"/>
+              </w:rPr>
+              <w:wordWrap w:val="0"/>
+            </w:pPr>
+            <w:r>
+              <w:rPr>
+                <w:b w:val="1"/>
+                <w:color w:val="000000"/>
+                <w:sz w:val="20"/>
+                <w:szCs w:val="20"/>
+                <w:highlight w:val="white"/>
+                <w:rFonts w:ascii="Arial" w:eastAsia="Arial" w:hAnsi="Arial" w:hint="default"/>
+              </w:rPr>
+              <w:t xml:space="preserve">Alcance de la </w:t>
+            </w:r>
+            <w:r>
+              <w:rPr>
+                <w:b w:val="1"/>
+                <w:color w:val="000000"/>
+                <w:sz w:val="20"/>
+                <w:szCs w:val="20"/>
+                <w:highlight w:val="white"/>
+                <w:rFonts w:ascii="Arial" w:eastAsia="Arial" w:hAnsi="Arial" w:hint="default"/>
+              </w:rPr>
+              <w:t>implementación</w:t>
+            </w:r>
+          </w:p>
+        </w:tc>
+      </w:tr>
+      <w:tr>
+        <w:trPr/>
+        <w:tc>
+          <w:tcPr>
+            <w:tcW w:type="dxa" w:w="2946"/>
+            <w:tcMar>
+              <w:left w:w="100" w:type="dxa"/>
+              <w:right w:w="100" w:type="dxa"/>
+            </w:tcMar>
+            <w:vAlign w:val="top"/>
+            <w:tcBorders>
+              <w:bottom w:val="single" w:color="000000" w:sz="8"/>
+              <w:left w:val="single" w:color="000000" w:sz="8"/>
+              <w:right w:val="single" w:color="000000" w:sz="8"/>
+              <w:top w:val="single" w:color="000000" w:sz="8"/>
+            </w:tcBorders>
+            <w:shd w:val="clear" w:color="000000"/>
+          </w:tcPr>
+          <w:p>
+            <w:pPr>
+              <w:numPr>
+                <w:ilvl w:val="0"/>
+                <w:numId w:val="0"/>
+              </w:numPr>
+              <w:jc w:val="both"/>
+              <w:spacing w:lineRule="auto" w:line="240" w:before="0" w:after="0"/>
+              <w:widowControl w:val="0"/>
+              <w:ind w:right="0" w:left="0" w:firstLine="0"/>
+              <w:rPr>
+                <w:color w:val="000000"/>
+                <w:sz w:val="20"/>
+                <w:szCs w:val="20"/>
+                <w:highlight w:val="white"/>
+                <w:rFonts w:ascii="Arial" w:eastAsia="Arial" w:hAnsi="Arial" w:hint="default"/>
+              </w:rPr>
+              <w:wordWrap w:val="0"/>
+            </w:pPr>
+            <w:r>
+              <w:rPr>
+                <w:color w:val="000000"/>
+                <w:sz w:val="20"/>
+                <w:szCs w:val="20"/>
+                <w:highlight w:val="white"/>
+                <w:rFonts w:ascii="Arial" w:eastAsia="Arial" w:hAnsi="Arial" w:hint="default"/>
+              </w:rPr>
+              <w:t xml:space="preserve">Actualizar versión de base de </w:t>
+            </w:r>
+            <w:r>
+              <w:rPr>
+                <w:color w:val="000000"/>
+                <w:sz w:val="20"/>
+                <w:szCs w:val="20"/>
+                <w:highlight w:val="white"/>
+                <w:rFonts w:ascii="Arial" w:eastAsia="Arial" w:hAnsi="Arial" w:hint="default"/>
+              </w:rPr>
+              <w:t>datos.</w:t>
+            </w:r>
+          </w:p>
+        </w:tc>
+        <w:tc>
+          <w:tcPr>
+            <w:tcW w:type="dxa" w:w="2946"/>
+            <w:tcMar>
+              <w:left w:w="100" w:type="dxa"/>
+              <w:right w:w="100" w:type="dxa"/>
+            </w:tcMar>
+            <w:vAlign w:val="top"/>
+            <w:tcBorders>
+              <w:bottom w:val="single" w:color="000000" w:sz="8"/>
+              <w:left w:val="single" w:color="000000" w:sz="8"/>
+              <w:right w:val="single" w:color="000000" w:sz="8"/>
+              <w:top w:val="single" w:color="000000" w:sz="8"/>
+            </w:tcBorders>
+            <w:shd w:val="clear" w:color="000000"/>
+          </w:tcPr>
+          <w:p>
+            <w:pPr>
+              <w:numPr>
+                <w:ilvl w:val="0"/>
+                <w:numId w:val="0"/>
+              </w:numPr>
+              <w:jc w:val="both"/>
+              <w:spacing w:lineRule="auto" w:line="240" w:before="0" w:after="0"/>
+              <w:widowControl w:val="0"/>
+              <w:ind w:right="0" w:left="0" w:firstLine="0"/>
+              <w:rPr>
+                <w:color w:val="000000"/>
+                <w:sz w:val="20"/>
+                <w:szCs w:val="20"/>
+                <w:highlight w:val="white"/>
+                <w:rFonts w:ascii="Arial" w:eastAsia="Arial" w:hAnsi="Arial" w:hint="default"/>
+              </w:rPr>
+              <w:wordWrap w:val="0"/>
+            </w:pPr>
+            <w:r>
+              <w:rPr>
+                <w:color w:val="000000"/>
+                <w:sz w:val="20"/>
+                <w:szCs w:val="20"/>
+                <w:highlight w:val="white"/>
+                <w:rFonts w:ascii="Arial" w:eastAsia="Arial" w:hAnsi="Arial" w:hint="default"/>
+              </w:rPr>
+              <w:t xml:space="preserve">Al actualizar la base de datos </w:t>
+            </w:r>
+            <w:r>
+              <w:rPr>
+                <w:color w:val="000000"/>
+                <w:sz w:val="20"/>
+                <w:szCs w:val="20"/>
+                <w:highlight w:val="white"/>
+                <w:rFonts w:ascii="Arial" w:eastAsia="Arial" w:hAnsi="Arial" w:hint="default"/>
+              </w:rPr>
+              <w:t xml:space="preserve">se podrá optimizar el servicio </w:t>
+            </w:r>
+            <w:r>
+              <w:rPr>
+                <w:color w:val="000000"/>
+                <w:sz w:val="20"/>
+                <w:szCs w:val="20"/>
+                <w:highlight w:val="white"/>
+                <w:rFonts w:ascii="Arial" w:eastAsia="Arial" w:hAnsi="Arial" w:hint="default"/>
+              </w:rPr>
+              <w:t xml:space="preserve">y mejorar la seguridad del </w:t>
+            </w:r>
+            <w:r>
+              <w:rPr>
+                <w:color w:val="000000"/>
+                <w:sz w:val="20"/>
+                <w:szCs w:val="20"/>
+                <w:highlight w:val="white"/>
+                <w:rFonts w:ascii="Arial" w:eastAsia="Arial" w:hAnsi="Arial" w:hint="default"/>
+              </w:rPr>
+              <w:t>sistema.</w:t>
+            </w:r>
+          </w:p>
+        </w:tc>
+        <w:tc>
+          <w:tcPr>
+            <w:tcW w:type="dxa" w:w="2946"/>
+            <w:tcMar>
+              <w:left w:w="100" w:type="dxa"/>
+              <w:right w:w="100" w:type="dxa"/>
+            </w:tcMar>
+            <w:vAlign w:val="top"/>
+            <w:tcBorders>
+              <w:bottom w:val="single" w:color="000000" w:sz="8"/>
+              <w:left w:val="single" w:color="000000" w:sz="8"/>
+              <w:right w:val="single" w:color="000000" w:sz="8"/>
+              <w:top w:val="single" w:color="000000" w:sz="8"/>
+            </w:tcBorders>
+            <w:shd w:val="clear" w:color="000000"/>
+          </w:tcPr>
+          <w:p>
+            <w:pPr>
+              <w:numPr>
+                <w:ilvl w:val="0"/>
+                <w:numId w:val="0"/>
+              </w:numPr>
+              <w:jc w:val="both"/>
+              <w:spacing w:lineRule="auto" w:line="240" w:before="0" w:after="0"/>
+              <w:widowControl w:val="0"/>
+              <w:ind w:right="0" w:left="0" w:firstLine="0"/>
+              <w:rPr>
+                <w:color w:val="000000"/>
+                <w:sz w:val="20"/>
+                <w:szCs w:val="20"/>
+                <w:highlight w:val="white"/>
+                <w:rFonts w:ascii="Arial" w:eastAsia="Arial" w:hAnsi="Arial" w:hint="default"/>
+              </w:rPr>
+              <w:wordWrap w:val="0"/>
+            </w:pPr>
+            <w:r>
+              <w:rPr>
+                <w:color w:val="000000"/>
+                <w:sz w:val="20"/>
+                <w:szCs w:val="20"/>
+                <w:highlight w:val="white"/>
+                <w:rFonts w:ascii="Arial" w:eastAsia="Arial" w:hAnsi="Arial" w:hint="default"/>
+              </w:rPr>
+              <w:t xml:space="preserve">Se recomienda realizar plan </w:t>
+            </w:r>
+            <w:r>
+              <w:rPr>
+                <w:color w:val="000000"/>
+                <w:sz w:val="20"/>
+                <w:szCs w:val="20"/>
+                <w:highlight w:val="white"/>
+                <w:rFonts w:ascii="Arial" w:eastAsia="Arial" w:hAnsi="Arial" w:hint="default"/>
+              </w:rPr>
+              <w:t xml:space="preserve">de trabajo para la </w:t>
+            </w:r>
+            <w:r>
+              <w:rPr>
+                <w:color w:val="000000"/>
+                <w:sz w:val="20"/>
+                <w:szCs w:val="20"/>
+                <w:highlight w:val="white"/>
+                <w:rFonts w:ascii="Arial" w:eastAsia="Arial" w:hAnsi="Arial" w:hint="default"/>
+              </w:rPr>
+              <w:t xml:space="preserve">actualización de la base de </w:t>
+            </w:r>
+            <w:r>
+              <w:rPr>
+                <w:color w:val="000000"/>
+                <w:sz w:val="20"/>
+                <w:szCs w:val="20"/>
+                <w:highlight w:val="white"/>
+                <w:rFonts w:ascii="Arial" w:eastAsia="Arial" w:hAnsi="Arial" w:hint="default"/>
+              </w:rPr>
+              <w:t>datos.</w:t>
+            </w:r>
+          </w:p>
+        </w:tc>
+      </w:tr>
+      <w:tr>
+        <w:trPr/>
+        <w:tc>
+          <w:tcPr>
+            <w:tcW w:type="dxa" w:w="2946"/>
+            <w:tcMar>
+              <w:left w:w="100" w:type="dxa"/>
+              <w:right w:w="100" w:type="dxa"/>
+            </w:tcMar>
+            <w:vAlign w:val="top"/>
+            <w:tcBorders>
+              <w:bottom w:val="single" w:color="000000" w:sz="8"/>
+              <w:left w:val="single" w:color="000000" w:sz="8"/>
+              <w:right w:val="single" w:color="000000" w:sz="8"/>
+              <w:top w:val="single" w:color="000000" w:sz="8"/>
+            </w:tcBorders>
+            <w:shd w:val="clear" w:color="000000"/>
+          </w:tcPr>
+          <w:p>
+            <w:pPr>
+              <w:numPr>
+                <w:ilvl w:val="0"/>
+                <w:numId w:val="0"/>
+              </w:numPr>
+              <w:jc w:val="both"/>
+              <w:spacing w:lineRule="auto" w:line="240" w:before="0" w:after="0"/>
+              <w:widowControl w:val="0"/>
+              <w:ind w:right="0" w:left="0" w:firstLine="0"/>
+              <w:rPr>
+                <w:color w:val="000000"/>
+                <w:sz w:val="20"/>
+                <w:szCs w:val="20"/>
+                <w:highlight w:val="white"/>
+                <w:rFonts w:ascii="Arial" w:eastAsia="Arial" w:hAnsi="Arial" w:hint="default"/>
+              </w:rPr>
+              <w:wordWrap w:val="0"/>
+            </w:pPr>
+            <w:r>
+              <w:rPr>
+                <w:color w:val="000000"/>
+                <w:sz w:val="20"/>
+                <w:szCs w:val="20"/>
+                <w:highlight w:val="white"/>
+                <w:rFonts w:ascii="Arial" w:eastAsia="Arial" w:hAnsi="Arial" w:hint="default"/>
+              </w:rPr>
+              <w:t xml:space="preserve">Implementación de software </w:t>
+            </w:r>
+            <w:r>
+              <w:rPr>
+                <w:color w:val="000000"/>
+                <w:sz w:val="20"/>
+                <w:szCs w:val="20"/>
+                <w:highlight w:val="white"/>
+                <w:rFonts w:ascii="Arial" w:eastAsia="Arial" w:hAnsi="Arial" w:hint="default"/>
+              </w:rPr>
+              <w:t xml:space="preserve">de inventarios</w:t>
+            </w:r>
+          </w:p>
+        </w:tc>
+        <w:tc>
+          <w:tcPr>
+            <w:tcW w:type="dxa" w:w="2946"/>
+            <w:tcMar>
+              <w:left w:w="100" w:type="dxa"/>
+              <w:right w:w="100" w:type="dxa"/>
+            </w:tcMar>
+            <w:vAlign w:val="top"/>
+            <w:tcBorders>
+              <w:bottom w:val="single" w:color="000000" w:sz="8"/>
+              <w:left w:val="single" w:color="000000" w:sz="8"/>
+              <w:right w:val="single" w:color="000000" w:sz="8"/>
+              <w:top w:val="single" w:color="000000" w:sz="8"/>
+            </w:tcBorders>
+            <w:shd w:val="clear" w:color="000000"/>
+          </w:tcPr>
+          <w:p>
+            <w:pPr>
+              <w:numPr>
+                <w:ilvl w:val="0"/>
+                <w:numId w:val="0"/>
+              </w:numPr>
+              <w:jc w:val="both"/>
+              <w:spacing w:lineRule="auto" w:line="240" w:before="0" w:after="0"/>
+              <w:widowControl w:val="0"/>
+              <w:ind w:right="0" w:left="0" w:firstLine="0"/>
+              <w:rPr>
+                <w:color w:val="000000"/>
+                <w:sz w:val="20"/>
+                <w:szCs w:val="20"/>
+                <w:highlight w:val="white"/>
+                <w:rFonts w:ascii="Arial" w:eastAsia="Arial" w:hAnsi="Arial" w:hint="default"/>
+              </w:rPr>
+              <w:wordWrap w:val="0"/>
+            </w:pPr>
+            <w:r>
+              <w:rPr>
+                <w:color w:val="000000"/>
+                <w:sz w:val="20"/>
+                <w:szCs w:val="20"/>
+                <w:highlight w:val="white"/>
+                <w:rFonts w:ascii="Arial" w:eastAsia="Arial" w:hAnsi="Arial" w:hint="default"/>
+              </w:rPr>
+              <w:t xml:space="preserve">Al mantener actualizada la </w:t>
+            </w:r>
+            <w:r>
+              <w:rPr>
+                <w:color w:val="000000"/>
+                <w:sz w:val="20"/>
+                <w:szCs w:val="20"/>
+                <w:highlight w:val="white"/>
+                <w:rFonts w:ascii="Arial" w:eastAsia="Arial" w:hAnsi="Arial" w:hint="default"/>
+              </w:rPr>
+              <w:t xml:space="preserve">información de entrada y </w:t>
+            </w:r>
+            <w:r>
+              <w:rPr>
+                <w:color w:val="000000"/>
+                <w:sz w:val="20"/>
+                <w:szCs w:val="20"/>
+                <w:highlight w:val="white"/>
+                <w:rFonts w:ascii="Arial" w:eastAsia="Arial" w:hAnsi="Arial" w:hint="default"/>
+              </w:rPr>
+              <w:t xml:space="preserve">salida de mercancías, se tendr</w:t>
+            </w:r>
+            <w:r>
+              <w:rPr>
+                <w:color w:val="000000"/>
+                <w:sz w:val="20"/>
+                <w:szCs w:val="20"/>
+                <w:highlight w:val="white"/>
+                <w:rFonts w:ascii="Arial" w:eastAsia="Arial" w:hAnsi="Arial" w:hint="default"/>
+              </w:rPr>
+              <w:t xml:space="preserve">á un mejor control sobre ellas.</w:t>
+            </w:r>
+          </w:p>
+        </w:tc>
+        <w:tc>
+          <w:tcPr>
+            <w:tcW w:type="dxa" w:w="2946"/>
+            <w:tcMar>
+              <w:left w:w="100" w:type="dxa"/>
+              <w:right w:w="100" w:type="dxa"/>
+            </w:tcMar>
+            <w:vAlign w:val="top"/>
+            <w:tcBorders>
+              <w:bottom w:val="single" w:color="000000" w:sz="8"/>
+              <w:left w:val="single" w:color="000000" w:sz="8"/>
+              <w:right w:val="single" w:color="000000" w:sz="8"/>
+              <w:top w:val="single" w:color="000000" w:sz="8"/>
+            </w:tcBorders>
+            <w:shd w:val="clear" w:color="000000"/>
+          </w:tcPr>
+          <w:p>
+            <w:pPr>
+              <w:numPr>
+                <w:ilvl w:val="0"/>
+                <w:numId w:val="0"/>
+              </w:numPr>
+              <w:jc w:val="both"/>
+              <w:spacing w:lineRule="auto" w:line="240" w:before="0" w:after="0"/>
+              <w:widowControl w:val="0"/>
+              <w:ind w:right="0" w:left="0" w:firstLine="0"/>
+              <w:rPr>
+                <w:color w:val="000000"/>
+                <w:sz w:val="20"/>
+                <w:szCs w:val="20"/>
+                <w:highlight w:val="white"/>
+                <w:rFonts w:ascii="Arial" w:eastAsia="Arial" w:hAnsi="Arial" w:hint="default"/>
+              </w:rPr>
+              <w:wordWrap w:val="0"/>
+            </w:pPr>
+            <w:r>
+              <w:rPr>
+                <w:color w:val="000000"/>
+                <w:sz w:val="20"/>
+                <w:szCs w:val="20"/>
+                <w:highlight w:val="white"/>
+                <w:rFonts w:ascii="Arial" w:eastAsia="Arial" w:hAnsi="Arial" w:hint="default"/>
+              </w:rPr>
+              <w:t xml:space="preserve">Se recomienda dejar claro los </w:t>
+            </w:r>
+            <w:r>
+              <w:rPr>
+                <w:color w:val="000000"/>
+                <w:sz w:val="20"/>
+                <w:szCs w:val="20"/>
+                <w:highlight w:val="white"/>
+                <w:rFonts w:ascii="Arial" w:eastAsia="Arial" w:hAnsi="Arial" w:hint="default"/>
+              </w:rPr>
+              <w:t xml:space="preserve">lineamientos para llevar a </w:t>
+            </w:r>
+            <w:r>
+              <w:rPr>
+                <w:color w:val="000000"/>
+                <w:sz w:val="20"/>
+                <w:szCs w:val="20"/>
+                <w:highlight w:val="white"/>
+                <w:rFonts w:ascii="Arial" w:eastAsia="Arial" w:hAnsi="Arial" w:hint="default"/>
+              </w:rPr>
+              <w:t xml:space="preserve">cabo la actualización del </w:t>
+            </w:r>
+            <w:r>
+              <w:rPr>
+                <w:color w:val="000000"/>
+                <w:sz w:val="20"/>
+                <w:szCs w:val="20"/>
+                <w:highlight w:val="white"/>
+                <w:rFonts w:ascii="Arial" w:eastAsia="Arial" w:hAnsi="Arial" w:hint="default"/>
+              </w:rPr>
+              <w:t xml:space="preserve">software del inventario.</w:t>
+            </w:r>
+          </w:p>
+        </w:tc>
+      </w:tr>
+      <w:tr>
+        <w:trPr/>
+        <w:tc>
+          <w:tcPr>
+            <w:tcW w:type="dxa" w:w="2946"/>
+            <w:tcMar>
+              <w:left w:w="100" w:type="dxa"/>
+              <w:right w:w="100" w:type="dxa"/>
+            </w:tcMar>
+            <w:vAlign w:val="top"/>
+            <w:tcBorders>
+              <w:bottom w:val="single" w:color="000000" w:sz="8"/>
+              <w:left w:val="single" w:color="000000" w:sz="8"/>
+              <w:right w:val="single" w:color="000000" w:sz="8"/>
+              <w:top w:val="single" w:color="000000" w:sz="8"/>
+            </w:tcBorders>
+            <w:shd w:val="clear" w:color="000000"/>
+          </w:tcPr>
+          <w:p>
+            <w:pPr>
+              <w:numPr>
+                <w:ilvl w:val="0"/>
+                <w:numId w:val="0"/>
+              </w:numPr>
+              <w:jc w:val="both"/>
+              <w:spacing w:lineRule="auto" w:line="240" w:before="0" w:after="0"/>
+              <w:widowControl w:val="0"/>
+              <w:ind w:right="0" w:left="0" w:firstLine="0"/>
+              <w:rPr>
+                <w:color w:val="000000"/>
+                <w:sz w:val="20"/>
+                <w:szCs w:val="20"/>
+                <w:highlight w:val="white"/>
+                <w:rFonts w:ascii="Arial" w:eastAsia="Arial" w:hAnsi="Arial" w:hint="default"/>
+              </w:rPr>
+              <w:wordWrap w:val="0"/>
+            </w:pPr>
+          </w:p>
+        </w:tc>
+        <w:tc>
+          <w:tcPr>
+            <w:tcW w:type="dxa" w:w="2946"/>
+            <w:tcMar>
+              <w:left w:w="100" w:type="dxa"/>
+              <w:right w:w="100" w:type="dxa"/>
+            </w:tcMar>
+            <w:vAlign w:val="top"/>
+            <w:tcBorders>
+              <w:bottom w:val="single" w:color="000000" w:sz="8"/>
+              <w:left w:val="single" w:color="000000" w:sz="8"/>
+              <w:right w:val="single" w:color="000000" w:sz="8"/>
+              <w:top w:val="single" w:color="000000" w:sz="8"/>
+            </w:tcBorders>
+            <w:shd w:val="clear" w:color="000000"/>
+          </w:tcPr>
+          <w:p>
+            <w:pPr>
+              <w:numPr>
+                <w:ilvl w:val="0"/>
+                <w:numId w:val="0"/>
+              </w:numPr>
+              <w:jc w:val="both"/>
+              <w:spacing w:lineRule="auto" w:line="240" w:before="0" w:after="0"/>
+              <w:widowControl w:val="0"/>
+              <w:ind w:right="0" w:left="0" w:firstLine="0"/>
+              <w:rPr>
+                <w:color w:val="000000"/>
+                <w:sz w:val="20"/>
+                <w:szCs w:val="20"/>
+                <w:highlight w:val="white"/>
+                <w:rFonts w:ascii="Arial" w:eastAsia="Arial" w:hAnsi="Arial" w:hint="default"/>
+              </w:rPr>
+              <w:wordWrap w:val="0"/>
+            </w:pPr>
+          </w:p>
+        </w:tc>
+        <w:tc>
+          <w:tcPr>
+            <w:tcW w:type="dxa" w:w="2946"/>
+            <w:tcMar>
+              <w:left w:w="100" w:type="dxa"/>
+              <w:right w:w="100" w:type="dxa"/>
+            </w:tcMar>
+            <w:vAlign w:val="top"/>
+            <w:tcBorders>
+              <w:bottom w:val="single" w:color="000000" w:sz="8"/>
+              <w:left w:val="single" w:color="000000" w:sz="8"/>
+              <w:right w:val="single" w:color="000000" w:sz="8"/>
+              <w:top w:val="single" w:color="000000" w:sz="8"/>
+            </w:tcBorders>
+            <w:shd w:val="clear" w:color="000000"/>
+          </w:tcPr>
+          <w:p>
+            <w:pPr>
+              <w:numPr>
+                <w:ilvl w:val="0"/>
+                <w:numId w:val="0"/>
+              </w:numPr>
+              <w:jc w:val="both"/>
+              <w:spacing w:lineRule="auto" w:line="240" w:before="0" w:after="0"/>
+              <w:widowControl w:val="0"/>
+              <w:ind w:right="0" w:left="0" w:firstLine="0"/>
+              <w:rPr>
+                <w:color w:val="000000"/>
+                <w:sz w:val="20"/>
+                <w:szCs w:val="20"/>
+                <w:highlight w:val="white"/>
+                <w:rFonts w:ascii="Arial" w:eastAsia="Arial" w:hAnsi="Arial" w:hint="default"/>
+              </w:rPr>
+              <w:wordWrap w:val="0"/>
+            </w:pPr>
+          </w:p>
+        </w:tc>
+      </w:tr>
+      <w:tr>
+        <w:trPr/>
+        <w:tc>
+          <w:tcPr>
+            <w:tcW w:type="dxa" w:w="2946"/>
+            <w:tcMar>
+              <w:left w:w="100" w:type="dxa"/>
+              <w:right w:w="100" w:type="dxa"/>
+            </w:tcMar>
+            <w:vAlign w:val="top"/>
+            <w:tcBorders>
+              <w:bottom w:val="single" w:color="000000" w:sz="8"/>
+              <w:left w:val="single" w:color="000000" w:sz="8"/>
+              <w:right w:val="single" w:color="000000" w:sz="8"/>
+              <w:top w:val="single" w:color="000000" w:sz="8"/>
+            </w:tcBorders>
+            <w:shd w:val="clear" w:color="000000"/>
+          </w:tcPr>
+          <w:p>
+            <w:pPr>
+              <w:numPr>
+                <w:ilvl w:val="0"/>
+                <w:numId w:val="0"/>
+              </w:numPr>
+              <w:jc w:val="both"/>
+              <w:spacing w:lineRule="auto" w:line="240" w:before="0" w:after="0"/>
+              <w:widowControl w:val="0"/>
+              <w:ind w:right="0" w:left="0" w:firstLine="0"/>
+              <w:rPr>
+                <w:color w:val="000000"/>
+                <w:sz w:val="20"/>
+                <w:szCs w:val="20"/>
+                <w:highlight w:val="white"/>
+                <w:rFonts w:ascii="Arial" w:eastAsia="Arial" w:hAnsi="Arial" w:hint="default"/>
+              </w:rPr>
+              <w:wordWrap w:val="0"/>
+            </w:pPr>
+          </w:p>
+        </w:tc>
+        <w:tc>
+          <w:tcPr>
+            <w:tcW w:type="dxa" w:w="2946"/>
+            <w:tcMar>
+              <w:left w:w="100" w:type="dxa"/>
+              <w:right w:w="100" w:type="dxa"/>
+            </w:tcMar>
+            <w:vAlign w:val="top"/>
+            <w:tcBorders>
+              <w:bottom w:val="single" w:color="000000" w:sz="8"/>
+              <w:left w:val="single" w:color="000000" w:sz="8"/>
+              <w:right w:val="single" w:color="000000" w:sz="8"/>
+              <w:top w:val="single" w:color="000000" w:sz="8"/>
+            </w:tcBorders>
+            <w:shd w:val="clear" w:color="000000"/>
+          </w:tcPr>
+          <w:p>
+            <w:pPr>
+              <w:numPr>
+                <w:ilvl w:val="0"/>
+                <w:numId w:val="0"/>
+              </w:numPr>
+              <w:jc w:val="both"/>
+              <w:spacing w:lineRule="auto" w:line="240" w:before="0" w:after="0"/>
+              <w:widowControl w:val="0"/>
+              <w:ind w:right="0" w:left="0" w:firstLine="0"/>
+              <w:rPr>
+                <w:color w:val="000000"/>
+                <w:sz w:val="20"/>
+                <w:szCs w:val="20"/>
+                <w:highlight w:val="white"/>
+                <w:rFonts w:ascii="Arial" w:eastAsia="Arial" w:hAnsi="Arial" w:hint="default"/>
+              </w:rPr>
+              <w:wordWrap w:val="0"/>
+            </w:pPr>
+          </w:p>
+        </w:tc>
+        <w:tc>
+          <w:tcPr>
+            <w:tcW w:type="dxa" w:w="2946"/>
+            <w:tcMar>
+              <w:left w:w="100" w:type="dxa"/>
+              <w:right w:w="100" w:type="dxa"/>
+            </w:tcMar>
+            <w:vAlign w:val="top"/>
+            <w:tcBorders>
+              <w:bottom w:val="single" w:color="000000" w:sz="8"/>
+              <w:left w:val="single" w:color="000000" w:sz="8"/>
+              <w:right w:val="single" w:color="000000" w:sz="8"/>
+              <w:top w:val="single" w:color="000000" w:sz="8"/>
+            </w:tcBorders>
+            <w:shd w:val="clear" w:color="000000"/>
+          </w:tcPr>
+          <w:p>
+            <w:pPr>
+              <w:numPr>
+                <w:ilvl w:val="0"/>
+                <w:numId w:val="0"/>
+              </w:numPr>
+              <w:jc w:val="both"/>
+              <w:spacing w:lineRule="auto" w:line="240" w:before="0" w:after="0"/>
+              <w:widowControl w:val="0"/>
+              <w:ind w:right="0" w:left="0" w:firstLine="0"/>
+              <w:rPr>
+                <w:color w:val="000000"/>
+                <w:sz w:val="20"/>
+                <w:szCs w:val="20"/>
+                <w:highlight w:val="white"/>
+                <w:rFonts w:ascii="Arial" w:eastAsia="Arial" w:hAnsi="Arial" w:hint="default"/>
+              </w:rPr>
+              <w:wordWrap w:val="0"/>
+            </w:pPr>
+          </w:p>
+        </w:tc>
+      </w:tr>
+    </w:tbl>
     <w:p>
       <w:pPr>
         <w:numPr>
@@ -5138,7 +5901,7 @@
           <w:szCs w:val="22"/>
           <w:rFonts w:ascii="Times New Roman" w:eastAsia="Times New Roman" w:hAnsi="Times New Roman" w:hint="default"/>
         </w:rPr>
-        <w:t xml:space="preserve">- El nombre de la oportunidad </w:t>
+        <w:t xml:space="preserve">- El nombre de la oportunidad: </w:t>
       </w:r>
     </w:p>
     <w:p>
@@ -5218,7 +5981,7 @@
           <w:szCs w:val="22"/>
           <w:rFonts w:ascii="Times New Roman" w:eastAsia="Times New Roman" w:hAnsi="Times New Roman" w:hint="default"/>
         </w:rPr>
-        <w:t xml:space="preserve">- Objetivo general y específicos </w:t>
+        <w:t xml:space="preserve">- Objetivo general y específicos. </w:t>
       </w:r>
     </w:p>
     <w:p>
@@ -5324,7 +6087,6 @@
         </w:pBdr>
         <w:ind w:right="0" w:left="0" w:firstLine="0"/>
         <w:rPr>
-          <w:b w:val="1"/>
           <w:color w:val="auto"/>
           <w:sz w:val="22"/>
           <w:szCs w:val="22"/>
@@ -5342,36 +6104,8 @@
           <w:szCs w:val="22"/>
           <w:rFonts w:ascii="Times New Roman" w:eastAsia="Times New Roman" w:hAnsi="Times New Roman" w:hint="default"/>
         </w:rPr>
-        <w:t xml:space="preserve">Objetivo Especifico: </w:t>
+        <w:t xml:space="preserve">Objetivos Especificos: </w:t>
       </w:r>
-    </w:p>
-    <w:p>
-      <w:pPr>
-        <w:numPr>
-          <w:ilvl w:val="0"/>
-          <w:numId w:val="0"/>
-        </w:numPr>
-        <w:jc w:val="both"/>
-        <w:spacing w:lineRule="auto" w:line="259" w:before="0" w:after="160"/>
-        <w:widowControl w:val="1"/>
-        <w:pBdr>
-          <w:top w:val="nil" w:sz="0" w:space="0" w:color="000000"/>
-          <w:bottom w:val="nil" w:sz="0" w:space="0" w:color="000000"/>
-          <w:left w:val="nil" w:sz="0" w:space="0" w:color="000000"/>
-          <w:right w:val="nil" w:sz="0" w:space="0" w:color="000000"/>
-          <w:between w:val="nil" w:sz="0" w:space="0" w:color="000000"/>
-        </w:pBdr>
-        <w:ind w:right="0" w:left="0" w:firstLine="0"/>
-        <w:rPr>
-          <w:color w:val="141414"/>
-          <w:sz w:val="22"/>
-          <w:szCs w:val="22"/>
-          <w:rFonts w:ascii="Times New Roman" w:eastAsia="Times New Roman" w:hAnsi="Times New Roman" w:hint="default"/>
-        </w:rPr>
-        <w:wordWrap w:val="0"/>
-        <w:autoSpaceDE w:val="1"/>
-        <w:autoSpaceDN w:val="1"/>
-      </w:pPr>
       <w:r>
         <w:rPr>
           <w:color w:val="141414"/>
@@ -5379,7 +6113,61 @@
           <w:szCs w:val="22"/>
           <w:rFonts w:ascii="Times New Roman" w:eastAsia="Times New Roman" w:hAnsi="Times New Roman" w:hint="default"/>
         </w:rPr>
-        <w:t xml:space="preserve">Desarrollar un sistema robusto de conteo y monitoreo de la mercancia que tiene la empresa y de la rotación que hay en ella. </w:t>
+        <w:t xml:space="preserve">1. Desarrollar un sistema robusto de conteo y monitoreo de la mercancia que tiene la empresa y de la rotación que hay en </w:t>
+      </w:r>
+      <w:r>
+        <w:rPr>
+          <w:color w:val="141414"/>
+          <w:sz w:val="22"/>
+          <w:szCs w:val="22"/>
+          <w:rFonts w:ascii="Times New Roman" w:eastAsia="Times New Roman" w:hAnsi="Times New Roman" w:hint="default"/>
+        </w:rPr>
+        <w:t xml:space="preserve">ella., 2. </w:t>
+      </w:r>
+      <w:r>
+        <w:rPr>
+          <w:color w:val="auto"/>
+          <w:sz w:val="22"/>
+          <w:szCs w:val="22"/>
+          <w:rFonts w:ascii="Times New Roman" w:eastAsia="Times New Roman" w:hAnsi="Times New Roman" w:hint="default"/>
+        </w:rPr>
+        <w:t xml:space="preserve">Mejorar el sistema de control interno, mediante los conceptos teóricos y experiencias de la práctica, para que resulte eficiente y permita la </w:t>
+      </w:r>
+      <w:r>
+        <w:rPr>
+          <w:color w:val="auto"/>
+          <w:sz w:val="22"/>
+          <w:szCs w:val="22"/>
+          <w:rFonts w:ascii="Times New Roman" w:eastAsia="Times New Roman" w:hAnsi="Times New Roman" w:hint="default"/>
+        </w:rPr>
+        <w:t xml:space="preserve">entrada, permanencia y salida oportuna de materiales y equipos.</w:t>
+      </w:r>
+      <w:r>
+        <w:rPr>
+          <w:color w:val="141414"/>
+          <w:sz w:val="22"/>
+          <w:szCs w:val="22"/>
+          <w:rFonts w:ascii="Times New Roman" w:eastAsia="Times New Roman" w:hAnsi="Times New Roman" w:hint="default"/>
+        </w:rPr>
+        <w:t xml:space="preserve">, 3. Desarrollar un sistema de facturación automatizado y 4. </w:t>
+      </w:r>
+      <w:r>
+        <w:rPr>
+          <w:color w:val="auto"/>
+          <w:sz w:val="22"/>
+          <w:szCs w:val="22"/>
+          <w:rFonts w:ascii="Times New Roman" w:eastAsia="Times New Roman" w:hAnsi="Times New Roman" w:hint="default"/>
+        </w:rPr>
+        <w:t xml:space="preserve">Vigilar el sistema de </w:t>
+      </w:r>
+      <w:r>
+        <w:rPr>
+          <w:color w:val="auto"/>
+          <w:sz w:val="22"/>
+          <w:szCs w:val="22"/>
+          <w:rFonts w:ascii="Times New Roman" w:eastAsia="Times New Roman" w:hAnsi="Times New Roman" w:hint="default"/>
+        </w:rPr>
+        <w:t xml:space="preserve">inventarios: establecer qué actores o empleados de la empresa tienen acceso directo al control y manipulación interna de él.</w:t>
       </w:r>
     </w:p>
     <w:p>
@@ -5409,98 +6197,6 @@
         <w:autoSpaceDE w:val="1"/>
         <w:autoSpaceDN w:val="1"/>
       </w:pPr>
-      <w:r>
-        <w:rPr>
-          <w:color w:val="auto"/>
-          <w:sz w:val="22"/>
-          <w:szCs w:val="22"/>
-          <w:rFonts w:ascii="Times New Roman" w:eastAsia="Times New Roman" w:hAnsi="Times New Roman" w:hint="default"/>
-        </w:rPr>
-        <w:t xml:space="preserve">Mejorar el sistema de control interno, mediante los conceptos teóricos y experiencias de la práctica, para que resulte eficiente y permita la entrada, </w:t>
-      </w:r>
-      <w:r>
-        <w:rPr>
-          <w:color w:val="auto"/>
-          <w:sz w:val="22"/>
-          <w:szCs w:val="22"/>
-          <w:rFonts w:ascii="Times New Roman" w:eastAsia="Times New Roman" w:hAnsi="Times New Roman" w:hint="default"/>
-        </w:rPr>
-        <w:t xml:space="preserve">permanencia y salida oportuna de materiales y equipos.</w:t>
-      </w:r>
-    </w:p>
-    <w:p>
-      <w:pPr>
-        <w:numPr>
-          <w:ilvl w:val="0"/>
-          <w:numId w:val="0"/>
-        </w:numPr>
-        <w:jc w:val="both"/>
-        <w:spacing w:lineRule="auto" w:line="259" w:before="0" w:after="160"/>
-        <w:widowControl w:val="1"/>
-        <w:pBdr>
-          <w:top w:val="nil" w:sz="0" w:space="0" w:color="000000"/>
-          <w:bottom w:val="nil" w:sz="0" w:space="0" w:color="000000"/>
-          <w:left w:val="nil" w:sz="0" w:space="0" w:color="000000"/>
-          <w:right w:val="nil" w:sz="0" w:space="0" w:color="000000"/>
-          <w:between w:val="nil" w:sz="0" w:space="0" w:color="000000"/>
-        </w:pBdr>
-        <w:ind w:right="0" w:left="0" w:firstLine="0"/>
-        <w:rPr>
-          <w:color w:val="auto"/>
-          <w:sz w:val="22"/>
-          <w:szCs w:val="22"/>
-          <w:rFonts w:ascii="Times New Roman" w:eastAsia="Times New Roman" w:hAnsi="Times New Roman" w:hint="default"/>
-        </w:rPr>
-        <w:wordWrap w:val="0"/>
-        <w:autoSpaceDE w:val="1"/>
-        <w:autoSpaceDN w:val="1"/>
-      </w:pPr>
-      <w:r>
-        <w:rPr>
-          <w:color w:val="141414"/>
-          <w:sz w:val="22"/>
-          <w:szCs w:val="22"/>
-          <w:rFonts w:ascii="Times New Roman" w:eastAsia="Times New Roman" w:hAnsi="Times New Roman" w:hint="default"/>
-        </w:rPr>
-        <w:t xml:space="preserve">Desarrollar un sistema de facturación automatizado.</w:t>
-      </w:r>
-    </w:p>
-    <w:p>
-      <w:pPr>
-        <w:numPr>
-          <w:ilvl w:val="0"/>
-          <w:numId w:val="0"/>
-        </w:numPr>
-        <w:jc w:val="both"/>
-        <w:spacing w:lineRule="auto" w:line="259" w:before="0" w:after="160"/>
-        <w:widowControl w:val="1"/>
-        <w:pBdr>
-          <w:top w:val="nil" w:sz="0" w:space="0" w:color="000000"/>
-          <w:bottom w:val="nil" w:sz="0" w:space="0" w:color="000000"/>
-          <w:left w:val="nil" w:sz="0" w:space="0" w:color="000000"/>
-          <w:right w:val="nil" w:sz="0" w:space="0" w:color="000000"/>
-          <w:between w:val="nil" w:sz="0" w:space="0" w:color="000000"/>
-        </w:pBdr>
-        <w:ind w:right="0" w:left="0" w:firstLine="0"/>
-        <w:rPr>
-          <w:color w:val="auto"/>
-          <w:sz w:val="22"/>
-          <w:szCs w:val="22"/>
-          <w:rFonts w:ascii="Times New Roman" w:eastAsia="Times New Roman" w:hAnsi="Times New Roman" w:hint="default"/>
-        </w:rPr>
-        <w:wordWrap w:val="0"/>
-        <w:autoSpaceDE w:val="1"/>
-        <w:autoSpaceDN w:val="1"/>
-      </w:pPr>
-      <w:r>
-        <w:rPr>
-          <w:color w:val="auto"/>
-          <w:sz w:val="22"/>
-          <w:szCs w:val="22"/>
-          <w:rFonts w:ascii="Times New Roman" w:eastAsia="Times New Roman" w:hAnsi="Times New Roman" w:hint="default"/>
-        </w:rPr>
-        <w:t xml:space="preserve">Vigilar el sistema de inventarios: establecer qué actores o empleados de la empresa tienen acceso directo al control y manipulación interna de él.</w:t>
-      </w:r>
     </w:p>
     <w:p>
       <w:pPr>
@@ -6360,7 +7056,7 @@
             </w:rPr>
             <w:drawing>
               <wp:inline distT="0" distB="0" distL="0" distR="0">
-                <wp:extent cx="573405" cy="573405"/>
+                <wp:extent cx="574040" cy="574040"/>
                 <wp:effectExtent l="0" t="0" r="0" b="0"/>
                 <wp:docPr id="4" name="image2.jpg" descr="logo_membrete"/>
                 <wp:cNvGraphicFramePr>
@@ -6370,7 +7066,7 @@
                   <a:graphicData uri="http://schemas.openxmlformats.org/drawingml/2006/picture">
                     <pic:pic xmlns:pic="http://schemas.openxmlformats.org/drawingml/2006/picture">
                       <pic:nvPicPr>
-                        <pic:cNvPr id="5" name="Picture 5" descr="/Users/robertovelasquezdean/Library/Group Containers/L48J367XN4.com.infraware.PolarisOffice/EngineTemp/20389/image1.jpg"/>
+                        <pic:cNvPr id="5" name="Picture 5" descr="/Users/robertovelasquezdean/Library/Group Containers/L48J367XN4.com.infraware.PolarisOffice/EngineTemp/55698/image1.jpg"/>
                         <pic:cNvPicPr preferRelativeResize="0">
                           <a:picLocks noChangeAspect="1" noChangeArrowheads="1"/>
                         </pic:cNvPicPr>
@@ -6385,7 +7081,7 @@
                       <pic:spPr>
                         <a:xfrm>
                           <a:off x="0" y="0"/>
-                          <a:ext cx="574040" cy="574040"/>
+                          <a:ext cx="574675" cy="574675"/>
                         </a:xfrm>
                         <a:prstGeom prst="rect"/>
                         <a:ln cap="flat"/>
@@ -6540,7 +7236,7 @@
   <w:abstractNum w:abstractNumId="0">
     <w:multiLevelType w:val="hybridMultilevel"/>
     <w:nsid w:val="2F000000"/>
-    <w:tmpl w:val="31296974"/>
+    <w:tmpl w:val="59AA2136"/>
     <w:lvl w:ilvl="0">
       <w:lvlJc w:val="left"/>
       <w:numFmt w:val="bullet"/>
@@ -6707,7 +7403,7 @@
   <w:abstractNum w:abstractNumId="1">
     <w:multiLevelType w:val="hybridMultilevel"/>
     <w:nsid w:val="2F000001"/>
-    <w:tmpl w:val="3BCA47FC"/>
+    <w:tmpl w:val="566A9F24"/>
     <w:lvl w:ilvl="0">
       <w:lvlJc w:val="left"/>
       <w:numFmt w:val="bullet"/>
@@ -6874,7 +7570,7 @@
   <w:abstractNum w:abstractNumId="2">
     <w:multiLevelType w:val="hybridMultilevel"/>
     <w:nsid w:val="2F000002"/>
-    <w:tmpl w:val="433C20FB"/>
+    <w:tmpl w:val="57F610E8"/>
     <w:lvl w:ilvl="0">
       <w:lvlJc w:val="left"/>
       <w:numFmt w:val="bullet"/>
@@ -7041,7 +7737,7 @@
   <w:abstractNum w:abstractNumId="3">
     <w:multiLevelType w:val="multilevel"/>
     <w:nsid w:val="2F000003"/>
-    <w:tmpl w:val="46997226"/>
+    <w:tmpl w:val="41D00C8F"/>
     <w:lvl w:ilvl="0">
       <w:lvlJc w:val="left"/>
       <w:numFmt w:val="decimal"/>
@@ -7208,7 +7904,7 @@
   <w:abstractNum w:abstractNumId="4">
     <w:multiLevelType w:val="hybridMultilevel"/>
     <w:nsid w:val="2F000004"/>
-    <w:tmpl w:val="2A153119"/>
+    <w:tmpl w:val="27E89224"/>
     <w:lvl w:ilvl="0">
       <w:lvlJc w:val="left"/>
       <w:numFmt w:val="bullet"/>
@@ -7375,7 +8071,7 @@
   <w:abstractNum w:abstractNumId="5">
     <w:multiLevelType w:val="hybridMultilevel"/>
     <w:nsid w:val="2F000005"/>
-    <w:tmpl w:val="3B4A86D1"/>
+    <w:tmpl w:val="3BD27E0D"/>
     <w:lvl w:ilvl="0">
       <w:lvlJc w:val="left"/>
       <w:numFmt w:val="bullet"/>
@@ -7542,7 +8238,7 @@
   <w:abstractNum w:abstractNumId="6">
     <w:multiLevelType w:val="hybridMultilevel"/>
     <w:nsid w:val="2F000006"/>
-    <w:tmpl w:val="3FD932AD"/>
+    <w:tmpl w:val="5E51B716"/>
     <w:lvl w:ilvl="0">
       <w:lvlJc w:val="left"/>
       <w:numFmt w:val="bullet"/>
@@ -7709,7 +8405,7 @@
   <w:abstractNum w:abstractNumId="7">
     <w:multiLevelType w:val="multilevel"/>
     <w:nsid w:val="2F000007"/>
-    <w:tmpl w:val="328E0CB4"/>
+    <w:tmpl w:val="2CCB46A7"/>
     <w:lvl w:ilvl="0">
       <w:lvlJc w:val="left"/>
       <w:numFmt w:val="decimal"/>

</xml_diff>